<commit_message>
latest version of report
</commit_message>
<xml_diff>
--- a/Report/Report.docx
+++ b/Report/Report.docx
@@ -91,24 +91,14 @@
         <w:t>Supervisor</w:t>
       </w:r>
       <w:r>
-        <w:t xml:space="preserve">: </w:t>
-      </w:r>
-      <w:proofErr w:type="spellStart"/>
-      <w:r>
-        <w:t>Dr.</w:t>
-      </w:r>
-      <w:proofErr w:type="spellEnd"/>
+        <w:t>: Dr.</w:t>
+      </w:r>
       <w:r>
         <w:t xml:space="preserve"> </w:t>
       </w:r>
       <w:r>
-        <w:t xml:space="preserve">Bernie </w:t>
-      </w:r>
-      <w:proofErr w:type="spellStart"/>
-      <w:r>
-        <w:t>Tiddeman</w:t>
-      </w:r>
-      <w:proofErr w:type="spellEnd"/>
+        <w:t>Bernie Tiddeman</w:t>
+      </w:r>
       <w:r>
         <w:t xml:space="preserve"> (</w:t>
       </w:r>
@@ -3302,13 +3292,13 @@
         <w:rPr>
           <w:lang w:val="en-US"/>
         </w:rPr>
-        <w:t xml:space="preserve">or to view publications such as magazines and prospectuses. From meetings with the Marketing Department I knew they wanted an app similar to the </w:t>
-      </w:r>
-      <w:r>
-        <w:rPr>
-          <w:lang w:val="en-US"/>
-        </w:rPr>
-        <w:t xml:space="preserve">first style. </w:t>
+        <w:t xml:space="preserve">or to view publications such as magazines and prospectuses. From meetings with the Marketing Department I knew they wanted </w:t>
+      </w:r>
+      <w:r>
+        <w:rPr>
+          <w:lang w:val="en-US"/>
+        </w:rPr>
+        <w:t>me to develop an app similar to the first style as they had been in conversation with a company to develop a system which they could distribute publications on.</w:t>
       </w:r>
     </w:p>
     <w:p>
@@ -3371,19 +3361,7 @@
         <w:rPr>
           <w:lang w:val="en-US"/>
         </w:rPr>
-        <w:t xml:space="preserve"> and </w:t>
-      </w:r>
-      <w:r>
-        <w:rPr>
-          <w:lang w:val="en-US"/>
-        </w:rPr>
-        <w:t>possible combination</w:t>
-      </w:r>
-      <w:r>
-        <w:rPr>
-          <w:lang w:val="en-US"/>
-        </w:rPr>
-        <w:t>s</w:t>
+        <w:t xml:space="preserve"> and possible combinations</w:t>
       </w:r>
       <w:r>
         <w:rPr>
@@ -3395,7 +3373,14 @@
         <w:rPr>
           <w:lang w:val="en-US"/>
         </w:rPr>
-        <w:t xml:space="preserve">  This meant it is important to not fill the app with too much content and select information which is going to be the most informative and useful for the users of the app.</w:t>
+        <w:t xml:space="preserve">  This meant it is important to not fill the app with too much content and select </w:t>
+      </w:r>
+      <w:r>
+        <w:rPr>
+          <w:lang w:val="en-US"/>
+        </w:rPr>
+        <w:lastRenderedPageBreak/>
+        <w:t>information which is going to be the most informative and useful for the users of the app.</w:t>
       </w:r>
     </w:p>
     <w:p>
@@ -3655,6 +3640,7 @@
           <w:id w:val="-1043362522"/>
           <w:citation/>
         </w:sdtPr>
+        <w:sdtEndPr/>
         <w:sdtContent>
           <w:r>
             <w:rPr>
@@ -3733,6 +3719,7 @@
           <w:id w:val="-681355557"/>
           <w:citation/>
         </w:sdtPr>
+        <w:sdtEndPr/>
         <w:sdtContent>
           <w:r>
             <w:rPr>
@@ -3823,6 +3810,7 @@
           <w:id w:val="1441252057"/>
           <w:citation/>
         </w:sdtPr>
+        <w:sdtEndPr/>
         <w:sdtContent>
           <w:r>
             <w:rPr>
@@ -3893,50 +3881,213 @@
           <w:lang w:val="en-US"/>
         </w:rPr>
       </w:pPr>
+      <w:r>
+        <w:rPr>
+          <w:lang w:val="en-US"/>
+        </w:rPr>
+        <w:t xml:space="preserve">Another content area which was not included was information about service departments within the University. The university has departments which offer support to students with non-academic issues such as Student Support, Information Services, Campus Services and many others. I had a discussion with the Marketing Department as to whether we should include content on these departments, as I thought it may be beneficial for educating users about other aspects of the University, but it was decided that </w:t>
+      </w:r>
+      <w:r>
+        <w:rPr>
+          <w:lang w:val="en-US"/>
+        </w:rPr>
+        <w:t>it was not needed and would not be crucial information for recruiting students.</w:t>
+      </w:r>
+      <w:r>
+        <w:rPr>
+          <w:lang w:val="en-US"/>
+        </w:rPr>
+        <w:t xml:space="preserve">   </w:t>
+      </w:r>
+    </w:p>
+    <w:p>
+      <w:pPr>
+        <w:pStyle w:val="Heading3"/>
+        <w:rPr>
+          <w:lang w:val="en-US"/>
+        </w:rPr>
+      </w:pPr>
+      <w:r>
+        <w:rPr>
+          <w:lang w:val="en-US"/>
+        </w:rPr>
+        <w:t>Professional finish and feel</w:t>
+      </w:r>
+    </w:p>
+    <w:p>
+      <w:pPr>
+        <w:jc w:val="both"/>
+        <w:rPr>
+          <w:lang w:val="en-US"/>
+        </w:rPr>
+      </w:pPr>
+      <w:r>
+        <w:rPr>
+          <w:lang w:val="en-US"/>
+        </w:rPr>
+        <w:t>If the end product is of a high quality then it could be adopted by the Marketing Department and published on the App Store. This meant another task was to create an application which is professional enough to represent the University.</w:t>
+      </w:r>
+    </w:p>
+    <w:p>
+      <w:pPr>
+        <w:jc w:val="both"/>
+        <w:rPr>
+          <w:lang w:val="en-US"/>
+        </w:rPr>
+      </w:pPr>
+    </w:p>
+    <w:p>
+      <w:pPr>
+        <w:jc w:val="both"/>
+        <w:rPr>
+          <w:lang w:val="en-US"/>
+        </w:rPr>
+      </w:pPr>
+      <w:r>
+        <w:rPr>
+          <w:lang w:val="en-US"/>
+        </w:rPr>
+        <w:t xml:space="preserve">This means the app needs to have an appearance which is </w:t>
+      </w:r>
+      <w:r>
+        <w:rPr>
+          <w:lang w:val="en-US"/>
+        </w:rPr>
+        <w:t xml:space="preserve">aesthetically pleasing as well as being efficient and easy to use. There are many interface design options </w:t>
+      </w:r>
+      <w:r>
+        <w:rPr>
+          <w:lang w:val="en-US"/>
+        </w:rPr>
+        <w:lastRenderedPageBreak/>
+        <w:t>available when creating an app, therefore it was important to select a style which could display the large amount of content in a readable</w:t>
+      </w:r>
+      <w:r>
+        <w:rPr>
+          <w:lang w:val="en-US"/>
+        </w:rPr>
+        <w:t xml:space="preserve"> manner as the content will be displayed on a variety of devices with different screen sizes.</w:t>
+      </w:r>
+    </w:p>
+    <w:p>
+      <w:pPr>
+        <w:jc w:val="both"/>
+        <w:rPr>
+          <w:lang w:val="en-US"/>
+        </w:rPr>
+      </w:pPr>
+    </w:p>
+    <w:p>
+      <w:pPr>
+        <w:jc w:val="both"/>
+        <w:rPr>
+          <w:lang w:val="en-US"/>
+        </w:rPr>
+      </w:pPr>
+      <w:r>
+        <w:rPr>
+          <w:lang w:val="en-US"/>
+        </w:rPr>
+        <w:t xml:space="preserve">The interface also needs to be consistent throughout the app. This means pages which have a similar amount of content or structure need to use the same layout. This will help to give the app a more professional look as well as improving the </w:t>
+      </w:r>
+      <w:r>
+        <w:rPr>
+          <w:lang w:val="en-US"/>
+        </w:rPr>
+        <w:t xml:space="preserve">user’s ability to navigate through the app. </w:t>
+      </w:r>
+    </w:p>
+    <w:p>
+      <w:pPr>
+        <w:jc w:val="both"/>
+        <w:rPr>
+          <w:lang w:val="en-US"/>
+        </w:rPr>
+      </w:pPr>
+    </w:p>
+    <w:p>
+      <w:pPr>
+        <w:jc w:val="both"/>
+        <w:rPr>
+          <w:lang w:val="en-US"/>
+        </w:rPr>
+      </w:pPr>
+      <w:r>
+        <w:rPr>
+          <w:lang w:val="en-US"/>
+        </w:rPr>
+        <w:t>When deciding on layout types it is important to choose styles which can be re-used and can be shared on pages with similar structures. If styles are picked which are to</w:t>
+      </w:r>
+      <w:r>
+        <w:rPr>
+          <w:lang w:val="en-US"/>
+        </w:rPr>
+        <w:t>o</w:t>
+      </w:r>
+      <w:r>
+        <w:rPr>
+          <w:lang w:val="en-US"/>
+        </w:rPr>
+        <w:t xml:space="preserve"> specific then the app could end up containing multiple layout types which will damage the appearance. </w:t>
+      </w:r>
+      <w:r>
+        <w:rPr>
+          <w:lang w:val="en-US"/>
+        </w:rPr>
+        <w:t xml:space="preserve"> </w:t>
+      </w:r>
+    </w:p>
+    <w:p>
+      <w:pPr>
+        <w:jc w:val="both"/>
+        <w:rPr>
+          <w:lang w:val="en-US"/>
+        </w:rPr>
+      </w:pPr>
+    </w:p>
+    <w:p>
+      <w:pPr>
+        <w:jc w:val="both"/>
+        <w:rPr>
+          <w:lang w:val="en-US"/>
+        </w:rPr>
+      </w:pPr>
+      <w:r>
+        <w:rPr>
+          <w:lang w:val="en-US"/>
+        </w:rPr>
+        <w:t xml:space="preserve">Another aspect of design which needs to be taken into consideration is the colour scheme. In order to look professional and represent the University the app needs to adopt the University’s colour scheme. </w:t>
+      </w:r>
+    </w:p>
+    <w:p>
+      <w:pPr>
+        <w:jc w:val="both"/>
+        <w:rPr>
+          <w:lang w:val="en-US"/>
+        </w:rPr>
+      </w:pPr>
+    </w:p>
+    <w:p>
+      <w:pPr>
+        <w:jc w:val="both"/>
+        <w:rPr>
+          <w:lang w:val="en-US"/>
+        </w:rPr>
+      </w:pPr>
+      <w:r>
+        <w:rPr>
+          <w:lang w:val="en-US"/>
+        </w:rPr>
+        <w:t xml:space="preserve">An app is not of a high quality just because of its appearance, it also needs to behave as the user expects in order to fall into the category of a professional app. </w:t>
+      </w:r>
+      <w:r>
+        <w:rPr>
+          <w:lang w:val="en-US"/>
+        </w:rPr>
+        <w:t xml:space="preserve">The final app also needs to be sturdy and not prone to crashing, this can be achieved by putting in place methods to ensure proper error checking is undertaken. </w:t>
+      </w:r>
       <w:bookmarkStart w:id="6" w:name="_GoBack"/>
       <w:bookmarkEnd w:id="6"/>
-    </w:p>
-    <w:p>
-      <w:pPr>
-        <w:pStyle w:val="Heading3"/>
-        <w:rPr>
-          <w:lang w:val="en-US"/>
-        </w:rPr>
-      </w:pPr>
-      <w:r>
-        <w:rPr>
-          <w:lang w:val="en-US"/>
-        </w:rPr>
-        <w:t>Professional finish and feel</w:t>
-      </w:r>
-    </w:p>
-    <w:p>
-      <w:pPr>
-        <w:jc w:val="both"/>
-        <w:rPr>
-          <w:lang w:val="en-US"/>
-        </w:rPr>
-      </w:pPr>
-      <w:r>
-        <w:rPr>
-          <w:lang w:val="en-US"/>
-        </w:rPr>
-        <w:t xml:space="preserve">The app also needed to be professional enough to represent Aberystwyth University. Therefore another task was to create an application which </w:t>
-      </w:r>
-      <w:r>
-        <w:rPr>
-          <w:lang w:val="en-US"/>
-        </w:rPr>
-        <w:t>could represent the University, this meant the app needs to be asthe</w:t>
-      </w:r>
-    </w:p>
-    <w:p>
-      <w:pPr>
-        <w:jc w:val="both"/>
-        <w:rPr>
-          <w:lang w:val="en-US"/>
-        </w:rPr>
-      </w:pPr>
     </w:p>
     <w:p>
       <w:pPr>
@@ -3993,7 +4144,6 @@
         </w:rPr>
       </w:pPr>
       <w:r>
-        <w:lastRenderedPageBreak/>
         <w:br w:type="page"/>
       </w:r>
     </w:p>
@@ -4897,23 +5047,7 @@
           <w:color w:val="FF0000"/>
           <w:lang w:val="en-US"/>
         </w:rPr>
-        <w:t xml:space="preserve">important part of the dissertation; it should demonstrate that you are capable not only of carrying out a piece of work but also of thinking critically about how you did it and how you might have done it better. This is seen as an important part of an </w:t>
-      </w:r>
-      <w:proofErr w:type="spellStart"/>
-      <w:r>
-        <w:rPr>
-          <w:color w:val="FF0000"/>
-          <w:lang w:val="en-US"/>
-        </w:rPr>
-        <w:t>honours</w:t>
-      </w:r>
-      <w:proofErr w:type="spellEnd"/>
-      <w:r>
-        <w:rPr>
-          <w:color w:val="FF0000"/>
-          <w:lang w:val="en-US"/>
-        </w:rPr>
-        <w:t xml:space="preserve"> degree. </w:t>
+        <w:t xml:space="preserve">important part of the dissertation; it should demonstrate that you are capable not only of carrying out a piece of work but also of thinking critically about how you did it and how you might have done it better. This is seen as an important part of an honours degree. </w:t>
       </w:r>
     </w:p>
     <w:p>
@@ -5094,14 +5228,7 @@
         <w:rPr>
           <w:color w:val="FF0000"/>
         </w:rPr>
-        <w:t xml:space="preserve">As has been said in lectures, it is acceptable and likely that you will make use of third-party code and software libraries. The key requirement is that we understand what </w:t>
-      </w:r>
-      <w:proofErr w:type="gramStart"/>
-      <w:r>
-        <w:rPr>
-          <w:color w:val="FF0000"/>
-        </w:rPr>
-        <w:t xml:space="preserve">is your </w:t>
+        <w:t xml:space="preserve">As has been said in lectures, it is acceptable and likely that you will make use of third-party code and software libraries. The key requirement is that we understand what is your </w:t>
       </w:r>
       <w:r>
         <w:rPr>
@@ -5113,14 +5240,7 @@
         <w:rPr>
           <w:color w:val="FF0000"/>
         </w:rPr>
-        <w:t xml:space="preserve"> work</w:t>
-      </w:r>
-      <w:proofErr w:type="gramEnd"/>
-      <w:r>
-        <w:rPr>
-          <w:color w:val="FF0000"/>
-        </w:rPr>
-        <w:t xml:space="preserve"> and what work is based on that of other people. </w:t>
+        <w:t xml:space="preserve"> work and what work is based on that of other people. </w:t>
       </w:r>
     </w:p>
     <w:p>
@@ -5473,21 +5593,7 @@
         <w:rPr>
           <w:lang w:val="en-US"/>
         </w:rPr>
-        <w:t xml:space="preserve">Sylvia Duckworth. A picture of a kitten at </w:t>
-      </w:r>
-      <w:proofErr w:type="spellStart"/>
-      <w:r>
-        <w:rPr>
-          <w:lang w:val="en-US"/>
-        </w:rPr>
-        <w:t>Hellifield</w:t>
-      </w:r>
-      <w:proofErr w:type="spellEnd"/>
-      <w:r>
-        <w:rPr>
-          <w:lang w:val="en-US"/>
-        </w:rPr>
-        <w:t xml:space="preserve"> Peel. </w:t>
+        <w:t xml:space="preserve">Sylvia Duckworth. A picture of a kitten at Hellifield Peel. </w:t>
       </w:r>
       <w:hyperlink r:id="rId9" w:history="1">
         <w:r>
@@ -5502,21 +5608,7 @@
         <w:rPr>
           <w:lang w:val="en-US"/>
         </w:rPr>
-        <w:t xml:space="preserve">, 2007. Copyright Sylvia Duckworth and licensed for reuse under a Creative Commons Attribution-Share Alike 2.0 Generic </w:t>
-      </w:r>
-      <w:proofErr w:type="spellStart"/>
-      <w:r>
-        <w:rPr>
-          <w:lang w:val="en-US"/>
-        </w:rPr>
-        <w:t>Licence</w:t>
-      </w:r>
-      <w:proofErr w:type="spellEnd"/>
-      <w:r>
-        <w:rPr>
-          <w:lang w:val="en-US"/>
-        </w:rPr>
-        <w:t>. Accessed August 2011.</w:t>
+        <w:t>, 2007. Copyright Sylvia Duckworth and licensed for reuse under a Creative Commons Attribution-Share Alike 2.0 Generic Licence. Accessed August 2011.</w:t>
       </w:r>
       <w:r>
         <w:rPr>
@@ -5550,30 +5642,8 @@
         <w:rPr>
           <w:lang w:val="en-US"/>
         </w:rPr>
-        <w:t xml:space="preserve">Mark Neal, Jan </w:t>
-      </w:r>
-      <w:proofErr w:type="spellStart"/>
-      <w:r>
-        <w:rPr>
-          <w:lang w:val="en-US"/>
-        </w:rPr>
-        <w:t>Feyereisl</w:t>
-      </w:r>
-      <w:proofErr w:type="spellEnd"/>
-      <w:r>
-        <w:rPr>
-          <w:lang w:val="en-US"/>
-        </w:rPr>
-        <w:t xml:space="preserve">, Rosario </w:t>
-      </w:r>
-      <w:proofErr w:type="spellStart"/>
-      <w:r>
-        <w:rPr>
-          <w:lang w:val="en-US"/>
-        </w:rPr>
-        <w:t>Rascun</w:t>
-      </w:r>
-      <w:proofErr w:type="spellEnd"/>
+        <w:t>Mark Neal, Jan Feyereisl, Rosario Rascun</w:t>
+      </w:r>
       <w:r>
         <w:t>à</w:t>
       </w:r>
@@ -5584,21 +5654,7 @@
         <w:rPr>
           <w:lang w:val="en-US"/>
         </w:rPr>
-        <w:t xml:space="preserve"> and </w:t>
-      </w:r>
-      <w:proofErr w:type="spellStart"/>
-      <w:r>
-        <w:rPr>
-          <w:lang w:val="en-US"/>
-        </w:rPr>
-        <w:t>Xiaolei</w:t>
-      </w:r>
-      <w:proofErr w:type="spellEnd"/>
-      <w:r>
-        <w:rPr>
-          <w:lang w:val="en-US"/>
-        </w:rPr>
-        <w:t xml:space="preserve"> Wang. Don’t touch me, I’m fine: Robot autonomy using an artificial innate immune system. In </w:t>
+        <w:t xml:space="preserve"> and Xiaolei Wang. Don’t touch me, I’m fine: Robot autonomy using an artificial innate immune system. In </w:t>
       </w:r>
       <w:r>
         <w:rPr>
@@ -10414,7 +10470,7 @@
 </file>
 
 <file path=customXml/itemProps1.xml><?xml version="1.0" encoding="utf-8"?>
-<ds:datastoreItem xmlns:ds="http://schemas.openxmlformats.org/officeDocument/2006/customXml" ds:itemID="{C2170307-76BE-47FB-914A-0A4416D8C7E8}">
+<ds:datastoreItem xmlns:ds="http://schemas.openxmlformats.org/officeDocument/2006/customXml" ds:itemID="{882FB29B-EDFA-4FA2-A7C7-4F0FD2C7B838}">
   <ds:schemaRefs>
     <ds:schemaRef ds:uri="http://schemas.openxmlformats.org/officeDocument/2006/bibliography"/>
   </ds:schemaRefs>

</xml_diff>

<commit_message>
First section proof read
</commit_message>
<xml_diff>
--- a/Report/Report.docx
+++ b/Report/Report.docx
@@ -144,7 +144,10 @@
         <w:jc w:val="center"/>
       </w:pPr>
       <w:r>
-        <w:t>Version 1.0 (Draft)</w:t>
+        <w:t>Version 1.1</w:t>
+      </w:r>
+      <w:r>
+        <w:t xml:space="preserve"> (Draft)</w:t>
       </w:r>
     </w:p>
     <w:p>
@@ -193,6 +196,8 @@
           <w:lang w:val="en-US"/>
         </w:rPr>
       </w:pPr>
+      <w:bookmarkStart w:id="0" w:name="_GoBack"/>
+      <w:bookmarkEnd w:id="0"/>
     </w:p>
     <w:p>
       <w:pPr>
@@ -3937,10 +3942,10 @@
       <w:pPr>
         <w:pStyle w:val="Heading1"/>
       </w:pPr>
-      <w:bookmarkStart w:id="0" w:name="_Toc192777705"/>
-      <w:bookmarkStart w:id="1" w:name="_Toc222978592"/>
-      <w:bookmarkStart w:id="2" w:name="_Toc444866604"/>
-      <w:bookmarkStart w:id="3" w:name="_Toc447614326"/>
+      <w:bookmarkStart w:id="1" w:name="_Toc192777705"/>
+      <w:bookmarkStart w:id="2" w:name="_Toc222978592"/>
+      <w:bookmarkStart w:id="3" w:name="_Toc444866604"/>
+      <w:bookmarkStart w:id="4" w:name="_Toc447614326"/>
       <w:r>
         <w:lastRenderedPageBreak/>
         <w:t xml:space="preserve">Background, Analysis </w:t>
@@ -3948,13 +3953,13 @@
       <w:r>
         <w:t xml:space="preserve">&amp; </w:t>
       </w:r>
-      <w:bookmarkEnd w:id="0"/>
       <w:bookmarkEnd w:id="1"/>
+      <w:bookmarkEnd w:id="2"/>
       <w:r>
         <w:t>Process</w:t>
       </w:r>
-      <w:bookmarkEnd w:id="2"/>
       <w:bookmarkEnd w:id="3"/>
+      <w:bookmarkEnd w:id="4"/>
       <w:r>
         <w:t xml:space="preserve"> </w:t>
       </w:r>
@@ -3972,7 +3977,7 @@
         </w:rPr>
         <w:t xml:space="preserve">This section should discuss your preparation for the project, including background reading, your analysis of the problem and the process or method you have followed to help structure your work.  It is likely that you will reuse part of your outline project specification, but at this point in the project you should have more to talk about. </w:t>
       </w:r>
-      <w:bookmarkStart w:id="4" w:name="_Toc192777706"/>
+      <w:bookmarkStart w:id="5" w:name="_Toc192777706"/>
     </w:p>
     <w:p>
       <w:pPr>
@@ -4076,13 +4081,13 @@
         <w:pStyle w:val="Heading2"/>
         <w:jc w:val="both"/>
       </w:pPr>
-      <w:bookmarkStart w:id="5" w:name="_Toc444866605"/>
-      <w:bookmarkStart w:id="6" w:name="_Toc447614327"/>
+      <w:bookmarkStart w:id="6" w:name="_Toc444866605"/>
+      <w:bookmarkStart w:id="7" w:name="_Toc447614327"/>
       <w:r>
         <w:t>Background</w:t>
       </w:r>
-      <w:bookmarkEnd w:id="5"/>
       <w:bookmarkEnd w:id="6"/>
+      <w:bookmarkEnd w:id="7"/>
       <w:r>
         <w:t xml:space="preserve"> </w:t>
       </w:r>
@@ -4129,7 +4134,19 @@
         <w:jc w:val="both"/>
       </w:pPr>
       <w:r>
-        <w:t>Prior to starting this project I had no previous experience with the Android SDK, therefore one of my first tasks was to familiarise myself with it. I started by visiting the</w:t>
+        <w:t xml:space="preserve">Prior to starting this project I had no previous experience </w:t>
+      </w:r>
+      <w:r>
+        <w:t xml:space="preserve">working </w:t>
+      </w:r>
+      <w:r>
+        <w:t xml:space="preserve">with the Android SDK, therefore one of my first tasks was to familiarise myself with it. I </w:t>
+      </w:r>
+      <w:r>
+        <w:t>began</w:t>
+      </w:r>
+      <w:r>
+        <w:t xml:space="preserve"> by visiting the</w:t>
       </w:r>
       <w:r>
         <w:t xml:space="preserve"> site for</w:t>
@@ -4192,28 +4209,76 @@
         <w:jc w:val="both"/>
       </w:pPr>
       <w:r>
-        <w:t>Even though I had no previous experience of developing android applications I still chose this project as it was an area of the course which I wanted to learn more about. I have studied Java</w:t>
-      </w:r>
-      <w:r>
-        <w:t xml:space="preserve"> during my undergraduate studies</w:t>
-      </w:r>
-      <w:r>
-        <w:t xml:space="preserve"> and when I learnt that android applications are written in Java I thought it would be something which I could</w:t>
-      </w:r>
-      <w:r>
-        <w:t xml:space="preserve"> use skills I had gained from studying Java</w:t>
+        <w:t>Although</w:t>
+      </w:r>
+      <w:r>
+        <w:t xml:space="preserve"> I had no previous experience of developing android applications I chose this project</w:t>
+      </w:r>
+      <w:r>
+        <w:t>,</w:t>
+      </w:r>
+      <w:r>
+        <w:t xml:space="preserve"> as it was an area of the course </w:t>
+      </w:r>
+      <w:r>
+        <w:t>that</w:t>
+      </w:r>
+      <w:r>
+        <w:t xml:space="preserve"> I </w:t>
+      </w:r>
+      <w:r>
+        <w:t>was keen</w:t>
+      </w:r>
+      <w:r>
+        <w:t xml:space="preserve"> to learn more about. I have studied Java</w:t>
+      </w:r>
+      <w:r>
+        <w:t xml:space="preserve"> during my undergraduate </w:t>
+      </w:r>
+      <w:r>
+        <w:t>modules</w:t>
+      </w:r>
+      <w:r>
+        <w:t xml:space="preserve"> and when I learnt that android applications are written in Java I thought </w:t>
+      </w:r>
+      <w:r>
+        <w:t>android app development would be an area where I could develop the skills I initially</w:t>
+      </w:r>
+      <w:r>
+        <w:t xml:space="preserve"> gained from studying Java</w:t>
       </w:r>
       <w:r>
         <w:t>.</w:t>
       </w:r>
       <w:r>
-        <w:t xml:space="preserve"> I also like the design aspects of systems and producing </w:t>
-      </w:r>
-      <w:r>
-        <w:t>an</w:t>
-      </w:r>
-      <w:r>
-        <w:t xml:space="preserve"> application at the end of a process which you can use and interact with.</w:t>
+        <w:t xml:space="preserve"> I also like the design aspect of system development</w:t>
+      </w:r>
+      <w:r>
+        <w:t xml:space="preserve"> and </w:t>
+      </w:r>
+      <w:r>
+        <w:t xml:space="preserve">enjoy </w:t>
+      </w:r>
+      <w:r>
+        <w:t xml:space="preserve">producing </w:t>
+      </w:r>
+      <w:r>
+        <w:t>a</w:t>
+      </w:r>
+      <w:r>
+        <w:t>n</w:t>
+      </w:r>
+      <w:r>
+        <w:t xml:space="preserve"> </w:t>
+      </w:r>
+      <w:r>
+        <w:t xml:space="preserve">interactive </w:t>
+      </w:r>
+      <w:r>
+        <w:t>applicat</w:t>
+      </w:r>
+      <w:r>
+        <w:t>ion at the end of a process.</w:t>
       </w:r>
     </w:p>
     <w:p>
@@ -4229,20 +4294,41 @@
         <w:t xml:space="preserve">The first tutorial I followed walks you through creating a basic app in Android Studio; the official IDE for Android. The tutorial includes setting up </w:t>
       </w:r>
       <w:r>
-        <w:t>Android Studio, creating an application with a simple user interface and starting another activity. The tutorial walks you through the basic functions of Android Studio and gives you a basis to start developing your own application.</w:t>
-      </w:r>
-    </w:p>
-    <w:p>
-      <w:pPr>
-        <w:jc w:val="both"/>
-      </w:pPr>
-    </w:p>
-    <w:p>
-      <w:pPr>
-        <w:jc w:val="both"/>
-      </w:pPr>
-      <w:r>
-        <w:t>This Android developer’s tutorial introduced me to the basic functions and structures of android. I learnt how to add items such as buttons and textboxes using xml and how to link the layout xml file</w:t>
+        <w:t xml:space="preserve">Android Studio, creating an application with a simple user interface and starting another activity. The tutorial </w:t>
+      </w:r>
+      <w:r>
+        <w:t>guides</w:t>
+      </w:r>
+      <w:r>
+        <w:t xml:space="preserve"> you through the basic functions of Android Studio and gives you a </w:t>
+      </w:r>
+      <w:r>
+        <w:t xml:space="preserve">base, from which you can start developing your own application. </w:t>
+      </w:r>
+    </w:p>
+    <w:p>
+      <w:pPr>
+        <w:jc w:val="both"/>
+      </w:pPr>
+    </w:p>
+    <w:p>
+      <w:pPr>
+        <w:jc w:val="both"/>
+      </w:pPr>
+      <w:r>
+        <w:t>This Android developer’s tutorial introduced me to the basic func</w:t>
+      </w:r>
+      <w:r>
+        <w:t>tions and structures of android, where</w:t>
+      </w:r>
+      <w:r>
+        <w:t xml:space="preserve"> I learnt how to add items such as buttons and textboxes using xml </w:t>
+      </w:r>
+      <w:r>
+        <w:t>as well as</w:t>
+      </w:r>
+      <w:r>
+        <w:t xml:space="preserve"> how to link the layout xml file</w:t>
       </w:r>
       <w:r>
         <w:t>s</w:t>
@@ -4273,20 +4359,38 @@
         <w:t>in</w:t>
       </w:r>
       <w:r>
-        <w:t xml:space="preserve"> my application. Creating layouts can be done using the device preview screen or programmatically using xml code. Initially I found the xml code confusing as it is something I have only briefly used. Therefore I focused my attention on designing pages using the device preview screen.</w:t>
-      </w:r>
-    </w:p>
-    <w:p>
-      <w:pPr>
-        <w:jc w:val="both"/>
-      </w:pPr>
-    </w:p>
-    <w:p>
-      <w:pPr>
-        <w:jc w:val="both"/>
-      </w:pPr>
-      <w:r>
-        <w:t xml:space="preserve">There was a two week period between the start of the project and my first meeting with the Marketing Department. This meant I had two weeks where I didn’t have a specification or list of requirements wanted by the Marketing Department. Therefore I decided to conduct some research into apps published by other higher education institutes in the United Kingdom. </w:t>
+        <w:t xml:space="preserve"> my application. Creating layouts can be done using the device preview screen or programmatically using xml code. Initially I found the xml code confusing as it is something I have only briefly used</w:t>
+      </w:r>
+      <w:r>
+        <w:t xml:space="preserve"> previously, and so, </w:t>
+      </w:r>
+      <w:r>
+        <w:t>I focused my attention on designing pages using the device preview screen.</w:t>
+      </w:r>
+    </w:p>
+    <w:p>
+      <w:pPr>
+        <w:jc w:val="both"/>
+      </w:pPr>
+    </w:p>
+    <w:p>
+      <w:pPr>
+        <w:jc w:val="both"/>
+      </w:pPr>
+      <w:r>
+        <w:t>There was a two week period between the start of the project and my first meetin</w:t>
+      </w:r>
+      <w:r>
+        <w:t>g with the Marketing Department, meaning there was a brief time where I had no specification or list of requirements for my application.</w:t>
+      </w:r>
+      <w:r>
+        <w:t xml:space="preserve"> I decided to</w:t>
+      </w:r>
+      <w:r>
+        <w:t xml:space="preserve"> use this time to</w:t>
+      </w:r>
+      <w:r>
+        <w:t xml:space="preserve"> conduct research into apps published by other higher education institutes in the United Kingdom. </w:t>
       </w:r>
     </w:p>
     <w:p>
@@ -4300,20 +4404,68 @@
       </w:pPr>
       <w:r>
         <w:lastRenderedPageBreak/>
-        <w:t xml:space="preserve">I noticed that many universities had published apps, a large proportion of which were aimed at current students and only a small number of universities were also targeting potential students. This meant I only had a dozen apps to get an idea about the content, layout and functions which would be the most useful in my app. </w:t>
-      </w:r>
-    </w:p>
-    <w:p>
-      <w:pPr>
-        <w:jc w:val="both"/>
-      </w:pPr>
-    </w:p>
-    <w:p>
-      <w:pPr>
-        <w:jc w:val="both"/>
-      </w:pPr>
-      <w:r>
-        <w:t xml:space="preserve">I spent some time studying these apps in more detail, taking notes about the topics they covered, any libraries they were using and also the layout of content. All this information helped me build a picture of the type of data and layout I could potentially include in my app. </w:t>
+        <w:t>I noticed that many universities had published apps, a large proportion of which were aimed at current students</w:t>
+      </w:r>
+      <w:r>
+        <w:t>, with</w:t>
+      </w:r>
+      <w:r>
+        <w:t xml:space="preserve"> only a small number of universities also targeting potential students. This meant I only had a </w:t>
+      </w:r>
+      <w:r>
+        <w:t>limited number of other</w:t>
+      </w:r>
+      <w:r>
+        <w:t xml:space="preserve"> apps</w:t>
+      </w:r>
+      <w:r>
+        <w:t xml:space="preserve"> available</w:t>
+      </w:r>
+      <w:r>
+        <w:t xml:space="preserve"> to </w:t>
+      </w:r>
+      <w:r>
+        <w:t>provide me wi</w:t>
+      </w:r>
+      <w:r>
+        <w:t>t</w:t>
+      </w:r>
+      <w:r>
+        <w:t>h an idea to suitable</w:t>
+      </w:r>
+      <w:r>
+        <w:t xml:space="preserve"> content, layout and functions which would be the most </w:t>
+      </w:r>
+      <w:r>
+        <w:t>desirable</w:t>
+      </w:r>
+      <w:r>
+        <w:t xml:space="preserve"> in my</w:t>
+      </w:r>
+      <w:r>
+        <w:t xml:space="preserve"> own</w:t>
+      </w:r>
+      <w:r>
+        <w:t xml:space="preserve"> app. </w:t>
+      </w:r>
+    </w:p>
+    <w:p>
+      <w:pPr>
+        <w:jc w:val="both"/>
+      </w:pPr>
+    </w:p>
+    <w:p>
+      <w:pPr>
+        <w:jc w:val="both"/>
+      </w:pPr>
+      <w:r>
+        <w:t>I spent some time studying these apps in more detail, taking notes about the topics they covered, any libraries they were using and also the layout of content</w:t>
+      </w:r>
+      <w:r>
+        <w:t xml:space="preserve"> itself</w:t>
+      </w:r>
+      <w:r>
+        <w:t xml:space="preserve">. All this information helped me build a picture of the type of data and layout I could potentially include in my app. </w:t>
       </w:r>
     </w:p>
     <w:p>
@@ -4329,7 +4481,37 @@
         <w:t xml:space="preserve">I also studied the webpages on the Aberystwyth University website to view the range of content which could be covered in the app. </w:t>
       </w:r>
       <w:r>
-        <w:t xml:space="preserve">Many of the webpages had a natural flow between each other, pages which were heavily advertised and promoted were the pages which would most appropriate for the app as the information on them was important for recruiting students. </w:t>
+        <w:t xml:space="preserve">Many of the webpages had a natural flow between each </w:t>
+      </w:r>
+      <w:r>
+        <w:t>pages content</w:t>
+      </w:r>
+      <w:r>
+        <w:t>,</w:t>
+      </w:r>
+      <w:r>
+        <w:t xml:space="preserve"> I noted that the</w:t>
+      </w:r>
+      <w:r>
+        <w:t xml:space="preserve"> pages which were heavily advertised and promoted were the pages which would</w:t>
+      </w:r>
+      <w:r>
+        <w:t xml:space="preserve"> be</w:t>
+      </w:r>
+      <w:r>
+        <w:t xml:space="preserve"> mos</w:t>
+      </w:r>
+      <w:r>
+        <w:t>t appropriate for the app as this is the</w:t>
+      </w:r>
+      <w:r>
+        <w:t xml:space="preserve"> </w:t>
+      </w:r>
+      <w:r>
+        <w:t>important or key information aimed at recruiting students.</w:t>
+      </w:r>
+      <w:r>
+        <w:t xml:space="preserve"> </w:t>
       </w:r>
       <w:r>
         <w:t xml:space="preserve">  </w:t>
@@ -4345,13 +4527,31 @@
         <w:jc w:val="both"/>
       </w:pPr>
       <w:r>
-        <w:t xml:space="preserve">I could then combine the information about </w:t>
+        <w:t>I then combine</w:t>
+      </w:r>
+      <w:r>
+        <w:t>d</w:t>
+      </w:r>
+      <w:r>
+        <w:t xml:space="preserve"> the information </w:t>
+      </w:r>
+      <w:r>
+        <w:t xml:space="preserve">from both sources, </w:t>
+      </w:r>
+      <w:r>
+        <w:t xml:space="preserve">about </w:t>
       </w:r>
       <w:r>
         <w:t>competitor’s</w:t>
       </w:r>
       <w:r>
-        <w:t xml:space="preserve"> apps and content available on the University’s website in order to start building</w:t>
+        <w:t xml:space="preserve"> apps and</w:t>
+      </w:r>
+      <w:r>
+        <w:t xml:space="preserve"> the current</w:t>
+      </w:r>
+      <w:r>
+        <w:t xml:space="preserve"> content available on the University’s website in order to start building</w:t>
       </w:r>
       <w:r>
         <w:t xml:space="preserve"> a</w:t>
@@ -4363,20 +4563,32 @@
         <w:t>s</w:t>
       </w:r>
       <w:r>
-        <w:t xml:space="preserve"> list to present to the Marketing Department. </w:t>
-      </w:r>
-    </w:p>
-    <w:p>
-      <w:pPr>
-        <w:jc w:val="both"/>
-      </w:pPr>
-    </w:p>
-    <w:p>
-      <w:pPr>
-        <w:jc w:val="both"/>
-      </w:pPr>
-      <w:r>
-        <w:t>After my meeting with the Marketing Department I found that their ideas were very similar to what I had been working towards. They were keen to find out what their competitors were doing and if there was a general theme they wanted to match it.</w:t>
+        <w:t xml:space="preserve"> list to present to the Marketing Department</w:t>
+      </w:r>
+      <w:r>
+        <w:t xml:space="preserve"> in our first meeting.</w:t>
+      </w:r>
+      <w:r>
+        <w:t xml:space="preserve"> </w:t>
+      </w:r>
+    </w:p>
+    <w:p>
+      <w:pPr>
+        <w:jc w:val="both"/>
+      </w:pPr>
+    </w:p>
+    <w:p>
+      <w:pPr>
+        <w:jc w:val="both"/>
+      </w:pPr>
+      <w:r>
+        <w:t xml:space="preserve">After my </w:t>
+      </w:r>
+      <w:r>
+        <w:t xml:space="preserve">initial </w:t>
+      </w:r>
+      <w:r>
+        <w:t>meeting with the Marketing Department I found that their ideas were very similar to what I had been working towards. They were keen to find out what their competitors were doing and if there was a general theme they wanted to match it.</w:t>
       </w:r>
     </w:p>
     <w:p>
@@ -4384,13 +4596,13 @@
         <w:pStyle w:val="Heading2"/>
         <w:jc w:val="both"/>
       </w:pPr>
-      <w:bookmarkStart w:id="7" w:name="_Toc444866606"/>
-      <w:bookmarkStart w:id="8" w:name="_Toc447614328"/>
+      <w:bookmarkStart w:id="8" w:name="_Toc444866606"/>
+      <w:bookmarkStart w:id="9" w:name="_Toc447614328"/>
       <w:r>
         <w:t>Analysis</w:t>
       </w:r>
-      <w:bookmarkEnd w:id="7"/>
       <w:bookmarkEnd w:id="8"/>
+      <w:bookmarkEnd w:id="9"/>
       <w:r>
         <w:t xml:space="preserve"> </w:t>
       </w:r>
@@ -4488,13 +4700,61 @@
         <w:rPr>
           <w:lang w:val="en-US"/>
         </w:rPr>
-        <w:t>From my background work I had learnt that many other institutes were using their prospective student apps in two ways; either to show off cours</w:t>
-      </w:r>
-      <w:r>
-        <w:rPr>
-          <w:lang w:val="en-US"/>
-        </w:rPr>
-        <w:t xml:space="preserve">es and life at their University </w:t>
+        <w:t xml:space="preserve">From </w:t>
+      </w:r>
+      <w:r>
+        <w:rPr>
+          <w:lang w:val="en-US"/>
+        </w:rPr>
+        <w:t>the</w:t>
+      </w:r>
+      <w:r>
+        <w:rPr>
+          <w:lang w:val="en-US"/>
+        </w:rPr>
+        <w:t xml:space="preserve"> background </w:t>
+      </w:r>
+      <w:r>
+        <w:rPr>
+          <w:lang w:val="en-US"/>
+        </w:rPr>
+        <w:t>research</w:t>
+      </w:r>
+      <w:r>
+        <w:rPr>
+          <w:lang w:val="en-US"/>
+        </w:rPr>
+        <w:t xml:space="preserve"> I learnt that many other institutes were using their prospective student apps in two ways; either to </w:t>
+      </w:r>
+      <w:r>
+        <w:rPr>
+          <w:lang w:val="en-US"/>
+        </w:rPr>
+        <w:t>promote</w:t>
+      </w:r>
+      <w:r>
+        <w:rPr>
+          <w:lang w:val="en-US"/>
+        </w:rPr>
+        <w:t xml:space="preserve"> cours</w:t>
+      </w:r>
+      <w:r>
+        <w:rPr>
+          <w:lang w:val="en-US"/>
+        </w:rPr>
+        <w:t>es and</w:t>
+      </w:r>
+      <w:r>
+        <w:rPr>
+          <w:lang w:val="en-US"/>
+        </w:rPr>
+        <w:t xml:space="preserve"> student</w:t>
+      </w:r>
+      <w:r>
+        <w:rPr>
+          <w:lang w:val="en-US"/>
+        </w:rPr>
+        <w:t xml:space="preserve"> life at their University </w:t>
       </w:r>
       <w:r>
         <w:rPr>
@@ -4506,7 +4766,67 @@
         <w:rPr>
           <w:lang w:val="en-US"/>
         </w:rPr>
-        <w:t>me to develop an app similar to the first style as they had been in conversation with a company to develop a system which they could distribute publications on.</w:t>
+        <w:t xml:space="preserve">me to develop an app similar to the first style as they had been in </w:t>
+      </w:r>
+      <w:r>
+        <w:rPr>
+          <w:lang w:val="en-US"/>
+        </w:rPr>
+        <w:t>talks</w:t>
+      </w:r>
+      <w:r>
+        <w:rPr>
+          <w:lang w:val="en-US"/>
+        </w:rPr>
+        <w:t xml:space="preserve"> with a</w:t>
+      </w:r>
+      <w:r>
+        <w:rPr>
+          <w:lang w:val="en-US"/>
+        </w:rPr>
+        <w:t>n external</w:t>
+      </w:r>
+      <w:r>
+        <w:rPr>
+          <w:lang w:val="en-US"/>
+        </w:rPr>
+        <w:t xml:space="preserve"> company to develop a </w:t>
+      </w:r>
+      <w:r>
+        <w:rPr>
+          <w:lang w:val="en-US"/>
+        </w:rPr>
+        <w:t xml:space="preserve">separate </w:t>
+      </w:r>
+      <w:r>
+        <w:rPr>
+          <w:lang w:val="en-US"/>
+        </w:rPr>
+        <w:t xml:space="preserve">system </w:t>
+      </w:r>
+      <w:r>
+        <w:rPr>
+          <w:lang w:val="en-US"/>
+        </w:rPr>
+        <w:t xml:space="preserve">on </w:t>
+      </w:r>
+      <w:r>
+        <w:rPr>
+          <w:lang w:val="en-US"/>
+        </w:rPr>
+        <w:t>which th</w:t>
+      </w:r>
+      <w:r>
+        <w:rPr>
+          <w:lang w:val="en-US"/>
+        </w:rPr>
+        <w:t>ey could distribute publications</w:t>
+      </w:r>
+      <w:r>
+        <w:rPr>
+          <w:lang w:val="en-US"/>
+        </w:rPr>
+        <w:t>.</w:t>
       </w:r>
     </w:p>
     <w:p>
@@ -4517,14 +4837,14 @@
           <w:lang w:val="en-US"/>
         </w:rPr>
       </w:pPr>
-      <w:bookmarkStart w:id="9" w:name="_Toc447614329"/>
+      <w:bookmarkStart w:id="10" w:name="_Toc447614329"/>
       <w:r>
         <w:rPr>
           <w:lang w:val="en-US"/>
         </w:rPr>
         <w:t>Deciding topics areas for the app</w:t>
       </w:r>
-      <w:bookmarkEnd w:id="9"/>
+      <w:bookmarkEnd w:id="10"/>
     </w:p>
     <w:p>
       <w:pPr>
@@ -4565,7 +4885,31 @@
         <w:rPr>
           <w:lang w:val="en-US"/>
         </w:rPr>
-        <w:t>Due to the University’s website containing so much content aimed at prospective students the number of topics</w:t>
+        <w:t xml:space="preserve">Due to the University’s website containing </w:t>
+      </w:r>
+      <w:r>
+        <w:rPr>
+          <w:lang w:val="en-US"/>
+        </w:rPr>
+        <w:t xml:space="preserve">a large amount of </w:t>
+      </w:r>
+      <w:r>
+        <w:rPr>
+          <w:lang w:val="en-US"/>
+        </w:rPr>
+        <w:t>content aimed at prospective students</w:t>
+      </w:r>
+      <w:r>
+        <w:rPr>
+          <w:lang w:val="en-US"/>
+        </w:rPr>
+        <w:t>,</w:t>
+      </w:r>
+      <w:r>
+        <w:rPr>
+          <w:lang w:val="en-US"/>
+        </w:rPr>
+        <w:t xml:space="preserve"> the number of topics</w:t>
       </w:r>
       <w:r>
         <w:rPr>
@@ -4577,20 +4921,92 @@
         <w:rPr>
           <w:lang w:val="en-US"/>
         </w:rPr>
-        <w:t xml:space="preserve"> available was very large.</w:t>
-      </w:r>
-      <w:r>
-        <w:rPr>
-          <w:lang w:val="en-US"/>
-        </w:rPr>
-        <w:t xml:space="preserve">  This meant it is important to not fill the app with too much content and select </w:t>
+        <w:t xml:space="preserve"> available was </w:t>
+      </w:r>
+      <w:r>
+        <w:rPr>
+          <w:lang w:val="en-US"/>
+        </w:rPr>
+        <w:t xml:space="preserve">similarly </w:t>
+      </w:r>
+      <w:r>
+        <w:rPr>
+          <w:lang w:val="en-US"/>
+        </w:rPr>
+        <w:t>very large.</w:t>
+      </w:r>
+      <w:r>
+        <w:rPr>
+          <w:lang w:val="en-US"/>
+        </w:rPr>
+        <w:t xml:space="preserve">  This meant it </w:t>
+      </w:r>
+      <w:r>
+        <w:rPr>
+          <w:lang w:val="en-US"/>
+        </w:rPr>
+        <w:t>was</w:t>
+      </w:r>
+      <w:r>
+        <w:rPr>
+          <w:lang w:val="en-US"/>
+        </w:rPr>
+        <w:t xml:space="preserve"> important not </w:t>
+      </w:r>
+      <w:r>
+        <w:rPr>
+          <w:lang w:val="en-US"/>
+        </w:rPr>
+        <w:t xml:space="preserve">to over </w:t>
+      </w:r>
+      <w:r>
+        <w:rPr>
+          <w:lang w:val="en-US"/>
+        </w:rPr>
+        <w:t xml:space="preserve">fill the app with too much </w:t>
       </w:r>
       <w:r>
         <w:rPr>
           <w:lang w:val="en-US"/>
         </w:rPr>
         <w:lastRenderedPageBreak/>
-        <w:t>information which is going to be the most informative and useful for the users of the app.</w:t>
+        <w:t xml:space="preserve">content and </w:t>
+      </w:r>
+      <w:r>
+        <w:rPr>
+          <w:lang w:val="en-US"/>
+        </w:rPr>
+        <w:t xml:space="preserve">instead </w:t>
+      </w:r>
+      <w:r>
+        <w:rPr>
+          <w:lang w:val="en-US"/>
+        </w:rPr>
+        <w:t>select</w:t>
+      </w:r>
+      <w:r>
+        <w:rPr>
+          <w:lang w:val="en-US"/>
+        </w:rPr>
+        <w:t xml:space="preserve"> key</w:t>
+      </w:r>
+      <w:r>
+        <w:rPr>
+          <w:lang w:val="en-US"/>
+        </w:rPr>
+        <w:t xml:space="preserve"> information which </w:t>
+      </w:r>
+      <w:r>
+        <w:rPr>
+          <w:lang w:val="en-US"/>
+        </w:rPr>
+        <w:t>would</w:t>
+      </w:r>
+      <w:r>
+        <w:rPr>
+          <w:lang w:val="en-US"/>
+        </w:rPr>
+        <w:t xml:space="preserve"> be the most informative and useful for the users of the app.</w:t>
       </w:r>
     </w:p>
     <w:p>
@@ -4778,41 +5194,137 @@
         <w:rPr>
           <w:lang w:val="en-US"/>
         </w:rPr>
-        <w:t xml:space="preserve">The ten topics were grouped into three categories; Academic Information, Student Life and Open Days. </w:t>
-      </w:r>
-    </w:p>
-    <w:p>
-      <w:pPr>
-        <w:jc w:val="both"/>
-        <w:rPr>
-          <w:lang w:val="en-US"/>
-        </w:rPr>
-      </w:pPr>
-    </w:p>
-    <w:p>
-      <w:pPr>
-        <w:jc w:val="both"/>
-        <w:rPr>
-          <w:lang w:val="en-US"/>
-        </w:rPr>
-      </w:pPr>
-      <w:r>
-        <w:rPr>
-          <w:lang w:val="en-US"/>
-        </w:rPr>
-        <w:t>The list of topics was generated by comparing competitor’s apps to understand the information which is being conveyed and also checking whether similar information is available for use from the Aberystwyth University website.</w:t>
-      </w:r>
-      <w:r>
-        <w:rPr>
-          <w:lang w:val="en-US"/>
-        </w:rPr>
-        <w:t xml:space="preserve"> Once the list had been generated it was approved by the Marketing Department, this was an important aspect of the requirements gathering phase as it meant the app was going to address information </w:t>
-      </w:r>
-      <w:r>
-        <w:rPr>
-          <w:lang w:val="en-US"/>
-        </w:rPr>
-        <w:t>which the customer wanted.</w:t>
+        <w:t>The</w:t>
+      </w:r>
+      <w:r>
+        <w:rPr>
+          <w:lang w:val="en-US"/>
+        </w:rPr>
+        <w:t>se</w:t>
+      </w:r>
+      <w:r>
+        <w:rPr>
+          <w:lang w:val="en-US"/>
+        </w:rPr>
+        <w:t xml:space="preserve"> topics were</w:t>
+      </w:r>
+      <w:r>
+        <w:rPr>
+          <w:lang w:val="en-US"/>
+        </w:rPr>
+        <w:t xml:space="preserve"> then</w:t>
+      </w:r>
+      <w:r>
+        <w:rPr>
+          <w:lang w:val="en-US"/>
+        </w:rPr>
+        <w:t xml:space="preserve"> grouped into three categories; Academic Information, Student Life and Open Days. </w:t>
+      </w:r>
+    </w:p>
+    <w:p>
+      <w:pPr>
+        <w:jc w:val="both"/>
+        <w:rPr>
+          <w:lang w:val="en-US"/>
+        </w:rPr>
+      </w:pPr>
+    </w:p>
+    <w:p>
+      <w:pPr>
+        <w:jc w:val="both"/>
+        <w:rPr>
+          <w:lang w:val="en-US"/>
+        </w:rPr>
+      </w:pPr>
+      <w:r>
+        <w:rPr>
+          <w:lang w:val="en-US"/>
+        </w:rPr>
+        <w:t xml:space="preserve">The list of topics was generated by comparing </w:t>
+      </w:r>
+      <w:r>
+        <w:rPr>
+          <w:lang w:val="en-US"/>
+        </w:rPr>
+        <w:t xml:space="preserve">the content available on </w:t>
+      </w:r>
+      <w:r>
+        <w:rPr>
+          <w:lang w:val="en-US"/>
+        </w:rPr>
+        <w:t xml:space="preserve">competitor’s apps </w:t>
+      </w:r>
+      <w:r>
+        <w:rPr>
+          <w:lang w:val="en-US"/>
+        </w:rPr>
+        <w:t>with</w:t>
+      </w:r>
+      <w:r>
+        <w:rPr>
+          <w:lang w:val="en-US"/>
+        </w:rPr>
+        <w:t xml:space="preserve"> </w:t>
+      </w:r>
+      <w:r>
+        <w:rPr>
+          <w:lang w:val="en-US"/>
+        </w:rPr>
+        <w:t xml:space="preserve">the information </w:t>
+      </w:r>
+      <w:r>
+        <w:rPr>
+          <w:lang w:val="en-US"/>
+        </w:rPr>
+        <w:t xml:space="preserve">available from the Aberystwyth </w:t>
+      </w:r>
+      <w:r>
+        <w:rPr>
+          <w:lang w:val="en-US"/>
+        </w:rPr>
+        <w:t>University website, to identify and understand the key areas of information.</w:t>
+      </w:r>
+      <w:r>
+        <w:rPr>
+          <w:lang w:val="en-US"/>
+        </w:rPr>
+        <w:t xml:space="preserve"> Once the list had been generated it was approved by the Marketing Department, this was an important aspect of the requirements gathering phase</w:t>
+      </w:r>
+      <w:r>
+        <w:rPr>
+          <w:lang w:val="en-US"/>
+        </w:rPr>
+        <w:t>,</w:t>
+      </w:r>
+      <w:r>
+        <w:rPr>
+          <w:lang w:val="en-US"/>
+        </w:rPr>
+        <w:t xml:space="preserve"> as it meant the app </w:t>
+      </w:r>
+      <w:r>
+        <w:rPr>
+          <w:lang w:val="en-US"/>
+        </w:rPr>
+        <w:t>would</w:t>
+      </w:r>
+      <w:r>
+        <w:rPr>
+          <w:lang w:val="en-US"/>
+        </w:rPr>
+        <w:t xml:space="preserve"> address </w:t>
+      </w:r>
+      <w:r>
+        <w:rPr>
+          <w:lang w:val="en-US"/>
+        </w:rPr>
+        <w:t xml:space="preserve">the topics and provide the overall content that </w:t>
+      </w:r>
+      <w:r>
+        <w:rPr>
+          <w:lang w:val="en-US"/>
+        </w:rPr>
+        <w:t>the customer wanted.</w:t>
       </w:r>
     </w:p>
     <w:p>
@@ -4840,7 +5352,43 @@
         <w:rPr>
           <w:lang w:val="en-US"/>
         </w:rPr>
-        <w:t xml:space="preserve"> which didn’t make the final list. One idea was to try and base the app around the University’s Online Virtual Open Day</w:t>
+        <w:t xml:space="preserve"> </w:t>
+      </w:r>
+      <w:r>
+        <w:rPr>
+          <w:lang w:val="en-US"/>
+        </w:rPr>
+        <w:t>that</w:t>
+      </w:r>
+      <w:r>
+        <w:rPr>
+          <w:lang w:val="en-US"/>
+        </w:rPr>
+        <w:t xml:space="preserve"> did</w:t>
+      </w:r>
+      <w:r>
+        <w:rPr>
+          <w:lang w:val="en-US"/>
+        </w:rPr>
+        <w:t xml:space="preserve"> </w:t>
+      </w:r>
+      <w:r>
+        <w:rPr>
+          <w:lang w:val="en-US"/>
+        </w:rPr>
+        <w:t>n</w:t>
+      </w:r>
+      <w:r>
+        <w:rPr>
+          <w:lang w:val="en-US"/>
+        </w:rPr>
+        <w:t>o</w:t>
+      </w:r>
+      <w:r>
+        <w:rPr>
+          <w:lang w:val="en-US"/>
+        </w:rPr>
+        <w:t>t make the final list. One idea was to try and base the app around the University’s Online Virtual Open Day</w:t>
       </w:r>
       <w:sdt>
         <w:sdtPr>
@@ -4890,13 +5438,49 @@
         <w:rPr>
           <w:lang w:val="en-US"/>
         </w:rPr>
-        <w:t xml:space="preserve">. The Online Virtual Open Day gives potential students a taste of the University without having to come to Aberystwyth. One feature of the Online Virtual Open Day which I looked at </w:t>
-      </w:r>
-      <w:r>
-        <w:rPr>
-          <w:lang w:val="en-US"/>
-        </w:rPr>
-        <w:t>implementing in the app was the ability to chat with lectures and support staff via an instant chat function.</w:t>
+        <w:t>. The Online Virtual Open Day gives potential students a taste of the U</w:t>
+      </w:r>
+      <w:r>
+        <w:rPr>
+          <w:lang w:val="en-US"/>
+        </w:rPr>
+        <w:t>niversity without having</w:t>
+      </w:r>
+      <w:r>
+        <w:rPr>
+          <w:lang w:val="en-US"/>
+        </w:rPr>
+        <w:t xml:space="preserve"> to </w:t>
+      </w:r>
+      <w:r>
+        <w:rPr>
+          <w:lang w:val="en-US"/>
+        </w:rPr>
+        <w:t xml:space="preserve">physically travel to </w:t>
+      </w:r>
+      <w:r>
+        <w:rPr>
+          <w:lang w:val="en-US"/>
+        </w:rPr>
+        <w:t xml:space="preserve">Aberystwyth. One feature of the Online Virtual Open Day which I looked at </w:t>
+      </w:r>
+      <w:r>
+        <w:rPr>
+          <w:lang w:val="en-US"/>
+        </w:rPr>
+        <w:t xml:space="preserve">implementing in the app was the ability to chat with </w:t>
+      </w:r>
+      <w:r>
+        <w:rPr>
+          <w:lang w:val="en-US"/>
+        </w:rPr>
+        <w:t>lecturers</w:t>
+      </w:r>
+      <w:r>
+        <w:rPr>
+          <w:lang w:val="en-US"/>
+        </w:rPr>
+        <w:t xml:space="preserve"> and support staff via an instant chat function.</w:t>
       </w:r>
     </w:p>
     <w:p>
@@ -5058,7 +5642,31 @@
         <w:rPr>
           <w:lang w:val="en-US"/>
         </w:rPr>
-        <w:t xml:space="preserve"> which I started to follow before the final list of requirements was decided. I hadn’t managed to get a working prototype</w:t>
+        <w:t xml:space="preserve"> which I started to follow before the final list of requirements was decided. I </w:t>
+      </w:r>
+      <w:r>
+        <w:rPr>
+          <w:lang w:val="en-US"/>
+        </w:rPr>
+        <w:t>did not manage</w:t>
+      </w:r>
+      <w:r>
+        <w:rPr>
+          <w:lang w:val="en-US"/>
+        </w:rPr>
+        <w:t xml:space="preserve"> to </w:t>
+      </w:r>
+      <w:r>
+        <w:rPr>
+          <w:lang w:val="en-US"/>
+        </w:rPr>
+        <w:t>create</w:t>
+      </w:r>
+      <w:r>
+        <w:rPr>
+          <w:lang w:val="en-US"/>
+        </w:rPr>
+        <w:t xml:space="preserve"> a working prototype</w:t>
       </w:r>
       <w:r>
         <w:rPr>
@@ -5092,7 +5700,55 @@
         <w:rPr>
           <w:lang w:val="en-US"/>
         </w:rPr>
-        <w:t xml:space="preserve">Another content area which was not included was information about service departments within the University. The university has departments which offer support to students with non-academic issues such as Student Support, Information Services, Campus Services and many others. I had a discussion with the Marketing Department as to whether we should include content on these departments, as I thought it may be beneficial for educating users about other aspects of the University, but it was decided that </w:t>
+        <w:t>Another content area which was not included</w:t>
+      </w:r>
+      <w:r>
+        <w:rPr>
+          <w:lang w:val="en-US"/>
+        </w:rPr>
+        <w:t xml:space="preserve"> in the final design</w:t>
+      </w:r>
+      <w:r>
+        <w:rPr>
+          <w:lang w:val="en-US"/>
+        </w:rPr>
+        <w:t xml:space="preserve"> was information about</w:t>
+      </w:r>
+      <w:r>
+        <w:rPr>
+          <w:lang w:val="en-US"/>
+        </w:rPr>
+        <w:t xml:space="preserve"> the different</w:t>
+      </w:r>
+      <w:r>
+        <w:rPr>
+          <w:lang w:val="en-US"/>
+        </w:rPr>
+        <w:t xml:space="preserve"> service departme</w:t>
+      </w:r>
+      <w:r>
+        <w:rPr>
+          <w:lang w:val="en-US"/>
+        </w:rPr>
+        <w:t>nts within the University. The U</w:t>
+      </w:r>
+      <w:r>
+        <w:rPr>
+          <w:lang w:val="en-US"/>
+        </w:rPr>
+        <w:t xml:space="preserve">niversity has </w:t>
+      </w:r>
+      <w:r>
+        <w:rPr>
+          <w:lang w:val="en-US"/>
+        </w:rPr>
+        <w:t xml:space="preserve">several </w:t>
+      </w:r>
+      <w:r>
+        <w:rPr>
+          <w:lang w:val="en-US"/>
+        </w:rPr>
+        <w:t xml:space="preserve">departments which offer support to students with non-academic issues such as Student Support, Information Services, Campus Services and many others. I had a discussion with the Marketing Department as to whether we should include content on these departments, as I thought it may be beneficial for educating users about other aspects of the University, but it was decided that </w:t>
       </w:r>
       <w:r>
         <w:rPr>
@@ -5114,130 +5770,631 @@
           <w:lang w:val="en-US"/>
         </w:rPr>
       </w:pPr>
-      <w:bookmarkStart w:id="10" w:name="_Toc447614330"/>
+      <w:bookmarkStart w:id="11" w:name="_Toc447614330"/>
       <w:r>
         <w:rPr>
           <w:lang w:val="en-US"/>
         </w:rPr>
         <w:t>Professional finish and feel</w:t>
       </w:r>
-      <w:bookmarkEnd w:id="10"/>
-    </w:p>
-    <w:p>
-      <w:pPr>
-        <w:jc w:val="both"/>
-        <w:rPr>
-          <w:lang w:val="en-US"/>
-        </w:rPr>
-      </w:pPr>
-      <w:r>
-        <w:rPr>
-          <w:lang w:val="en-US"/>
-        </w:rPr>
-        <w:t>If the end product is of a high quality then it could be adopted by the Marketing Department and published on the App Store. This meant another task was to create an application which is professional enough to represent the University.</w:t>
-      </w:r>
-    </w:p>
-    <w:p>
-      <w:pPr>
-        <w:jc w:val="both"/>
-        <w:rPr>
-          <w:lang w:val="en-US"/>
-        </w:rPr>
-      </w:pPr>
-    </w:p>
-    <w:p>
-      <w:pPr>
-        <w:jc w:val="both"/>
-        <w:rPr>
-          <w:lang w:val="en-US"/>
-        </w:rPr>
-      </w:pPr>
-      <w:r>
-        <w:rPr>
-          <w:lang w:val="en-US"/>
-        </w:rPr>
+      <w:bookmarkEnd w:id="11"/>
+    </w:p>
+    <w:p>
+      <w:pPr>
+        <w:jc w:val="both"/>
+        <w:rPr>
+          <w:lang w:val="en-US"/>
+        </w:rPr>
+      </w:pPr>
+      <w:r>
+        <w:rPr>
+          <w:lang w:val="en-US"/>
+        </w:rPr>
+        <w:t xml:space="preserve">If the end product is of a high quality then it could be adopted by the Marketing Department and published on the App Store. This meant another </w:t>
+      </w:r>
+      <w:r>
+        <w:rPr>
+          <w:lang w:val="en-US"/>
+        </w:rPr>
+        <w:t xml:space="preserve">aspect </w:t>
+      </w:r>
+      <w:r>
+        <w:rPr>
+          <w:lang w:val="en-US"/>
+        </w:rPr>
+        <w:t xml:space="preserve">was to create an application </w:t>
+      </w:r>
+      <w:r>
+        <w:rPr>
+          <w:lang w:val="en-US"/>
+        </w:rPr>
+        <w:t>that</w:t>
+      </w:r>
+      <w:r>
+        <w:rPr>
+          <w:lang w:val="en-US"/>
+        </w:rPr>
+        <w:t xml:space="preserve"> is professional enough to represent the University.</w:t>
+      </w:r>
+    </w:p>
+    <w:p>
+      <w:pPr>
+        <w:jc w:val="both"/>
+        <w:rPr>
+          <w:lang w:val="en-US"/>
+        </w:rPr>
+      </w:pPr>
+    </w:p>
+    <w:p>
+      <w:pPr>
+        <w:jc w:val="both"/>
+        <w:rPr>
+          <w:lang w:val="en-US"/>
+        </w:rPr>
+      </w:pPr>
+      <w:r>
+        <w:rPr>
+          <w:lang w:val="en-US"/>
+        </w:rPr>
+        <w:lastRenderedPageBreak/>
         <w:t xml:space="preserve">This means the app needs to have an appearance which is </w:t>
       </w:r>
       <w:r>
         <w:rPr>
           <w:lang w:val="en-US"/>
         </w:rPr>
-        <w:t xml:space="preserve">aesthetically pleasing as well as being efficient and easy to use. There are many interface design options </w:t>
-      </w:r>
+        <w:t>aesthetically pleasing as well as being efficient and easy to use. There are many interface design options available when creating an app, therefore it was important to select a style which could display the large amount of content in a readable</w:t>
+      </w:r>
+      <w:r>
+        <w:rPr>
+          <w:lang w:val="en-US"/>
+        </w:rPr>
+        <w:t xml:space="preserve"> manner as the content will be displayed on a variety of devices with different screen sizes.</w:t>
+      </w:r>
+    </w:p>
+    <w:p>
+      <w:pPr>
+        <w:jc w:val="both"/>
+        <w:rPr>
+          <w:lang w:val="en-US"/>
+        </w:rPr>
+      </w:pPr>
+    </w:p>
+    <w:p>
+      <w:pPr>
+        <w:jc w:val="both"/>
+        <w:rPr>
+          <w:lang w:val="en-US"/>
+        </w:rPr>
+      </w:pPr>
+      <w:r>
+        <w:rPr>
+          <w:lang w:val="en-US"/>
+        </w:rPr>
+        <w:t xml:space="preserve">The interface also needs to be consistent throughout the app. This means pages which have a similar amount of content or structure need to use the same layout. This will help to give the app a more professional look as well as improving the </w:t>
+      </w:r>
+      <w:r>
+        <w:rPr>
+          <w:lang w:val="en-US"/>
+        </w:rPr>
+        <w:t xml:space="preserve">user’s ability to navigate through the app. </w:t>
+      </w:r>
+    </w:p>
+    <w:p>
+      <w:pPr>
+        <w:jc w:val="both"/>
+        <w:rPr>
+          <w:lang w:val="en-US"/>
+        </w:rPr>
+      </w:pPr>
+    </w:p>
+    <w:p>
+      <w:pPr>
+        <w:jc w:val="both"/>
+        <w:rPr>
+          <w:lang w:val="en-US"/>
+        </w:rPr>
+      </w:pPr>
+      <w:r>
+        <w:rPr>
+          <w:lang w:val="en-US"/>
+        </w:rPr>
+        <w:t>When deciding on layout types it is important to choose styles which can be re-used and shared on pages with similar structures. If styles are picked which are to</w:t>
+      </w:r>
+      <w:r>
+        <w:rPr>
+          <w:lang w:val="en-US"/>
+        </w:rPr>
+        <w:t>o</w:t>
+      </w:r>
+      <w:r>
+        <w:rPr>
+          <w:lang w:val="en-US"/>
+        </w:rPr>
+        <w:t xml:space="preserve"> specific then the app could end up containing multiple layout types which will damage the </w:t>
+      </w:r>
+      <w:r>
+        <w:rPr>
+          <w:lang w:val="en-US"/>
+        </w:rPr>
+        <w:t xml:space="preserve">consistency and </w:t>
+      </w:r>
+      <w:r>
+        <w:rPr>
+          <w:lang w:val="en-US"/>
+        </w:rPr>
+        <w:t xml:space="preserve">appearance. </w:t>
+      </w:r>
+      <w:r>
+        <w:rPr>
+          <w:lang w:val="en-US"/>
+        </w:rPr>
+        <w:t xml:space="preserve"> </w:t>
+      </w:r>
+    </w:p>
+    <w:p>
+      <w:pPr>
+        <w:jc w:val="both"/>
+        <w:rPr>
+          <w:lang w:val="en-US"/>
+        </w:rPr>
+      </w:pPr>
+    </w:p>
+    <w:p>
+      <w:pPr>
+        <w:jc w:val="both"/>
+        <w:rPr>
+          <w:lang w:val="en-US"/>
+        </w:rPr>
+      </w:pPr>
+      <w:r>
+        <w:rPr>
+          <w:lang w:val="en-US"/>
+        </w:rPr>
+        <w:t xml:space="preserve">Another aspect of design which needs to be taken into consideration is the colour scheme. In order to look professional and represent the University the app needs to adopt </w:t>
+      </w:r>
+      <w:r>
+        <w:rPr>
+          <w:lang w:val="en-US"/>
+        </w:rPr>
+        <w:t>the University’s colour scheme, for this reason the app implements, yellow, navy and orange.</w:t>
+      </w:r>
+    </w:p>
+    <w:p>
+      <w:pPr>
+        <w:jc w:val="both"/>
+        <w:rPr>
+          <w:lang w:val="en-US"/>
+        </w:rPr>
+      </w:pPr>
+    </w:p>
+    <w:p>
+      <w:pPr>
+        <w:jc w:val="both"/>
+        <w:rPr>
+          <w:lang w:val="en-US"/>
+        </w:rPr>
+      </w:pPr>
+      <w:r>
+        <w:rPr>
+          <w:lang w:val="en-US"/>
+        </w:rPr>
+        <w:t xml:space="preserve">An app is not of a high quality just because of its appearance, it also needs to behave as the user expects in order to fall into the category of a professional app. </w:t>
+      </w:r>
+      <w:r>
+        <w:rPr>
+          <w:lang w:val="en-US"/>
+        </w:rPr>
+        <w:t>The final app needs to be sturdy and</w:t>
+      </w:r>
+      <w:r>
+        <w:rPr>
+          <w:lang w:val="en-US"/>
+        </w:rPr>
+        <w:t xml:space="preserve"> reliable, so not prone to crashing; this can be achieved</w:t>
+      </w:r>
+      <w:r>
+        <w:rPr>
+          <w:lang w:val="en-US"/>
+        </w:rPr>
+        <w:t xml:space="preserve"> </w:t>
+      </w:r>
+      <w:r>
+        <w:rPr>
+          <w:lang w:val="en-US"/>
+        </w:rPr>
+        <w:t xml:space="preserve">by putting in methods to ensure proper error checking and </w:t>
+      </w:r>
+      <w:r>
+        <w:rPr>
+          <w:lang w:val="en-US"/>
+        </w:rPr>
+        <w:t>handling</w:t>
+      </w:r>
+      <w:r>
+        <w:rPr>
+          <w:lang w:val="en-US"/>
+        </w:rPr>
+        <w:t>.</w:t>
+      </w:r>
+    </w:p>
+    <w:p>
+      <w:pPr>
+        <w:pStyle w:val="Heading3"/>
+        <w:rPr>
+          <w:lang w:val="en-US"/>
+        </w:rPr>
+      </w:pPr>
+      <w:bookmarkStart w:id="12" w:name="_Toc447614331"/>
+      <w:r>
+        <w:rPr>
+          <w:lang w:val="en-US"/>
+        </w:rPr>
+        <w:t>Storage of data offline</w:t>
+      </w:r>
+      <w:bookmarkEnd w:id="12"/>
+    </w:p>
+    <w:p>
+      <w:pPr>
+        <w:jc w:val="both"/>
+        <w:rPr>
+          <w:lang w:val="en-US"/>
+        </w:rPr>
+      </w:pPr>
+      <w:r>
+        <w:rPr>
+          <w:lang w:val="en-US"/>
+        </w:rPr>
+        <w:t xml:space="preserve">Another aspect of the app the Marketing Department were keen to see was being able to access the content at any time, making the app similar to a prospectus in your pocket which you could refer to wherever you are. </w:t>
+      </w:r>
+    </w:p>
+    <w:p>
+      <w:pPr>
+        <w:jc w:val="both"/>
+        <w:rPr>
+          <w:lang w:val="en-US"/>
+        </w:rPr>
+      </w:pPr>
+    </w:p>
+    <w:p>
+      <w:pPr>
+        <w:jc w:val="both"/>
+        <w:rPr>
+          <w:lang w:val="en-US"/>
+        </w:rPr>
+      </w:pPr>
+      <w:r>
+        <w:rPr>
+          <w:lang w:val="en-US"/>
+        </w:rPr>
+        <w:t>Therefore the app needs to download and save content for each activity of the app</w:t>
+      </w:r>
+      <w:r>
+        <w:rPr>
+          <w:lang w:val="en-US"/>
+        </w:rPr>
+        <w:t xml:space="preserve"> </w:t>
+      </w:r>
+      <w:r>
+        <w:rPr>
+          <w:lang w:val="en-US"/>
+        </w:rPr>
+        <w:t>somewhere on the device and then be able to load it back in when needed. There are multiple options which can be chosen for this feature</w:t>
+      </w:r>
+      <w:r>
+        <w:rPr>
+          <w:lang w:val="en-US"/>
+        </w:rPr>
+        <w:t xml:space="preserve"> and this created a new task of choosing the option which would be most beneficial to the application.</w:t>
+      </w:r>
+    </w:p>
+    <w:p>
+      <w:pPr>
+        <w:jc w:val="both"/>
+        <w:rPr>
+          <w:lang w:val="en-US"/>
+        </w:rPr>
+      </w:pPr>
+    </w:p>
+    <w:p>
+      <w:pPr>
+        <w:jc w:val="both"/>
+        <w:rPr>
+          <w:lang w:val="en-US"/>
+        </w:rPr>
+      </w:pPr>
+      <w:r>
+        <w:rPr>
+          <w:lang w:val="en-US"/>
+        </w:rPr>
+        <w:t xml:space="preserve">The amount of data which is within the app is </w:t>
+      </w:r>
+      <w:r>
+        <w:rPr>
+          <w:lang w:val="en-US"/>
+        </w:rPr>
+        <w:t>quite</w:t>
+      </w:r>
+      <w:r>
+        <w:rPr>
+          <w:lang w:val="en-US"/>
+        </w:rPr>
+        <w:t xml:space="preserve"> large and </w:t>
+      </w:r>
+      <w:r>
+        <w:rPr>
+          <w:lang w:val="en-US"/>
+        </w:rPr>
+        <w:t>so</w:t>
+      </w:r>
+      <w:r>
+        <w:rPr>
+          <w:lang w:val="en-US"/>
+        </w:rPr>
+        <w:t xml:space="preserve"> storing it on the device was chosen to reduce the load time between activities as well a</w:t>
+      </w:r>
+      <w:r>
+        <w:rPr>
+          <w:lang w:val="en-US"/>
+        </w:rPr>
+        <w:t xml:space="preserve">s improving the likelihood of an individual </w:t>
+      </w:r>
+      <w:r>
+        <w:rPr>
+          <w:lang w:val="en-US"/>
+        </w:rPr>
+        <w:t xml:space="preserve">using the app. If the user is going to have to switch on their mobile data to view the use the app it may discourage them from doing so as data charges can be </w:t>
+      </w:r>
+      <w:r>
+        <w:rPr>
+          <w:lang w:val="en-US"/>
+        </w:rPr>
+        <w:t>relatively</w:t>
+      </w:r>
+      <w:r>
+        <w:rPr>
+          <w:lang w:val="en-US"/>
+        </w:rPr>
+        <w:t xml:space="preserve"> expensive. </w:t>
+      </w:r>
+    </w:p>
+    <w:p>
+      <w:pPr>
+        <w:pStyle w:val="Heading3"/>
+        <w:rPr>
+          <w:lang w:val="en-US"/>
+        </w:rPr>
+      </w:pPr>
+      <w:bookmarkStart w:id="13" w:name="_Toc447614332"/>
+      <w:r>
+        <w:rPr>
+          <w:lang w:val="en-US"/>
+        </w:rPr>
+        <w:t>Longevity of the app</w:t>
+      </w:r>
+      <w:bookmarkEnd w:id="13"/>
+      <w:r>
+        <w:rPr>
+          <w:lang w:val="en-US"/>
+        </w:rPr>
+        <w:t xml:space="preserve"> </w:t>
+      </w:r>
+    </w:p>
+    <w:p>
+      <w:pPr>
+        <w:jc w:val="both"/>
+        <w:rPr>
+          <w:lang w:val="en-US"/>
+        </w:rPr>
+      </w:pPr>
+      <w:r>
+        <w:rPr>
+          <w:lang w:val="en-US"/>
+        </w:rPr>
+        <w:t xml:space="preserve">In order for the app to be reusable each year it is important that there is some way in which the content on the app </w:t>
+      </w:r>
+      <w:r>
+        <w:rPr>
+          <w:lang w:val="en-US"/>
+        </w:rPr>
+        <w:t>can be</w:t>
+      </w:r>
+      <w:r>
+        <w:rPr>
+          <w:lang w:val="en-US"/>
+        </w:rPr>
+        <w:t xml:space="preserve"> updated. If the app needs to be re-written each year to contain the latest information then it has been poorly developed. For example it would be a bad idea to hard code the content into the app </w:t>
+      </w:r>
+      <w:r>
+        <w:rPr>
+          <w:lang w:val="en-US"/>
+        </w:rPr>
+        <w:t xml:space="preserve">on creation as it </w:t>
+      </w:r>
+      <w:r>
+        <w:rPr>
+          <w:lang w:val="en-US"/>
+        </w:rPr>
+        <w:t>could not</w:t>
+      </w:r>
+      <w:r>
+        <w:rPr>
+          <w:lang w:val="en-US"/>
+        </w:rPr>
+        <w:t xml:space="preserve"> be updated at a later date without re-building the whole app.</w:t>
+      </w:r>
+      <w:r>
+        <w:rPr>
+          <w:lang w:val="en-US"/>
+        </w:rPr>
+        <w:t xml:space="preserve"> </w:t>
+      </w:r>
+    </w:p>
+    <w:p>
+      <w:pPr>
+        <w:jc w:val="both"/>
+        <w:rPr>
+          <w:lang w:val="en-US"/>
+        </w:rPr>
+      </w:pPr>
+    </w:p>
+    <w:p>
+      <w:pPr>
+        <w:jc w:val="both"/>
+        <w:rPr>
+          <w:lang w:val="en-US"/>
+        </w:rPr>
+      </w:pPr>
+      <w:r>
+        <w:rPr>
+          <w:lang w:val="en-US"/>
+        </w:rPr>
+        <w:t>This means another task was to find a way to keep the content of the app up to date.</w:t>
+      </w:r>
+      <w:r>
+        <w:rPr>
+          <w:lang w:val="en-US"/>
+        </w:rPr>
+        <w:t xml:space="preserve"> </w:t>
+      </w:r>
+      <w:r>
+        <w:rPr>
+          <w:lang w:val="en-US"/>
+        </w:rPr>
+        <w:t xml:space="preserve">There are </w:t>
+      </w:r>
+      <w:r>
+        <w:rPr>
+          <w:lang w:val="en-US"/>
+        </w:rPr>
+        <w:t xml:space="preserve">multiple ways in which this can be achieved, using a content management system is one option. The University already has a content management system for its website, if it is able to </w:t>
+      </w:r>
+      <w:r>
+        <w:rPr>
+          <w:lang w:val="en-US"/>
+        </w:rPr>
+        <w:t xml:space="preserve">work with an Android application then it would be a </w:t>
+      </w:r>
+      <w:r>
+        <w:rPr>
+          <w:lang w:val="en-US"/>
+        </w:rPr>
+        <w:t>suitable</w:t>
+      </w:r>
+      <w:r>
+        <w:rPr>
+          <w:lang w:val="en-US"/>
+        </w:rPr>
+        <w:t xml:space="preserve"> option; if not then one would have to be created specifically for the app.</w:t>
+      </w:r>
+    </w:p>
+    <w:p>
+      <w:pPr>
+        <w:jc w:val="both"/>
+        <w:rPr>
+          <w:lang w:val="en-US"/>
+        </w:rPr>
+      </w:pPr>
+    </w:p>
+    <w:p>
+      <w:pPr>
+        <w:jc w:val="both"/>
+        <w:rPr>
+          <w:lang w:val="en-US"/>
+        </w:rPr>
+      </w:pPr>
       <w:r>
         <w:rPr>
           <w:lang w:val="en-US"/>
         </w:rPr>
         <w:lastRenderedPageBreak/>
-        <w:t>available when creating an app, therefore it was important to select a style which could display the large amount of content in a readable</w:t>
-      </w:r>
-      <w:r>
-        <w:rPr>
-          <w:lang w:val="en-US"/>
-        </w:rPr>
-        <w:t xml:space="preserve"> manner as the content will be displayed on a variety of devices with different screen sizes.</w:t>
-      </w:r>
-    </w:p>
-    <w:p>
-      <w:pPr>
-        <w:jc w:val="both"/>
-        <w:rPr>
-          <w:lang w:val="en-US"/>
-        </w:rPr>
-      </w:pPr>
-    </w:p>
-    <w:p>
-      <w:pPr>
-        <w:jc w:val="both"/>
-        <w:rPr>
-          <w:lang w:val="en-US"/>
-        </w:rPr>
-      </w:pPr>
-      <w:r>
-        <w:rPr>
-          <w:lang w:val="en-US"/>
-        </w:rPr>
-        <w:t xml:space="preserve">The interface also needs to be consistent throughout the app. This means pages which have a similar amount of content or structure need to use the same layout. This will help to give the app a more professional look as well as improving the </w:t>
-      </w:r>
-      <w:r>
-        <w:rPr>
-          <w:lang w:val="en-US"/>
-        </w:rPr>
-        <w:t xml:space="preserve">user’s ability to navigate through the app. </w:t>
-      </w:r>
-    </w:p>
-    <w:p>
-      <w:pPr>
-        <w:jc w:val="both"/>
-        <w:rPr>
-          <w:lang w:val="en-US"/>
-        </w:rPr>
-      </w:pPr>
-    </w:p>
-    <w:p>
-      <w:pPr>
-        <w:jc w:val="both"/>
-        <w:rPr>
-          <w:lang w:val="en-US"/>
-        </w:rPr>
-      </w:pPr>
-      <w:r>
-        <w:rPr>
-          <w:lang w:val="en-US"/>
-        </w:rPr>
-        <w:t>When deciding on layout types it is important to choose styles which can be re-used and can be shared on pages with similar structures. If styles are picked which are to</w:t>
-      </w:r>
-      <w:r>
-        <w:rPr>
-          <w:lang w:val="en-US"/>
-        </w:rPr>
-        <w:t>o</w:t>
-      </w:r>
-      <w:r>
-        <w:rPr>
-          <w:lang w:val="en-US"/>
-        </w:rPr>
-        <w:t xml:space="preserve"> specific then the app could end up containing multiple layout types which will damage the appearance. </w:t>
+        <w:t>An alternative</w:t>
+      </w:r>
+      <w:r>
+        <w:rPr>
+          <w:lang w:val="en-US"/>
+        </w:rPr>
+        <w:t xml:space="preserve"> is to find a way to scrape data from websites and use it within the app, this requires a small amount of research into Java libraries. If there is the possibility of using a library to do this then it would be extremely helpful as it would save </w:t>
+      </w:r>
+      <w:r>
+        <w:rPr>
+          <w:lang w:val="en-US"/>
+        </w:rPr>
+        <w:t>time by not</w:t>
+      </w:r>
+      <w:r>
+        <w:rPr>
+          <w:lang w:val="en-US"/>
+        </w:rPr>
+        <w:t xml:space="preserve"> having to write my own methods to do so.</w:t>
+      </w:r>
+    </w:p>
+    <w:p>
+      <w:pPr>
+        <w:jc w:val="both"/>
+        <w:rPr>
+          <w:lang w:val="en-US"/>
+        </w:rPr>
+      </w:pPr>
+    </w:p>
+    <w:p>
+      <w:pPr>
+        <w:jc w:val="both"/>
+        <w:rPr>
+          <w:lang w:val="en-US"/>
+        </w:rPr>
+      </w:pPr>
+      <w:r>
+        <w:rPr>
+          <w:lang w:val="en-US"/>
+        </w:rPr>
+        <w:t xml:space="preserve">I discovered that the University’s content management system </w:t>
+      </w:r>
+      <w:r>
+        <w:rPr>
+          <w:lang w:val="en-US"/>
+        </w:rPr>
+        <w:t>did not</w:t>
+      </w:r>
+      <w:r>
+        <w:rPr>
+          <w:lang w:val="en-US"/>
+        </w:rPr>
+        <w:t xml:space="preserve"> work with Android applications, ruling out the option of using it to populate the app with content. I then turned my attention to whether or not I could create my own content management system or find an alternative. I looked into other content management systems online and found none which were suitable for my project. </w:t>
+      </w:r>
+    </w:p>
+    <w:p>
+      <w:pPr>
+        <w:jc w:val="both"/>
+        <w:rPr>
+          <w:lang w:val="en-US"/>
+        </w:rPr>
+      </w:pPr>
+    </w:p>
+    <w:p>
+      <w:pPr>
+        <w:jc w:val="both"/>
+        <w:rPr>
+          <w:lang w:val="en-US"/>
+        </w:rPr>
+      </w:pPr>
+      <w:r>
+        <w:rPr>
+          <w:lang w:val="en-US"/>
+        </w:rPr>
+        <w:t xml:space="preserve">There was the possibility of creating my own content management system. It would need a web interface in order for the Marketing Department to input the content and a database to store the content </w:t>
+      </w:r>
+      <w:r>
+        <w:rPr>
+          <w:lang w:val="en-US"/>
+        </w:rPr>
+        <w:t xml:space="preserve">which they had uploaded. The data could then be read straight from the database and into my Android application. One drawback to this method was that the topics which were going to be covered in the app already had content available on the University’s website. This meant that the data would </w:t>
+      </w:r>
+      <w:r>
+        <w:rPr>
+          <w:lang w:val="en-US"/>
+        </w:rPr>
+        <w:t>simply be</w:t>
       </w:r>
       <w:r>
         <w:rPr>
@@ -5245,327 +6402,6 @@
         </w:rPr>
         <w:t xml:space="preserve"> </w:t>
       </w:r>
-    </w:p>
-    <w:p>
-      <w:pPr>
-        <w:jc w:val="both"/>
-        <w:rPr>
-          <w:lang w:val="en-US"/>
-        </w:rPr>
-      </w:pPr>
-    </w:p>
-    <w:p>
-      <w:pPr>
-        <w:jc w:val="both"/>
-        <w:rPr>
-          <w:lang w:val="en-US"/>
-        </w:rPr>
-      </w:pPr>
-      <w:r>
-        <w:rPr>
-          <w:lang w:val="en-US"/>
-        </w:rPr>
-        <w:t xml:space="preserve">Another aspect of design which needs to be taken into consideration is the colour scheme. In order to look professional and represent the University the app needs to adopt the University’s colour scheme. </w:t>
-      </w:r>
-    </w:p>
-    <w:p>
-      <w:pPr>
-        <w:jc w:val="both"/>
-        <w:rPr>
-          <w:lang w:val="en-US"/>
-        </w:rPr>
-      </w:pPr>
-    </w:p>
-    <w:p>
-      <w:pPr>
-        <w:jc w:val="both"/>
-        <w:rPr>
-          <w:lang w:val="en-US"/>
-        </w:rPr>
-      </w:pPr>
-      <w:r>
-        <w:rPr>
-          <w:lang w:val="en-US"/>
-        </w:rPr>
-        <w:t xml:space="preserve">An app is not of a high quality just because of its appearance, it also needs to behave as the user expects in order to fall into the category of a professional app. </w:t>
-      </w:r>
-      <w:r>
-        <w:rPr>
-          <w:lang w:val="en-US"/>
-        </w:rPr>
-        <w:t xml:space="preserve">The final app needs to be sturdy and not prone to crashing, </w:t>
-      </w:r>
-      <w:r>
-        <w:rPr>
-          <w:lang w:val="en-US"/>
-        </w:rPr>
-        <w:t>by putting in methods to ensure proper error checking and handling this can be achieved.</w:t>
-      </w:r>
-    </w:p>
-    <w:p>
-      <w:pPr>
-        <w:pStyle w:val="Heading3"/>
-        <w:rPr>
-          <w:lang w:val="en-US"/>
-        </w:rPr>
-      </w:pPr>
-      <w:bookmarkStart w:id="11" w:name="_Toc447614331"/>
-      <w:r>
-        <w:rPr>
-          <w:lang w:val="en-US"/>
-        </w:rPr>
-        <w:t>Storage of data offline</w:t>
-      </w:r>
-      <w:bookmarkEnd w:id="11"/>
-    </w:p>
-    <w:p>
-      <w:pPr>
-        <w:jc w:val="both"/>
-        <w:rPr>
-          <w:lang w:val="en-US"/>
-        </w:rPr>
-      </w:pPr>
-      <w:r>
-        <w:rPr>
-          <w:lang w:val="en-US"/>
-        </w:rPr>
-        <w:t xml:space="preserve">Another aspect of the app the Marketing Department were keen to see was being able to access the content at any time, making the app similar to a prospectus in your pocket which you could refer to wherever you are. </w:t>
-      </w:r>
-    </w:p>
-    <w:p>
-      <w:pPr>
-        <w:jc w:val="both"/>
-        <w:rPr>
-          <w:lang w:val="en-US"/>
-        </w:rPr>
-      </w:pPr>
-    </w:p>
-    <w:p>
-      <w:pPr>
-        <w:jc w:val="both"/>
-        <w:rPr>
-          <w:lang w:val="en-US"/>
-        </w:rPr>
-      </w:pPr>
-      <w:r>
-        <w:rPr>
-          <w:lang w:val="en-US"/>
-        </w:rPr>
-        <w:t>Therefore the app needs to download and save content for each activity of the app</w:t>
-      </w:r>
-      <w:r>
-        <w:rPr>
-          <w:lang w:val="en-US"/>
-        </w:rPr>
-        <w:t xml:space="preserve"> </w:t>
-      </w:r>
-      <w:r>
-        <w:rPr>
-          <w:lang w:val="en-US"/>
-        </w:rPr>
-        <w:t>somewhere on the device and then be able to load it back in when needed. There are multiple options which can be chosen for this feature</w:t>
-      </w:r>
-      <w:r>
-        <w:rPr>
-          <w:lang w:val="en-US"/>
-        </w:rPr>
-        <w:t xml:space="preserve"> and this created a new task of choosing the option which would be most beneficial to the application.</w:t>
-      </w:r>
-    </w:p>
-    <w:p>
-      <w:pPr>
-        <w:jc w:val="both"/>
-        <w:rPr>
-          <w:lang w:val="en-US"/>
-        </w:rPr>
-      </w:pPr>
-    </w:p>
-    <w:p>
-      <w:pPr>
-        <w:jc w:val="both"/>
-        <w:rPr>
-          <w:lang w:val="en-US"/>
-        </w:rPr>
-      </w:pPr>
-      <w:r>
-        <w:rPr>
-          <w:lang w:val="en-US"/>
-        </w:rPr>
-        <w:t xml:space="preserve">The amount of data which is within the app is quiet large and therefore storing it on the device was chosen to reduce the load time between activities as well as improving the likelihood of a user using the app. If the user is going to have to switch on their mobile data to view the use the app it may discourage them from doing so as data charges can be quiet expensive. </w:t>
-      </w:r>
-    </w:p>
-    <w:p>
-      <w:pPr>
-        <w:pStyle w:val="Heading3"/>
-        <w:rPr>
-          <w:lang w:val="en-US"/>
-        </w:rPr>
-      </w:pPr>
-      <w:bookmarkStart w:id="12" w:name="_Toc447614332"/>
-      <w:r>
-        <w:rPr>
-          <w:lang w:val="en-US"/>
-        </w:rPr>
-        <w:t>Longevity of the app</w:t>
-      </w:r>
-      <w:bookmarkEnd w:id="12"/>
-      <w:r>
-        <w:rPr>
-          <w:lang w:val="en-US"/>
-        </w:rPr>
-        <w:t xml:space="preserve"> </w:t>
-      </w:r>
-    </w:p>
-    <w:p>
-      <w:pPr>
-        <w:jc w:val="both"/>
-        <w:rPr>
-          <w:lang w:val="en-US"/>
-        </w:rPr>
-      </w:pPr>
-      <w:r>
-        <w:rPr>
-          <w:lang w:val="en-US"/>
-        </w:rPr>
-        <w:t xml:space="preserve">In order for the app to be reusable each year it is important that there is some way in which the content on the app is updated. If the app needs to be re-written each year to contain the latest information then it has been poorly developed. For example it would be a bad idea to hard code the content into the app </w:t>
-      </w:r>
-      <w:r>
-        <w:rPr>
-          <w:lang w:val="en-US"/>
-        </w:rPr>
-        <w:t>on creation as it couldn’t be updated at a later date without re-building the whole app.</w:t>
-      </w:r>
-      <w:r>
-        <w:rPr>
-          <w:lang w:val="en-US"/>
-        </w:rPr>
-        <w:t xml:space="preserve"> </w:t>
-      </w:r>
-    </w:p>
-    <w:p>
-      <w:pPr>
-        <w:jc w:val="both"/>
-        <w:rPr>
-          <w:lang w:val="en-US"/>
-        </w:rPr>
-      </w:pPr>
-    </w:p>
-    <w:p>
-      <w:pPr>
-        <w:jc w:val="both"/>
-        <w:rPr>
-          <w:lang w:val="en-US"/>
-        </w:rPr>
-      </w:pPr>
-      <w:r>
-        <w:rPr>
-          <w:lang w:val="en-US"/>
-        </w:rPr>
-        <w:t>This means another task was to find a way to keep the content of the app up to date.</w:t>
-      </w:r>
-      <w:r>
-        <w:rPr>
-          <w:lang w:val="en-US"/>
-        </w:rPr>
-        <w:t xml:space="preserve"> </w:t>
-      </w:r>
-      <w:r>
-        <w:rPr>
-          <w:lang w:val="en-US"/>
-        </w:rPr>
-        <w:t xml:space="preserve">There are </w:t>
-      </w:r>
-      <w:r>
-        <w:rPr>
-          <w:lang w:val="en-US"/>
-        </w:rPr>
-        <w:t xml:space="preserve">multiple ways in which this can be achieved, using a content management system is one option. The University already has a content management system for its website, if it is able to </w:t>
-      </w:r>
-      <w:r>
-        <w:rPr>
-          <w:lang w:val="en-US"/>
-        </w:rPr>
-        <w:t>work with an Android application then it would be a good option; if not then one would have to be created specifically for the app.</w:t>
-      </w:r>
-    </w:p>
-    <w:p>
-      <w:pPr>
-        <w:jc w:val="both"/>
-        <w:rPr>
-          <w:lang w:val="en-US"/>
-        </w:rPr>
-      </w:pPr>
-    </w:p>
-    <w:p>
-      <w:pPr>
-        <w:jc w:val="both"/>
-        <w:rPr>
-          <w:lang w:val="en-US"/>
-        </w:rPr>
-      </w:pPr>
-      <w:r>
-        <w:rPr>
-          <w:lang w:val="en-US"/>
-        </w:rPr>
-        <w:t xml:space="preserve">Another option is to find if there is a way to scrape data from websites and use it within the app, this requires a small amount of research into Java libraries. If there is the </w:t>
-      </w:r>
-      <w:r>
-        <w:rPr>
-          <w:lang w:val="en-US"/>
-        </w:rPr>
-        <w:lastRenderedPageBreak/>
-        <w:t>possibility of using a library to do this then it would be extremely helpful as it would save me having to write my own methods to do so.</w:t>
-      </w:r>
-    </w:p>
-    <w:p>
-      <w:pPr>
-        <w:jc w:val="both"/>
-        <w:rPr>
-          <w:lang w:val="en-US"/>
-        </w:rPr>
-      </w:pPr>
-    </w:p>
-    <w:p>
-      <w:pPr>
-        <w:jc w:val="both"/>
-        <w:rPr>
-          <w:lang w:val="en-US"/>
-        </w:rPr>
-      </w:pPr>
-      <w:r>
-        <w:rPr>
-          <w:lang w:val="en-US"/>
-        </w:rPr>
-        <w:t xml:space="preserve">I discovered that the University’s content management system didn’t work with Android applications, ruling out the option of using it to populate the app with content. I then turned my attention to whether or not I could create my own content management system or find an alternative. I looked into other content management systems online and found none which were suitable for my project. </w:t>
-      </w:r>
-    </w:p>
-    <w:p>
-      <w:pPr>
-        <w:jc w:val="both"/>
-        <w:rPr>
-          <w:lang w:val="en-US"/>
-        </w:rPr>
-      </w:pPr>
-    </w:p>
-    <w:p>
-      <w:pPr>
-        <w:jc w:val="both"/>
-        <w:rPr>
-          <w:lang w:val="en-US"/>
-        </w:rPr>
-      </w:pPr>
-      <w:r>
-        <w:rPr>
-          <w:lang w:val="en-US"/>
-        </w:rPr>
-        <w:t xml:space="preserve">There was the possibility of creating my own content management system. It would need a web interface in order for the Marketing Department to input the content and a database to store the content </w:t>
-      </w:r>
-      <w:r>
-        <w:rPr>
-          <w:lang w:val="en-US"/>
-        </w:rPr>
-        <w:t xml:space="preserve">which they had uploaded. The data could then be read straight from the database and into my Android application. One drawback to this method was that the topics which were going to be covered in the app already had content available on the University’s website. This meant that the data would just </w:t>
-      </w:r>
       <w:r>
         <w:rPr>
           <w:lang w:val="en-US"/>
@@ -5598,7 +6434,13 @@
         <w:rPr>
           <w:lang w:val="en-US"/>
         </w:rPr>
-        <w:t xml:space="preserve">Therefore I looked for a way of extracting data from the website and using it within my application. I found a Java library </w:t>
+        <w:t>So,</w:t>
+      </w:r>
+      <w:r>
+        <w:rPr>
+          <w:lang w:val="en-US"/>
+        </w:rPr>
+        <w:t xml:space="preserve"> I looked for a way of extracting data from the website and using it within my application. I found a Java library </w:t>
       </w:r>
       <w:r>
         <w:rPr>
@@ -5724,7 +6566,19 @@
         <w:rPr>
           <w:lang w:val="en-US"/>
         </w:rPr>
-        <w:t xml:space="preserve">Once a webpage is parsed as a document you are able to manipulate the data by selecting HTML attributes, elements and text. Once the content you require </w:t>
+        <w:t xml:space="preserve">Once a webpage is parsed as a document you are able to manipulate the data by selecting HTML attributes, elements and text. </w:t>
+      </w:r>
+      <w:r>
+        <w:rPr>
+          <w:lang w:val="en-US"/>
+        </w:rPr>
+        <w:t>After</w:t>
+      </w:r>
+      <w:r>
+        <w:rPr>
+          <w:lang w:val="en-US"/>
+        </w:rPr>
+        <w:t xml:space="preserve"> the content you require </w:t>
       </w:r>
       <w:r>
         <w:rPr>
@@ -5760,7 +6614,31 @@
         <w:rPr>
           <w:lang w:val="en-US"/>
         </w:rPr>
-        <w:t xml:space="preserve">with its existing HTML code. This means it could be </w:t>
+        <w:t>with its existing HTML code</w:t>
+      </w:r>
+      <w:r>
+        <w:rPr>
+          <w:lang w:val="en-US"/>
+        </w:rPr>
+        <w:t>,</w:t>
+      </w:r>
+      <w:r>
+        <w:rPr>
+          <w:lang w:val="en-US"/>
+        </w:rPr>
+        <w:t xml:space="preserve"> </w:t>
+      </w:r>
+      <w:r>
+        <w:rPr>
+          <w:lang w:val="en-US"/>
+        </w:rPr>
+        <w:t>t</w:t>
+      </w:r>
+      <w:r>
+        <w:rPr>
+          <w:lang w:val="en-US"/>
+        </w:rPr>
+        <w:t xml:space="preserve">his means it could be </w:t>
       </w:r>
       <w:r>
         <w:rPr>
@@ -5782,14 +6660,14 @@
           <w:lang w:val="en-US"/>
         </w:rPr>
       </w:pPr>
-      <w:bookmarkStart w:id="13" w:name="_Toc447614333"/>
+      <w:bookmarkStart w:id="14" w:name="_Toc447614333"/>
       <w:r>
         <w:rPr>
           <w:lang w:val="en-US"/>
         </w:rPr>
         <w:t>App platform</w:t>
       </w:r>
-      <w:bookmarkEnd w:id="13"/>
+      <w:bookmarkEnd w:id="14"/>
     </w:p>
     <w:p>
       <w:pPr>
@@ -5948,29 +6826,83 @@
         <w:rPr>
           <w:lang w:val="en-US"/>
         </w:rPr>
-        <w:t xml:space="preserve"> website debated the pros and cons of using PhoneGap verses developing a native app. </w:t>
-      </w:r>
-    </w:p>
-    <w:p>
-      <w:pPr>
-        <w:jc w:val="both"/>
-        <w:rPr>
-          <w:lang w:val="en-US"/>
-        </w:rPr>
-      </w:pPr>
-    </w:p>
-    <w:p>
-      <w:pPr>
-        <w:jc w:val="both"/>
-        <w:rPr>
-          <w:lang w:val="en-US"/>
-        </w:rPr>
-      </w:pPr>
-      <w:r>
-        <w:rPr>
-          <w:lang w:val="en-US"/>
-        </w:rPr>
-        <w:t>The article suggests there is a noticeable drop in performance and many user interface bugs when developing an application using PhoneGap. There is also some design issues due to mobile differences, for example android phones have a back button whereas iOS does not, and this is something you would have to overcome in your app.</w:t>
+        <w:t xml:space="preserve"> website debated the pros and cons of using PhoneGap </w:t>
+      </w:r>
+      <w:r>
+        <w:rPr>
+          <w:lang w:val="en-US"/>
+        </w:rPr>
+        <w:t>versus</w:t>
+      </w:r>
+      <w:r>
+        <w:rPr>
+          <w:lang w:val="en-US"/>
+        </w:rPr>
+        <w:t xml:space="preserve"> developing a native app. </w:t>
+      </w:r>
+    </w:p>
+    <w:p>
+      <w:pPr>
+        <w:jc w:val="both"/>
+        <w:rPr>
+          <w:lang w:val="en-US"/>
+        </w:rPr>
+      </w:pPr>
+    </w:p>
+    <w:p>
+      <w:pPr>
+        <w:jc w:val="both"/>
+        <w:rPr>
+          <w:lang w:val="en-US"/>
+        </w:rPr>
+      </w:pPr>
+      <w:r>
+        <w:rPr>
+          <w:lang w:val="en-US"/>
+        </w:rPr>
+        <w:t>The article suggests there is a noticeable drop in</w:t>
+      </w:r>
+      <w:r>
+        <w:rPr>
+          <w:lang w:val="en-US"/>
+        </w:rPr>
+        <w:t xml:space="preserve"> overall</w:t>
+      </w:r>
+      <w:r>
+        <w:rPr>
+          <w:lang w:val="en-US"/>
+        </w:rPr>
+        <w:t xml:space="preserve"> performance and many user interface bugs</w:t>
+      </w:r>
+      <w:r>
+        <w:rPr>
+          <w:lang w:val="en-US"/>
+        </w:rPr>
+        <w:t xml:space="preserve"> to overcome</w:t>
+      </w:r>
+      <w:r>
+        <w:rPr>
+          <w:lang w:val="en-US"/>
+        </w:rPr>
+        <w:t xml:space="preserve"> when developing an application using PhoneGap. There is also some design issues due to mobile differences, for example android phones have a back button whereas iOS does not, </w:t>
+      </w:r>
+      <w:r>
+        <w:rPr>
+          <w:lang w:val="en-US"/>
+        </w:rPr>
+        <w:t>and this</w:t>
+      </w:r>
+      <w:r>
+        <w:rPr>
+          <w:lang w:val="en-US"/>
+        </w:rPr>
+        <w:t xml:space="preserve"> is something </w:t>
+      </w:r>
+      <w:r>
+        <w:rPr>
+          <w:lang w:val="en-US"/>
+        </w:rPr>
+        <w:t>that would have to be addressed when building the app.</w:t>
       </w:r>
       <w:r>
         <w:rPr>
@@ -5998,7 +6930,31 @@
         <w:rPr>
           <w:lang w:val="en-US"/>
         </w:rPr>
-        <w:t xml:space="preserve">Another reason why I decided to develop an app native to Android is because I had experience using Java and had found some Java libraries which I </w:t>
+        <w:t>Another reason why I decided to develop an app native to Android is because I had experience using Java and had</w:t>
+      </w:r>
+      <w:r>
+        <w:rPr>
+          <w:lang w:val="en-US"/>
+        </w:rPr>
+        <w:t xml:space="preserve"> already</w:t>
+      </w:r>
+      <w:r>
+        <w:rPr>
+          <w:lang w:val="en-US"/>
+        </w:rPr>
+        <w:t xml:space="preserve"> found </w:t>
+      </w:r>
+      <w:r>
+        <w:rPr>
+          <w:lang w:val="en-US"/>
+        </w:rPr>
+        <w:t xml:space="preserve">several </w:t>
+      </w:r>
+      <w:r>
+        <w:rPr>
+          <w:lang w:val="en-US"/>
+        </w:rPr>
+        <w:t xml:space="preserve">Java libraries which I </w:t>
       </w:r>
       <w:r>
         <w:rPr>
@@ -6038,8 +6994,19 @@
         <w:rPr>
           <w:lang w:val="en-US"/>
         </w:rPr>
-        <w:lastRenderedPageBreak/>
-        <w:t xml:space="preserve">I also had a discussion with my Major Project Supervisor Bernie about which option may be the best. We decided that it was best to target a native Android App and if the finished product was good enough to be used then the Marketing Department could fund someone to build the app in iOS too. </w:t>
+        <w:t xml:space="preserve">I also had a discussion with my Major Project Supervisor Bernie about which option may be the best. We decided that it was best to target a native Android App and if the finished product was good enough to be used then the Marketing Department could fund </w:t>
+      </w:r>
+      <w:r>
+        <w:rPr>
+          <w:lang w:val="en-US"/>
+        </w:rPr>
+        <w:t>another individual</w:t>
+      </w:r>
+      <w:r>
+        <w:rPr>
+          <w:lang w:val="en-US"/>
+        </w:rPr>
+        <w:t xml:space="preserve"> to build the app in iOS too. </w:t>
       </w:r>
     </w:p>
     <w:p>
@@ -6119,13 +7086,13 @@
         <w:pStyle w:val="Heading2"/>
         <w:jc w:val="both"/>
       </w:pPr>
-      <w:bookmarkStart w:id="14" w:name="_Toc444866607"/>
-      <w:bookmarkStart w:id="15" w:name="_Toc447614334"/>
+      <w:bookmarkStart w:id="15" w:name="_Toc444866607"/>
+      <w:bookmarkStart w:id="16" w:name="_Toc447614334"/>
       <w:r>
         <w:t>Process</w:t>
       </w:r>
-      <w:bookmarkEnd w:id="14"/>
       <w:bookmarkEnd w:id="15"/>
+      <w:bookmarkEnd w:id="16"/>
       <w:r>
         <w:t xml:space="preserve"> </w:t>
       </w:r>
@@ -6216,9 +7183,6 @@
       <w:r>
         <w:t xml:space="preserve">Once a feature list has been created you can then start the next phase of planning by feature. Traditionally in feature driven development you assign features as classes to programmers in your development team, as this is an individual project the ownership of all the features belongs to myself. </w:t>
       </w:r>
-      <w:r>
-        <w:t>This then leads on to the next stage of designing by feature.</w:t>
-      </w:r>
     </w:p>
     <w:p>
       <w:pPr>
@@ -6281,19 +7245,19 @@
       <w:pPr>
         <w:pStyle w:val="Heading1"/>
       </w:pPr>
-      <w:bookmarkStart w:id="16" w:name="_Toc192777707"/>
-      <w:bookmarkStart w:id="17" w:name="_Toc222978596"/>
-      <w:bookmarkStart w:id="18" w:name="_Toc444866608"/>
-      <w:bookmarkStart w:id="19" w:name="_Toc447614335"/>
-      <w:bookmarkEnd w:id="4"/>
+      <w:bookmarkStart w:id="17" w:name="_Toc192777707"/>
+      <w:bookmarkStart w:id="18" w:name="_Toc222978596"/>
+      <w:bookmarkStart w:id="19" w:name="_Toc444866608"/>
+      <w:bookmarkStart w:id="20" w:name="_Toc447614335"/>
+      <w:bookmarkEnd w:id="5"/>
       <w:r>
         <w:lastRenderedPageBreak/>
         <w:t>Design</w:t>
       </w:r>
-      <w:bookmarkEnd w:id="16"/>
       <w:bookmarkEnd w:id="17"/>
       <w:bookmarkEnd w:id="18"/>
       <w:bookmarkEnd w:id="19"/>
+      <w:bookmarkEnd w:id="20"/>
     </w:p>
     <w:p>
       <w:pPr>
@@ -6552,15 +7516,15 @@
       <w:pPr>
         <w:pStyle w:val="Heading2"/>
       </w:pPr>
-      <w:bookmarkStart w:id="20" w:name="_Toc222978597"/>
-      <w:bookmarkStart w:id="21" w:name="_Toc444866609"/>
-      <w:bookmarkStart w:id="22" w:name="_Toc192777708"/>
+      <w:bookmarkStart w:id="21" w:name="_Toc222978597"/>
+      <w:bookmarkStart w:id="22" w:name="_Toc444866609"/>
       <w:bookmarkStart w:id="23" w:name="_Toc447614336"/>
+      <w:bookmarkStart w:id="24" w:name="_Toc192777708"/>
       <w:r>
         <w:t>Overall Architecture</w:t>
       </w:r>
-      <w:bookmarkEnd w:id="20"/>
       <w:bookmarkEnd w:id="21"/>
+      <w:bookmarkEnd w:id="22"/>
       <w:bookmarkEnd w:id="23"/>
     </w:p>
     <w:p>
@@ -6688,11 +7652,11 @@
       <w:pPr>
         <w:pStyle w:val="Heading3"/>
       </w:pPr>
-      <w:bookmarkStart w:id="24" w:name="_Toc447614337"/>
+      <w:bookmarkStart w:id="25" w:name="_Toc447614337"/>
       <w:r>
         <w:t>Data Storage</w:t>
       </w:r>
-      <w:bookmarkEnd w:id="24"/>
+      <w:bookmarkEnd w:id="25"/>
     </w:p>
     <w:p>
       <w:pPr>
@@ -6856,15 +7820,15 @@
       <w:pPr>
         <w:pStyle w:val="Heading2"/>
       </w:pPr>
-      <w:bookmarkStart w:id="25" w:name="_Toc222978598"/>
-      <w:bookmarkStart w:id="26" w:name="_Toc444866610"/>
-      <w:bookmarkStart w:id="27" w:name="_Toc447614338"/>
+      <w:bookmarkStart w:id="26" w:name="_Toc222978598"/>
+      <w:bookmarkStart w:id="27" w:name="_Toc444866610"/>
+      <w:bookmarkStart w:id="28" w:name="_Toc447614338"/>
       <w:r>
         <w:t>Detailed Design</w:t>
       </w:r>
-      <w:bookmarkEnd w:id="25"/>
       <w:bookmarkEnd w:id="26"/>
       <w:bookmarkEnd w:id="27"/>
+      <w:bookmarkEnd w:id="28"/>
       <w:r>
         <w:t xml:space="preserve"> </w:t>
       </w:r>
@@ -6884,11 +7848,11 @@
       <w:pPr>
         <w:pStyle w:val="Heading3"/>
       </w:pPr>
-      <w:bookmarkStart w:id="28" w:name="_Toc447614339"/>
+      <w:bookmarkStart w:id="29" w:name="_Toc447614339"/>
       <w:r>
         <w:t>Class – AppData</w:t>
       </w:r>
-      <w:bookmarkEnd w:id="28"/>
+      <w:bookmarkEnd w:id="29"/>
     </w:p>
     <w:p>
       <w:pPr>
@@ -7058,11 +8022,11 @@
       <w:pPr>
         <w:pStyle w:val="Heading3"/>
       </w:pPr>
-      <w:bookmarkStart w:id="29" w:name="_Toc447614340"/>
+      <w:bookmarkStart w:id="30" w:name="_Toc447614340"/>
       <w:r>
         <w:t>Class – MainMenu</w:t>
       </w:r>
-      <w:bookmarkEnd w:id="29"/>
+      <w:bookmarkEnd w:id="30"/>
     </w:p>
     <w:p>
       <w:pPr>
@@ -7130,11 +8094,11 @@
       <w:pPr>
         <w:pStyle w:val="Heading3"/>
       </w:pPr>
-      <w:bookmarkStart w:id="30" w:name="_Toc447614341"/>
+      <w:bookmarkStart w:id="31" w:name="_Toc447614341"/>
       <w:r>
         <w:t>Classes containing a single layout resource</w:t>
       </w:r>
-      <w:bookmarkEnd w:id="30"/>
+      <w:bookmarkEnd w:id="31"/>
       <w:r>
         <w:t xml:space="preserve"> </w:t>
       </w:r>
@@ -7217,14 +8181,14 @@
       <w:pPr>
         <w:pStyle w:val="Heading3"/>
       </w:pPr>
-      <w:bookmarkStart w:id="31" w:name="_Toc447614342"/>
+      <w:bookmarkStart w:id="32" w:name="_Toc447614342"/>
       <w:r>
         <w:t>Classes containing multiple layout resources</w:t>
       </w:r>
       <w:r>
         <w:t xml:space="preserve"> - Accommodation</w:t>
       </w:r>
-      <w:bookmarkEnd w:id="31"/>
+      <w:bookmarkEnd w:id="32"/>
     </w:p>
     <w:p>
       <w:pPr>
@@ -7405,12 +8369,12 @@
       <w:pPr>
         <w:pStyle w:val="Heading3"/>
       </w:pPr>
-      <w:bookmarkStart w:id="32" w:name="_Toc447614343"/>
+      <w:bookmarkStart w:id="33" w:name="_Toc447614343"/>
       <w:r>
         <w:lastRenderedPageBreak/>
         <w:t>Classes containing multiple layout resources – Getting Here</w:t>
       </w:r>
-      <w:bookmarkEnd w:id="32"/>
+      <w:bookmarkEnd w:id="33"/>
     </w:p>
     <w:p>
       <w:pPr>
@@ -7495,11 +8459,11 @@
       <w:pPr>
         <w:pStyle w:val="Heading3"/>
       </w:pPr>
-      <w:bookmarkStart w:id="33" w:name="_Toc447614344"/>
+      <w:bookmarkStart w:id="34" w:name="_Toc447614344"/>
       <w:r>
         <w:t>Classes containing multiple layout resources – Undergraduate/Postgraduate Courses</w:t>
       </w:r>
-      <w:bookmarkEnd w:id="33"/>
+      <w:bookmarkEnd w:id="34"/>
     </w:p>
     <w:p>
       <w:pPr>
@@ -7743,15 +8707,15 @@
       <w:pPr>
         <w:pStyle w:val="Heading2"/>
       </w:pPr>
-      <w:bookmarkStart w:id="34" w:name="_Toc222978600"/>
-      <w:bookmarkStart w:id="35" w:name="_Toc444866612"/>
-      <w:bookmarkStart w:id="36" w:name="_Toc447614345"/>
+      <w:bookmarkStart w:id="35" w:name="_Toc222978600"/>
+      <w:bookmarkStart w:id="36" w:name="_Toc444866612"/>
+      <w:bookmarkStart w:id="37" w:name="_Toc447614345"/>
       <w:r>
         <w:t>User Interface Design</w:t>
       </w:r>
-      <w:bookmarkEnd w:id="34"/>
       <w:bookmarkEnd w:id="35"/>
       <w:bookmarkEnd w:id="36"/>
+      <w:bookmarkEnd w:id="37"/>
       <w:r>
         <w:t xml:space="preserve"> </w:t>
       </w:r>
@@ -8061,8 +9025,6 @@
       <w:r>
         <w:t xml:space="preserve">Another customisation I can make to the navigation drawer is to change its colour. This will allow me to adopt the University branding by using changing its colour to the bright yellow used on University publications. </w:t>
       </w:r>
-      <w:bookmarkStart w:id="37" w:name="_GoBack"/>
-      <w:bookmarkEnd w:id="37"/>
     </w:p>
     <w:p/>
     <w:p>
@@ -8104,7 +9066,7 @@
         <w:lastRenderedPageBreak/>
         <w:t>Implementation</w:t>
       </w:r>
-      <w:bookmarkEnd w:id="22"/>
+      <w:bookmarkEnd w:id="24"/>
       <w:bookmarkEnd w:id="41"/>
       <w:bookmarkEnd w:id="42"/>
       <w:bookmarkEnd w:id="43"/>
@@ -9229,14 +10191,14 @@
         <w:pStyle w:val="AppendixSection"/>
       </w:pPr>
       <w:bookmarkStart w:id="83" w:name="_Toc444866627"/>
-      <w:bookmarkStart w:id="84" w:name="_Toc222978615"/>
-      <w:bookmarkStart w:id="85" w:name="_Toc447614360"/>
+      <w:bookmarkStart w:id="84" w:name="_Toc447614360"/>
+      <w:bookmarkStart w:id="85" w:name="_Toc222978615"/>
       <w:r>
         <w:lastRenderedPageBreak/>
         <w:t>Ethics Submission</w:t>
       </w:r>
       <w:bookmarkEnd w:id="83"/>
-      <w:bookmarkEnd w:id="85"/>
+      <w:bookmarkEnd w:id="84"/>
     </w:p>
     <w:p>
       <w:r>
@@ -9267,7 +10229,7 @@
         <w:lastRenderedPageBreak/>
         <w:t>Code Samples</w:t>
       </w:r>
-      <w:bookmarkEnd w:id="84"/>
+      <w:bookmarkEnd w:id="85"/>
       <w:bookmarkEnd w:id="86"/>
       <w:bookmarkEnd w:id="87"/>
     </w:p>
@@ -9744,7 +10706,7 @@
       <w:rPr>
         <w:noProof/>
       </w:rPr>
-      <w:t>26</w:t>
+      <w:t>21</w:t>
     </w:r>
     <w:r>
       <w:fldChar w:fldCharType="end"/>
@@ -14400,7 +15362,7 @@
 </file>
 
 <file path=customXml/itemProps1.xml><?xml version="1.0" encoding="utf-8"?>
-<ds:datastoreItem xmlns:ds="http://schemas.openxmlformats.org/officeDocument/2006/customXml" ds:itemID="{4D7663D2-2466-47B0-B641-A6D5A5DCEC77}">
+<ds:datastoreItem xmlns:ds="http://schemas.openxmlformats.org/officeDocument/2006/customXml" ds:itemID="{F1299A92-3594-4DE6-84A1-EAC2CE0A11E5}">
   <ds:schemaRefs>
     <ds:schemaRef ds:uri="http://schemas.openxmlformats.org/officeDocument/2006/bibliography"/>
   </ds:schemaRefs>

</xml_diff>

<commit_message>
First draft of implementation
</commit_message>
<xml_diff>
--- a/Report/Report.docx
+++ b/Report/Report.docx
@@ -572,12 +572,52 @@
     <w:p>
       <w:pPr>
         <w:jc w:val="both"/>
-      </w:pPr>
-      <w:r>
-        <w:rPr>
-          <w:lang w:val="en-US"/>
-        </w:rPr>
-        <w:t>Include an abstract for your project. This should be no more than 300 words.</w:t>
+        <w:rPr>
+          <w:lang w:val="en-US"/>
+        </w:rPr>
+      </w:pPr>
+      <w:r>
+        <w:rPr>
+          <w:lang w:val="en-US"/>
+        </w:rPr>
+        <w:t xml:space="preserve">My project is to develop a mobile application for </w:t>
+      </w:r>
+      <w:r>
+        <w:rPr>
+          <w:lang w:val="en-US"/>
+        </w:rPr>
+        <w:t>Aberystwyth</w:t>
+      </w:r>
+      <w:r>
+        <w:rPr>
+          <w:lang w:val="en-US"/>
+        </w:rPr>
+        <w:t xml:space="preserve"> University’s Marketing Department. The application is aimed at prospective undergraduate and postgraduate students, advertising Academic Information, Student Life and Open Days at the University. </w:t>
+      </w:r>
+      <w:r>
+        <w:rPr>
+          <w:lang w:val="en-US"/>
+        </w:rPr>
+        <w:t>The application needs to be able to work on devices when offline and should be finished to a professional standard in order to be used by the Marketing Department.</w:t>
+      </w:r>
+    </w:p>
+    <w:p>
+      <w:pPr>
+        <w:jc w:val="both"/>
+        <w:rPr>
+          <w:lang w:val="en-US"/>
+        </w:rPr>
+      </w:pPr>
+    </w:p>
+    <w:p>
+      <w:pPr>
+        <w:jc w:val="both"/>
+      </w:pPr>
+      <w:r>
+        <w:rPr>
+          <w:lang w:val="en-US"/>
+        </w:rPr>
+        <w:t xml:space="preserve">The app is developed for Android Devices, written in Java using the Android Studio SDK. </w:t>
       </w:r>
       <w:r>
         <w:br w:type="page"/>
@@ -655,7 +695,7 @@
           <w:r>
             <w:fldChar w:fldCharType="separate"/>
           </w:r>
-          <w:hyperlink w:anchor="_Toc447981080" w:history="1">
+          <w:hyperlink w:anchor="_Toc448247878" w:history="1">
             <w:r>
               <w:rPr>
                 <w:rStyle w:val="Hyperlink"/>
@@ -699,7 +739,7 @@
                 <w:noProof/>
                 <w:webHidden/>
               </w:rPr>
-              <w:instrText xml:space="preserve"> PAGEREF _Toc447981080 \h </w:instrText>
+              <w:instrText xml:space="preserve"> PAGEREF _Toc448247878 \h </w:instrText>
             </w:r>
             <w:r>
               <w:rPr>
@@ -744,7 +784,7 @@
               <w:lang w:eastAsia="en-GB"/>
             </w:rPr>
           </w:pPr>
-          <w:hyperlink w:anchor="_Toc447981081" w:history="1">
+          <w:hyperlink w:anchor="_Toc448247879" w:history="1">
             <w:r>
               <w:rPr>
                 <w:rStyle w:val="Hyperlink"/>
@@ -787,7 +827,7 @@
                 <w:noProof/>
                 <w:webHidden/>
               </w:rPr>
-              <w:instrText xml:space="preserve"> PAGEREF _Toc447981081 \h </w:instrText>
+              <w:instrText xml:space="preserve"> PAGEREF _Toc448247879 \h </w:instrText>
             </w:r>
             <w:r>
               <w:rPr>
@@ -832,7 +872,7 @@
               <w:lang w:eastAsia="en-GB"/>
             </w:rPr>
           </w:pPr>
-          <w:hyperlink w:anchor="_Toc447981082" w:history="1">
+          <w:hyperlink w:anchor="_Toc448247880" w:history="1">
             <w:r>
               <w:rPr>
                 <w:rStyle w:val="Hyperlink"/>
@@ -875,7 +915,7 @@
                 <w:noProof/>
                 <w:webHidden/>
               </w:rPr>
-              <w:instrText xml:space="preserve"> PAGEREF _Toc447981082 \h </w:instrText>
+              <w:instrText xml:space="preserve"> PAGEREF _Toc448247880 \h </w:instrText>
             </w:r>
             <w:r>
               <w:rPr>
@@ -920,7 +960,7 @@
               <w:lang w:eastAsia="en-GB"/>
             </w:rPr>
           </w:pPr>
-          <w:hyperlink w:anchor="_Toc447981083" w:history="1">
+          <w:hyperlink w:anchor="_Toc448247881" w:history="1">
             <w:r>
               <w:rPr>
                 <w:rStyle w:val="Hyperlink"/>
@@ -965,7 +1005,7 @@
                 <w:noProof/>
                 <w:webHidden/>
               </w:rPr>
-              <w:instrText xml:space="preserve"> PAGEREF _Toc447981083 \h </w:instrText>
+              <w:instrText xml:space="preserve"> PAGEREF _Toc448247881 \h </w:instrText>
             </w:r>
             <w:r>
               <w:rPr>
@@ -1010,7 +1050,7 @@
               <w:lang w:eastAsia="en-GB"/>
             </w:rPr>
           </w:pPr>
-          <w:hyperlink w:anchor="_Toc447981084" w:history="1">
+          <w:hyperlink w:anchor="_Toc448247882" w:history="1">
             <w:r>
               <w:rPr>
                 <w:rStyle w:val="Hyperlink"/>
@@ -1055,7 +1095,7 @@
                 <w:noProof/>
                 <w:webHidden/>
               </w:rPr>
-              <w:instrText xml:space="preserve"> PAGEREF _Toc447981084 \h </w:instrText>
+              <w:instrText xml:space="preserve"> PAGEREF _Toc448247882 \h </w:instrText>
             </w:r>
             <w:r>
               <w:rPr>
@@ -1100,7 +1140,7 @@
               <w:lang w:eastAsia="en-GB"/>
             </w:rPr>
           </w:pPr>
-          <w:hyperlink w:anchor="_Toc447981085" w:history="1">
+          <w:hyperlink w:anchor="_Toc448247883" w:history="1">
             <w:r>
               <w:rPr>
                 <w:rStyle w:val="Hyperlink"/>
@@ -1145,7 +1185,7 @@
                 <w:noProof/>
                 <w:webHidden/>
               </w:rPr>
-              <w:instrText xml:space="preserve"> PAGEREF _Toc447981085 \h </w:instrText>
+              <w:instrText xml:space="preserve"> PAGEREF _Toc448247883 \h </w:instrText>
             </w:r>
             <w:r>
               <w:rPr>
@@ -1190,7 +1230,7 @@
               <w:lang w:eastAsia="en-GB"/>
             </w:rPr>
           </w:pPr>
-          <w:hyperlink w:anchor="_Toc447981086" w:history="1">
+          <w:hyperlink w:anchor="_Toc448247884" w:history="1">
             <w:r>
               <w:rPr>
                 <w:rStyle w:val="Hyperlink"/>
@@ -1235,7 +1275,7 @@
                 <w:noProof/>
                 <w:webHidden/>
               </w:rPr>
-              <w:instrText xml:space="preserve"> PAGEREF _Toc447981086 \h </w:instrText>
+              <w:instrText xml:space="preserve"> PAGEREF _Toc448247884 \h </w:instrText>
             </w:r>
             <w:r>
               <w:rPr>
@@ -1280,7 +1320,7 @@
               <w:lang w:eastAsia="en-GB"/>
             </w:rPr>
           </w:pPr>
-          <w:hyperlink w:anchor="_Toc447981087" w:history="1">
+          <w:hyperlink w:anchor="_Toc448247885" w:history="1">
             <w:r>
               <w:rPr>
                 <w:rStyle w:val="Hyperlink"/>
@@ -1325,7 +1365,7 @@
                 <w:noProof/>
                 <w:webHidden/>
               </w:rPr>
-              <w:instrText xml:space="preserve"> PAGEREF _Toc447981087 \h </w:instrText>
+              <w:instrText xml:space="preserve"> PAGEREF _Toc448247885 \h </w:instrText>
             </w:r>
             <w:r>
               <w:rPr>
@@ -1370,7 +1410,7 @@
               <w:lang w:eastAsia="en-GB"/>
             </w:rPr>
           </w:pPr>
-          <w:hyperlink w:anchor="_Toc447981088" w:history="1">
+          <w:hyperlink w:anchor="_Toc448247886" w:history="1">
             <w:r>
               <w:rPr>
                 <w:rStyle w:val="Hyperlink"/>
@@ -1413,7 +1453,7 @@
                 <w:noProof/>
                 <w:webHidden/>
               </w:rPr>
-              <w:instrText xml:space="preserve"> PAGEREF _Toc447981088 \h </w:instrText>
+              <w:instrText xml:space="preserve"> PAGEREF _Toc448247886 \h </w:instrText>
             </w:r>
             <w:r>
               <w:rPr>
@@ -1459,7 +1499,7 @@
               <w:lang w:eastAsia="en-GB"/>
             </w:rPr>
           </w:pPr>
-          <w:hyperlink w:anchor="_Toc447981089" w:history="1">
+          <w:hyperlink w:anchor="_Toc448247887" w:history="1">
             <w:r>
               <w:rPr>
                 <w:rStyle w:val="Hyperlink"/>
@@ -1503,7 +1543,7 @@
                 <w:noProof/>
                 <w:webHidden/>
               </w:rPr>
-              <w:instrText xml:space="preserve"> PAGEREF _Toc447981089 \h </w:instrText>
+              <w:instrText xml:space="preserve"> PAGEREF _Toc448247887 \h </w:instrText>
             </w:r>
             <w:r>
               <w:rPr>
@@ -1548,7 +1588,7 @@
               <w:lang w:eastAsia="en-GB"/>
             </w:rPr>
           </w:pPr>
-          <w:hyperlink w:anchor="_Toc447981090" w:history="1">
+          <w:hyperlink w:anchor="_Toc448247888" w:history="1">
             <w:r>
               <w:rPr>
                 <w:rStyle w:val="Hyperlink"/>
@@ -1591,7 +1631,7 @@
                 <w:noProof/>
                 <w:webHidden/>
               </w:rPr>
-              <w:instrText xml:space="preserve"> PAGEREF _Toc447981090 \h </w:instrText>
+              <w:instrText xml:space="preserve"> PAGEREF _Toc448247888 \h </w:instrText>
             </w:r>
             <w:r>
               <w:rPr>
@@ -1636,7 +1676,7 @@
               <w:lang w:eastAsia="en-GB"/>
             </w:rPr>
           </w:pPr>
-          <w:hyperlink w:anchor="_Toc447981091" w:history="1">
+          <w:hyperlink w:anchor="_Toc448247889" w:history="1">
             <w:r>
               <w:rPr>
                 <w:rStyle w:val="Hyperlink"/>
@@ -1679,7 +1719,7 @@
                 <w:noProof/>
                 <w:webHidden/>
               </w:rPr>
-              <w:instrText xml:space="preserve"> PAGEREF _Toc447981091 \h </w:instrText>
+              <w:instrText xml:space="preserve"> PAGEREF _Toc448247889 \h </w:instrText>
             </w:r>
             <w:r>
               <w:rPr>
@@ -1724,7 +1764,7 @@
               <w:lang w:eastAsia="en-GB"/>
             </w:rPr>
           </w:pPr>
-          <w:hyperlink w:anchor="_Toc447981092" w:history="1">
+          <w:hyperlink w:anchor="_Toc448247890" w:history="1">
             <w:r>
               <w:rPr>
                 <w:rStyle w:val="Hyperlink"/>
@@ -1767,7 +1807,7 @@
                 <w:noProof/>
                 <w:webHidden/>
               </w:rPr>
-              <w:instrText xml:space="preserve"> PAGEREF _Toc447981092 \h </w:instrText>
+              <w:instrText xml:space="preserve"> PAGEREF _Toc448247890 \h </w:instrText>
             </w:r>
             <w:r>
               <w:rPr>
@@ -1812,7 +1852,7 @@
               <w:lang w:eastAsia="en-GB"/>
             </w:rPr>
           </w:pPr>
-          <w:hyperlink w:anchor="_Toc447981093" w:history="1">
+          <w:hyperlink w:anchor="_Toc448247891" w:history="1">
             <w:r>
               <w:rPr>
                 <w:rStyle w:val="Hyperlink"/>
@@ -1855,7 +1895,7 @@
                 <w:noProof/>
                 <w:webHidden/>
               </w:rPr>
-              <w:instrText xml:space="preserve"> PAGEREF _Toc447981093 \h </w:instrText>
+              <w:instrText xml:space="preserve"> PAGEREF _Toc448247891 \h </w:instrText>
             </w:r>
             <w:r>
               <w:rPr>
@@ -1900,7 +1940,7 @@
               <w:lang w:eastAsia="en-GB"/>
             </w:rPr>
           </w:pPr>
-          <w:hyperlink w:anchor="_Toc447981094" w:history="1">
+          <w:hyperlink w:anchor="_Toc448247892" w:history="1">
             <w:r>
               <w:rPr>
                 <w:rStyle w:val="Hyperlink"/>
@@ -1943,7 +1983,7 @@
                 <w:noProof/>
                 <w:webHidden/>
               </w:rPr>
-              <w:instrText xml:space="preserve"> PAGEREF _Toc447981094 \h </w:instrText>
+              <w:instrText xml:space="preserve"> PAGEREF _Toc448247892 \h </w:instrText>
             </w:r>
             <w:r>
               <w:rPr>
@@ -1988,7 +2028,7 @@
               <w:lang w:eastAsia="en-GB"/>
             </w:rPr>
           </w:pPr>
-          <w:hyperlink w:anchor="_Toc447981095" w:history="1">
+          <w:hyperlink w:anchor="_Toc448247893" w:history="1">
             <w:r>
               <w:rPr>
                 <w:rStyle w:val="Hyperlink"/>
@@ -2031,7 +2071,7 @@
                 <w:noProof/>
                 <w:webHidden/>
               </w:rPr>
-              <w:instrText xml:space="preserve"> PAGEREF _Toc447981095 \h </w:instrText>
+              <w:instrText xml:space="preserve"> PAGEREF _Toc448247893 \h </w:instrText>
             </w:r>
             <w:r>
               <w:rPr>
@@ -2076,7 +2116,7 @@
               <w:lang w:eastAsia="en-GB"/>
             </w:rPr>
           </w:pPr>
-          <w:hyperlink w:anchor="_Toc447981096" w:history="1">
+          <w:hyperlink w:anchor="_Toc448247894" w:history="1">
             <w:r>
               <w:rPr>
                 <w:rStyle w:val="Hyperlink"/>
@@ -2119,7 +2159,7 @@
                 <w:noProof/>
                 <w:webHidden/>
               </w:rPr>
-              <w:instrText xml:space="preserve"> PAGEREF _Toc447981096 \h </w:instrText>
+              <w:instrText xml:space="preserve"> PAGEREF _Toc448247894 \h </w:instrText>
             </w:r>
             <w:r>
               <w:rPr>
@@ -2164,7 +2204,7 @@
               <w:lang w:eastAsia="en-GB"/>
             </w:rPr>
           </w:pPr>
-          <w:hyperlink w:anchor="_Toc447981097" w:history="1">
+          <w:hyperlink w:anchor="_Toc448247895" w:history="1">
             <w:r>
               <w:rPr>
                 <w:rStyle w:val="Hyperlink"/>
@@ -2207,7 +2247,7 @@
                 <w:noProof/>
                 <w:webHidden/>
               </w:rPr>
-              <w:instrText xml:space="preserve"> PAGEREF _Toc447981097 \h </w:instrText>
+              <w:instrText xml:space="preserve"> PAGEREF _Toc448247895 \h </w:instrText>
             </w:r>
             <w:r>
               <w:rPr>
@@ -2252,7 +2292,7 @@
               <w:lang w:eastAsia="en-GB"/>
             </w:rPr>
           </w:pPr>
-          <w:hyperlink w:anchor="_Toc447981098" w:history="1">
+          <w:hyperlink w:anchor="_Toc448247896" w:history="1">
             <w:r>
               <w:rPr>
                 <w:rStyle w:val="Hyperlink"/>
@@ -2295,7 +2335,7 @@
                 <w:noProof/>
                 <w:webHidden/>
               </w:rPr>
-              <w:instrText xml:space="preserve"> PAGEREF _Toc447981098 \h </w:instrText>
+              <w:instrText xml:space="preserve"> PAGEREF _Toc448247896 \h </w:instrText>
             </w:r>
             <w:r>
               <w:rPr>
@@ -2340,7 +2380,7 @@
               <w:lang w:eastAsia="en-GB"/>
             </w:rPr>
           </w:pPr>
-          <w:hyperlink w:anchor="_Toc447981099" w:history="1">
+          <w:hyperlink w:anchor="_Toc448247897" w:history="1">
             <w:r>
               <w:rPr>
                 <w:rStyle w:val="Hyperlink"/>
@@ -2383,7 +2423,7 @@
                 <w:noProof/>
                 <w:webHidden/>
               </w:rPr>
-              <w:instrText xml:space="preserve"> PAGEREF _Toc447981099 \h </w:instrText>
+              <w:instrText xml:space="preserve"> PAGEREF _Toc448247897 \h </w:instrText>
             </w:r>
             <w:r>
               <w:rPr>
@@ -2428,7 +2468,7 @@
               <w:lang w:eastAsia="en-GB"/>
             </w:rPr>
           </w:pPr>
-          <w:hyperlink w:anchor="_Toc447981100" w:history="1">
+          <w:hyperlink w:anchor="_Toc448247898" w:history="1">
             <w:r>
               <w:rPr>
                 <w:rStyle w:val="Hyperlink"/>
@@ -2471,7 +2511,7 @@
                 <w:noProof/>
                 <w:webHidden/>
               </w:rPr>
-              <w:instrText xml:space="preserve"> PAGEREF _Toc447981100 \h </w:instrText>
+              <w:instrText xml:space="preserve"> PAGEREF _Toc448247898 \h </w:instrText>
             </w:r>
             <w:r>
               <w:rPr>
@@ -2516,7 +2556,7 @@
               <w:lang w:eastAsia="en-GB"/>
             </w:rPr>
           </w:pPr>
-          <w:hyperlink w:anchor="_Toc447981101" w:history="1">
+          <w:hyperlink w:anchor="_Toc448247899" w:history="1">
             <w:r>
               <w:rPr>
                 <w:rStyle w:val="Hyperlink"/>
@@ -2559,7 +2599,7 @@
                 <w:noProof/>
                 <w:webHidden/>
               </w:rPr>
-              <w:instrText xml:space="preserve"> PAGEREF _Toc447981101 \h </w:instrText>
+              <w:instrText xml:space="preserve"> PAGEREF _Toc448247899 \h </w:instrText>
             </w:r>
             <w:r>
               <w:rPr>
@@ -2604,7 +2644,7 @@
               <w:lang w:eastAsia="en-GB"/>
             </w:rPr>
           </w:pPr>
-          <w:hyperlink w:anchor="_Toc447981102" w:history="1">
+          <w:hyperlink w:anchor="_Toc448247900" w:history="1">
             <w:r>
               <w:rPr>
                 <w:rStyle w:val="Hyperlink"/>
@@ -2647,7 +2687,7 @@
                 <w:noProof/>
                 <w:webHidden/>
               </w:rPr>
-              <w:instrText xml:space="preserve"> PAGEREF _Toc447981102 \h </w:instrText>
+              <w:instrText xml:space="preserve"> PAGEREF _Toc448247900 \h </w:instrText>
             </w:r>
             <w:r>
               <w:rPr>
@@ -2692,7 +2732,7 @@
               <w:lang w:eastAsia="en-GB"/>
             </w:rPr>
           </w:pPr>
-          <w:hyperlink w:anchor="_Toc447981103" w:history="1">
+          <w:hyperlink w:anchor="_Toc448247901" w:history="1">
             <w:r>
               <w:rPr>
                 <w:rStyle w:val="Hyperlink"/>
@@ -2735,7 +2775,7 @@
                 <w:noProof/>
                 <w:webHidden/>
               </w:rPr>
-              <w:instrText xml:space="preserve"> PAGEREF _Toc447981103 \h </w:instrText>
+              <w:instrText xml:space="preserve"> PAGEREF _Toc448247901 \h </w:instrText>
             </w:r>
             <w:r>
               <w:rPr>
@@ -2781,7 +2821,7 @@
               <w:lang w:eastAsia="en-GB"/>
             </w:rPr>
           </w:pPr>
-          <w:hyperlink w:anchor="_Toc447981104" w:history="1">
+          <w:hyperlink w:anchor="_Toc448247902" w:history="1">
             <w:r>
               <w:rPr>
                 <w:rStyle w:val="Hyperlink"/>
@@ -2825,7 +2865,7 @@
                 <w:noProof/>
                 <w:webHidden/>
               </w:rPr>
-              <w:instrText xml:space="preserve"> PAGEREF _Toc447981104 \h </w:instrText>
+              <w:instrText xml:space="preserve"> PAGEREF _Toc448247902 \h </w:instrText>
             </w:r>
             <w:r>
               <w:rPr>
@@ -2870,7 +2910,7 @@
               <w:lang w:eastAsia="en-GB"/>
             </w:rPr>
           </w:pPr>
-          <w:hyperlink w:anchor="_Toc447981105" w:history="1">
+          <w:hyperlink w:anchor="_Toc448247903" w:history="1">
             <w:r>
               <w:rPr>
                 <w:rStyle w:val="Hyperlink"/>
@@ -2913,7 +2953,7 @@
                 <w:noProof/>
                 <w:webHidden/>
               </w:rPr>
-              <w:instrText xml:space="preserve"> PAGEREF _Toc447981105 \h </w:instrText>
+              <w:instrText xml:space="preserve"> PAGEREF _Toc448247903 \h </w:instrText>
             </w:r>
             <w:r>
               <w:rPr>
@@ -2958,7 +2998,7 @@
               <w:lang w:eastAsia="en-GB"/>
             </w:rPr>
           </w:pPr>
-          <w:hyperlink w:anchor="_Toc447981106" w:history="1">
+          <w:hyperlink w:anchor="_Toc448247904" w:history="1">
             <w:r>
               <w:rPr>
                 <w:rStyle w:val="Hyperlink"/>
@@ -3001,7 +3041,7 @@
                 <w:noProof/>
                 <w:webHidden/>
               </w:rPr>
-              <w:instrText xml:space="preserve"> PAGEREF _Toc447981106 \h </w:instrText>
+              <w:instrText xml:space="preserve"> PAGEREF _Toc448247904 \h </w:instrText>
             </w:r>
             <w:r>
               <w:rPr>
@@ -3046,7 +3086,7 @@
               <w:lang w:eastAsia="en-GB"/>
             </w:rPr>
           </w:pPr>
-          <w:hyperlink w:anchor="_Toc447981107" w:history="1">
+          <w:hyperlink w:anchor="_Toc448247905" w:history="1">
             <w:r>
               <w:rPr>
                 <w:rStyle w:val="Hyperlink"/>
@@ -3089,7 +3129,7 @@
                 <w:noProof/>
                 <w:webHidden/>
               </w:rPr>
-              <w:instrText xml:space="preserve"> PAGEREF _Toc447981107 \h </w:instrText>
+              <w:instrText xml:space="preserve"> PAGEREF _Toc448247905 \h </w:instrText>
             </w:r>
             <w:r>
               <w:rPr>
@@ -3134,7 +3174,7 @@
               <w:lang w:eastAsia="en-GB"/>
             </w:rPr>
           </w:pPr>
-          <w:hyperlink w:anchor="_Toc447981108" w:history="1">
+          <w:hyperlink w:anchor="_Toc448247906" w:history="1">
             <w:r>
               <w:rPr>
                 <w:rStyle w:val="Hyperlink"/>
@@ -3177,7 +3217,7 @@
                 <w:noProof/>
                 <w:webHidden/>
               </w:rPr>
-              <w:instrText xml:space="preserve"> PAGEREF _Toc447981108 \h </w:instrText>
+              <w:instrText xml:space="preserve"> PAGEREF _Toc448247906 \h </w:instrText>
             </w:r>
             <w:r>
               <w:rPr>
@@ -3222,7 +3262,7 @@
               <w:lang w:eastAsia="en-GB"/>
             </w:rPr>
           </w:pPr>
-          <w:hyperlink w:anchor="_Toc447981109" w:history="1">
+          <w:hyperlink w:anchor="_Toc448247907" w:history="1">
             <w:r>
               <w:rPr>
                 <w:rStyle w:val="Hyperlink"/>
@@ -3265,7 +3305,7 @@
                 <w:noProof/>
                 <w:webHidden/>
               </w:rPr>
-              <w:instrText xml:space="preserve"> PAGEREF _Toc447981109 \h </w:instrText>
+              <w:instrText xml:space="preserve"> PAGEREF _Toc448247907 \h </w:instrText>
             </w:r>
             <w:r>
               <w:rPr>
@@ -3286,6 +3326,270 @@
                 <w:webHidden/>
               </w:rPr>
               <w:t>27</w:t>
+            </w:r>
+            <w:r>
+              <w:rPr>
+                <w:noProof/>
+                <w:webHidden/>
+              </w:rPr>
+              <w:fldChar w:fldCharType="end"/>
+            </w:r>
+          </w:hyperlink>
+        </w:p>
+        <w:p>
+          <w:pPr>
+            <w:pStyle w:val="TOC3"/>
+            <w:tabs>
+              <w:tab w:val="left" w:pos="1320"/>
+              <w:tab w:val="right" w:leader="dot" w:pos="8290"/>
+            </w:tabs>
+            <w:rPr>
+              <w:rFonts w:asciiTheme="minorHAnsi" w:hAnsiTheme="minorHAnsi" w:cstheme="minorBidi"/>
+              <w:i w:val="0"/>
+              <w:noProof/>
+              <w:lang w:eastAsia="en-GB"/>
+            </w:rPr>
+          </w:pPr>
+          <w:hyperlink w:anchor="_Toc448247908" w:history="1">
+            <w:r>
+              <w:rPr>
+                <w:rStyle w:val="Hyperlink"/>
+                <w:noProof/>
+              </w:rPr>
+              <w:t>3.2.1.</w:t>
+            </w:r>
+            <w:r>
+              <w:rPr>
+                <w:rFonts w:asciiTheme="minorHAnsi" w:hAnsiTheme="minorHAnsi" w:cstheme="minorBidi"/>
+                <w:i w:val="0"/>
+                <w:noProof/>
+                <w:lang w:eastAsia="en-GB"/>
+              </w:rPr>
+              <w:tab/>
+            </w:r>
+            <w:r>
+              <w:rPr>
+                <w:rStyle w:val="Hyperlink"/>
+                <w:noProof/>
+              </w:rPr>
+              <w:t>Single Page Topic Areas</w:t>
+            </w:r>
+            <w:r>
+              <w:rPr>
+                <w:noProof/>
+                <w:webHidden/>
+              </w:rPr>
+              <w:tab/>
+            </w:r>
+            <w:r>
+              <w:rPr>
+                <w:noProof/>
+                <w:webHidden/>
+              </w:rPr>
+              <w:fldChar w:fldCharType="begin"/>
+            </w:r>
+            <w:r>
+              <w:rPr>
+                <w:noProof/>
+                <w:webHidden/>
+              </w:rPr>
+              <w:instrText xml:space="preserve"> PAGEREF _Toc448247908 \h </w:instrText>
+            </w:r>
+            <w:r>
+              <w:rPr>
+                <w:noProof/>
+                <w:webHidden/>
+              </w:rPr>
+            </w:r>
+            <w:r>
+              <w:rPr>
+                <w:noProof/>
+                <w:webHidden/>
+              </w:rPr>
+              <w:fldChar w:fldCharType="separate"/>
+            </w:r>
+            <w:r>
+              <w:rPr>
+                <w:noProof/>
+                <w:webHidden/>
+              </w:rPr>
+              <w:t>27</w:t>
+            </w:r>
+            <w:r>
+              <w:rPr>
+                <w:noProof/>
+                <w:webHidden/>
+              </w:rPr>
+              <w:fldChar w:fldCharType="end"/>
+            </w:r>
+          </w:hyperlink>
+        </w:p>
+        <w:p>
+          <w:pPr>
+            <w:pStyle w:val="TOC3"/>
+            <w:tabs>
+              <w:tab w:val="left" w:pos="1320"/>
+              <w:tab w:val="right" w:leader="dot" w:pos="8290"/>
+            </w:tabs>
+            <w:rPr>
+              <w:rFonts w:asciiTheme="minorHAnsi" w:hAnsiTheme="minorHAnsi" w:cstheme="minorBidi"/>
+              <w:i w:val="0"/>
+              <w:noProof/>
+              <w:lang w:eastAsia="en-GB"/>
+            </w:rPr>
+          </w:pPr>
+          <w:hyperlink w:anchor="_Toc448247909" w:history="1">
+            <w:r>
+              <w:rPr>
+                <w:rStyle w:val="Hyperlink"/>
+                <w:noProof/>
+              </w:rPr>
+              <w:t>3.2.2.</w:t>
+            </w:r>
+            <w:r>
+              <w:rPr>
+                <w:rFonts w:asciiTheme="minorHAnsi" w:hAnsiTheme="minorHAnsi" w:cstheme="minorBidi"/>
+                <w:i w:val="0"/>
+                <w:noProof/>
+                <w:lang w:eastAsia="en-GB"/>
+              </w:rPr>
+              <w:tab/>
+            </w:r>
+            <w:r>
+              <w:rPr>
+                <w:rStyle w:val="Hyperlink"/>
+                <w:noProof/>
+              </w:rPr>
+              <w:t>Pages Containing Large Amounts of Content</w:t>
+            </w:r>
+            <w:r>
+              <w:rPr>
+                <w:noProof/>
+                <w:webHidden/>
+              </w:rPr>
+              <w:tab/>
+            </w:r>
+            <w:r>
+              <w:rPr>
+                <w:noProof/>
+                <w:webHidden/>
+              </w:rPr>
+              <w:fldChar w:fldCharType="begin"/>
+            </w:r>
+            <w:r>
+              <w:rPr>
+                <w:noProof/>
+                <w:webHidden/>
+              </w:rPr>
+              <w:instrText xml:space="preserve"> PAGEREF _Toc448247909 \h </w:instrText>
+            </w:r>
+            <w:r>
+              <w:rPr>
+                <w:noProof/>
+                <w:webHidden/>
+              </w:rPr>
+            </w:r>
+            <w:r>
+              <w:rPr>
+                <w:noProof/>
+                <w:webHidden/>
+              </w:rPr>
+              <w:fldChar w:fldCharType="separate"/>
+            </w:r>
+            <w:r>
+              <w:rPr>
+                <w:noProof/>
+                <w:webHidden/>
+              </w:rPr>
+              <w:t>27</w:t>
+            </w:r>
+            <w:r>
+              <w:rPr>
+                <w:noProof/>
+                <w:webHidden/>
+              </w:rPr>
+              <w:fldChar w:fldCharType="end"/>
+            </w:r>
+          </w:hyperlink>
+        </w:p>
+        <w:p>
+          <w:pPr>
+            <w:pStyle w:val="TOC3"/>
+            <w:tabs>
+              <w:tab w:val="left" w:pos="1320"/>
+              <w:tab w:val="right" w:leader="dot" w:pos="8290"/>
+            </w:tabs>
+            <w:rPr>
+              <w:rFonts w:asciiTheme="minorHAnsi" w:hAnsiTheme="minorHAnsi" w:cstheme="minorBidi"/>
+              <w:i w:val="0"/>
+              <w:noProof/>
+              <w:lang w:eastAsia="en-GB"/>
+            </w:rPr>
+          </w:pPr>
+          <w:hyperlink w:anchor="_Toc448247910" w:history="1">
+            <w:r>
+              <w:rPr>
+                <w:rStyle w:val="Hyperlink"/>
+                <w:noProof/>
+              </w:rPr>
+              <w:t>3.2.3.</w:t>
+            </w:r>
+            <w:r>
+              <w:rPr>
+                <w:rFonts w:asciiTheme="minorHAnsi" w:hAnsiTheme="minorHAnsi" w:cstheme="minorBidi"/>
+                <w:i w:val="0"/>
+                <w:noProof/>
+                <w:lang w:eastAsia="en-GB"/>
+              </w:rPr>
+              <w:tab/>
+            </w:r>
+            <w:r>
+              <w:rPr>
+                <w:rStyle w:val="Hyperlink"/>
+                <w:noProof/>
+              </w:rPr>
+              <w:t>Menu/Home Page</w:t>
+            </w:r>
+            <w:r>
+              <w:rPr>
+                <w:noProof/>
+                <w:webHidden/>
+              </w:rPr>
+              <w:tab/>
+            </w:r>
+            <w:r>
+              <w:rPr>
+                <w:noProof/>
+                <w:webHidden/>
+              </w:rPr>
+              <w:fldChar w:fldCharType="begin"/>
+            </w:r>
+            <w:r>
+              <w:rPr>
+                <w:noProof/>
+                <w:webHidden/>
+              </w:rPr>
+              <w:instrText xml:space="preserve"> PAGEREF _Toc448247910 \h </w:instrText>
+            </w:r>
+            <w:r>
+              <w:rPr>
+                <w:noProof/>
+                <w:webHidden/>
+              </w:rPr>
+            </w:r>
+            <w:r>
+              <w:rPr>
+                <w:noProof/>
+                <w:webHidden/>
+              </w:rPr>
+              <w:fldChar w:fldCharType="separate"/>
+            </w:r>
+            <w:r>
+              <w:rPr>
+                <w:noProof/>
+                <w:webHidden/>
+              </w:rPr>
+              <w:t>28</w:t>
             </w:r>
             <w:r>
               <w:rPr>
@@ -3310,7 +3614,7 @@
               <w:lang w:eastAsia="en-GB"/>
             </w:rPr>
           </w:pPr>
-          <w:hyperlink w:anchor="_Toc447981110" w:history="1">
+          <w:hyperlink w:anchor="_Toc448247911" w:history="1">
             <w:r>
               <w:rPr>
                 <w:rStyle w:val="Hyperlink"/>
@@ -3332,7 +3636,7 @@
                 <w:rStyle w:val="Hyperlink"/>
                 <w:noProof/>
               </w:rPr>
-              <w:t>Jsoup</w:t>
+              <w:t>Version Control System</w:t>
             </w:r>
             <w:r>
               <w:rPr>
@@ -3353,7 +3657,7 @@
                 <w:noProof/>
                 <w:webHidden/>
               </w:rPr>
-              <w:instrText xml:space="preserve"> PAGEREF _Toc447981110 \h </w:instrText>
+              <w:instrText xml:space="preserve"> PAGEREF _Toc448247911 \h </w:instrText>
             </w:r>
             <w:r>
               <w:rPr>
@@ -3373,7 +3677,7 @@
                 <w:noProof/>
                 <w:webHidden/>
               </w:rPr>
-              <w:t>27</w:t>
+              <w:t>29</w:t>
             </w:r>
             <w:r>
               <w:rPr>
@@ -3399,7 +3703,7 @@
               <w:lang w:eastAsia="en-GB"/>
             </w:rPr>
           </w:pPr>
-          <w:hyperlink w:anchor="_Toc447981111" w:history="1">
+          <w:hyperlink w:anchor="_Toc448247912" w:history="1">
             <w:r>
               <w:rPr>
                 <w:rStyle w:val="Hyperlink"/>
@@ -3443,7 +3747,7 @@
                 <w:noProof/>
                 <w:webHidden/>
               </w:rPr>
-              <w:instrText xml:space="preserve"> PAGEREF _Toc447981111 \h </w:instrText>
+              <w:instrText xml:space="preserve"> PAGEREF _Toc448247912 \h </w:instrText>
             </w:r>
             <w:r>
               <w:rPr>
@@ -3463,7 +3767,7 @@
                 <w:noProof/>
                 <w:webHidden/>
               </w:rPr>
-              <w:t>28</w:t>
+              <w:t>30</w:t>
             </w:r>
             <w:r>
               <w:rPr>
@@ -3488,7 +3792,7 @@
               <w:lang w:eastAsia="en-GB"/>
             </w:rPr>
           </w:pPr>
-          <w:hyperlink w:anchor="_Toc447981112" w:history="1">
+          <w:hyperlink w:anchor="_Toc448247913" w:history="1">
             <w:r>
               <w:rPr>
                 <w:rStyle w:val="Hyperlink"/>
@@ -3533,7 +3837,7 @@
                 <w:noProof/>
                 <w:webHidden/>
               </w:rPr>
-              <w:instrText xml:space="preserve"> PAGEREF _Toc447981112 \h </w:instrText>
+              <w:instrText xml:space="preserve"> PAGEREF _Toc448247913 \h </w:instrText>
             </w:r>
             <w:r>
               <w:rPr>
@@ -3553,7 +3857,7 @@
                 <w:noProof/>
                 <w:webHidden/>
               </w:rPr>
-              <w:t>28</w:t>
+              <w:t>30</w:t>
             </w:r>
             <w:r>
               <w:rPr>
@@ -3578,7 +3882,7 @@
               <w:lang w:eastAsia="en-GB"/>
             </w:rPr>
           </w:pPr>
-          <w:hyperlink w:anchor="_Toc447981113" w:history="1">
+          <w:hyperlink w:anchor="_Toc448247914" w:history="1">
             <w:r>
               <w:rPr>
                 <w:rStyle w:val="Hyperlink"/>
@@ -3623,7 +3927,7 @@
                 <w:noProof/>
                 <w:webHidden/>
               </w:rPr>
-              <w:instrText xml:space="preserve"> PAGEREF _Toc447981113 \h </w:instrText>
+              <w:instrText xml:space="preserve"> PAGEREF _Toc448247914 \h </w:instrText>
             </w:r>
             <w:r>
               <w:rPr>
@@ -3643,7 +3947,7 @@
                 <w:noProof/>
                 <w:webHidden/>
               </w:rPr>
-              <w:t>28</w:t>
+              <w:t>30</w:t>
             </w:r>
             <w:r>
               <w:rPr>
@@ -3668,7 +3972,7 @@
               <w:lang w:eastAsia="en-GB"/>
             </w:rPr>
           </w:pPr>
-          <w:hyperlink w:anchor="_Toc447981114" w:history="1">
+          <w:hyperlink w:anchor="_Toc448247915" w:history="1">
             <w:r>
               <w:rPr>
                 <w:rStyle w:val="Hyperlink"/>
@@ -3713,7 +4017,7 @@
                 <w:noProof/>
                 <w:webHidden/>
               </w:rPr>
-              <w:instrText xml:space="preserve"> PAGEREF _Toc447981114 \h </w:instrText>
+              <w:instrText xml:space="preserve"> PAGEREF _Toc448247915 \h </w:instrText>
             </w:r>
             <w:r>
               <w:rPr>
@@ -3733,7 +4037,7 @@
                 <w:noProof/>
                 <w:webHidden/>
               </w:rPr>
-              <w:t>28</w:t>
+              <w:t>30</w:t>
             </w:r>
             <w:r>
               <w:rPr>
@@ -3758,7 +4062,7 @@
               <w:lang w:eastAsia="en-GB"/>
             </w:rPr>
           </w:pPr>
-          <w:hyperlink w:anchor="_Toc447981115" w:history="1">
+          <w:hyperlink w:anchor="_Toc448247916" w:history="1">
             <w:r>
               <w:rPr>
                 <w:rStyle w:val="Hyperlink"/>
@@ -3803,7 +4107,7 @@
                 <w:noProof/>
                 <w:webHidden/>
               </w:rPr>
-              <w:instrText xml:space="preserve"> PAGEREF _Toc447981115 \h </w:instrText>
+              <w:instrText xml:space="preserve"> PAGEREF _Toc448247916 \h </w:instrText>
             </w:r>
             <w:r>
               <w:rPr>
@@ -3823,7 +4127,7 @@
                 <w:noProof/>
                 <w:webHidden/>
               </w:rPr>
-              <w:t>28</w:t>
+              <w:t>30</w:t>
             </w:r>
             <w:r>
               <w:rPr>
@@ -3848,7 +4152,7 @@
               <w:lang w:eastAsia="en-GB"/>
             </w:rPr>
           </w:pPr>
-          <w:hyperlink w:anchor="_Toc447981116" w:history="1">
+          <w:hyperlink w:anchor="_Toc448247917" w:history="1">
             <w:r>
               <w:rPr>
                 <w:rStyle w:val="Hyperlink"/>
@@ -3893,7 +4197,7 @@
                 <w:noProof/>
                 <w:webHidden/>
               </w:rPr>
-              <w:instrText xml:space="preserve"> PAGEREF _Toc447981116 \h </w:instrText>
+              <w:instrText xml:space="preserve"> PAGEREF _Toc448247917 \h </w:instrText>
             </w:r>
             <w:r>
               <w:rPr>
@@ -3913,7 +4217,7 @@
                 <w:noProof/>
                 <w:webHidden/>
               </w:rPr>
-              <w:t>28</w:t>
+              <w:t>30</w:t>
             </w:r>
             <w:r>
               <w:rPr>
@@ -3938,7 +4242,7 @@
               <w:lang w:eastAsia="en-GB"/>
             </w:rPr>
           </w:pPr>
-          <w:hyperlink w:anchor="_Toc447981117" w:history="1">
+          <w:hyperlink w:anchor="_Toc448247918" w:history="1">
             <w:r>
               <w:rPr>
                 <w:rStyle w:val="Hyperlink"/>
@@ -3983,7 +4287,7 @@
                 <w:noProof/>
                 <w:webHidden/>
               </w:rPr>
-              <w:instrText xml:space="preserve"> PAGEREF _Toc447981117 \h </w:instrText>
+              <w:instrText xml:space="preserve"> PAGEREF _Toc448247918 \h </w:instrText>
             </w:r>
             <w:r>
               <w:rPr>
@@ -4003,7 +4307,7 @@
                 <w:noProof/>
                 <w:webHidden/>
               </w:rPr>
-              <w:t>28</w:t>
+              <w:t>30</w:t>
             </w:r>
             <w:r>
               <w:rPr>
@@ -4028,7 +4332,7 @@
               <w:lang w:eastAsia="en-GB"/>
             </w:rPr>
           </w:pPr>
-          <w:hyperlink w:anchor="_Toc447981118" w:history="1">
+          <w:hyperlink w:anchor="_Toc448247919" w:history="1">
             <w:r>
               <w:rPr>
                 <w:rStyle w:val="Hyperlink"/>
@@ -4073,7 +4377,7 @@
                 <w:noProof/>
                 <w:webHidden/>
               </w:rPr>
-              <w:instrText xml:space="preserve"> PAGEREF _Toc447981118 \h </w:instrText>
+              <w:instrText xml:space="preserve"> PAGEREF _Toc448247919 \h </w:instrText>
             </w:r>
             <w:r>
               <w:rPr>
@@ -4093,7 +4397,7 @@
                 <w:noProof/>
                 <w:webHidden/>
               </w:rPr>
-              <w:t>28</w:t>
+              <w:t>30</w:t>
             </w:r>
             <w:r>
               <w:rPr>
@@ -4118,7 +4422,7 @@
               <w:lang w:eastAsia="en-GB"/>
             </w:rPr>
           </w:pPr>
-          <w:hyperlink w:anchor="_Toc447981119" w:history="1">
+          <w:hyperlink w:anchor="_Toc448247920" w:history="1">
             <w:r>
               <w:rPr>
                 <w:rStyle w:val="Hyperlink"/>
@@ -4163,7 +4467,7 @@
                 <w:noProof/>
                 <w:webHidden/>
               </w:rPr>
-              <w:instrText xml:space="preserve"> PAGEREF _Toc447981119 \h </w:instrText>
+              <w:instrText xml:space="preserve"> PAGEREF _Toc448247920 \h </w:instrText>
             </w:r>
             <w:r>
               <w:rPr>
@@ -4183,7 +4487,7 @@
                 <w:noProof/>
                 <w:webHidden/>
               </w:rPr>
-              <w:t>28</w:t>
+              <w:t>30</w:t>
             </w:r>
             <w:r>
               <w:rPr>
@@ -4209,7 +4513,7 @@
               <w:lang w:eastAsia="en-GB"/>
             </w:rPr>
           </w:pPr>
-          <w:hyperlink w:anchor="_Toc447981120" w:history="1">
+          <w:hyperlink w:anchor="_Toc448247921" w:history="1">
             <w:r>
               <w:rPr>
                 <w:rStyle w:val="Hyperlink"/>
@@ -4253,7 +4557,7 @@
                 <w:noProof/>
                 <w:webHidden/>
               </w:rPr>
-              <w:instrText xml:space="preserve"> PAGEREF _Toc447981120 \h </w:instrText>
+              <w:instrText xml:space="preserve"> PAGEREF _Toc448247921 \h </w:instrText>
             </w:r>
             <w:r>
               <w:rPr>
@@ -4273,7 +4577,7 @@
                 <w:noProof/>
                 <w:webHidden/>
               </w:rPr>
-              <w:t>29</w:t>
+              <w:t>31</w:t>
             </w:r>
             <w:r>
               <w:rPr>
@@ -4299,7 +4603,7 @@
               <w:lang w:eastAsia="en-GB"/>
             </w:rPr>
           </w:pPr>
-          <w:hyperlink w:anchor="_Toc447981121" w:history="1">
+          <w:hyperlink w:anchor="_Toc448247922" w:history="1">
             <w:r>
               <w:rPr>
                 <w:rStyle w:val="Hyperlink"/>
@@ -4343,7 +4647,7 @@
                 <w:noProof/>
                 <w:webHidden/>
               </w:rPr>
-              <w:instrText xml:space="preserve"> PAGEREF _Toc447981121 \h </w:instrText>
+              <w:instrText xml:space="preserve"> PAGEREF _Toc448247922 \h </w:instrText>
             </w:r>
             <w:r>
               <w:rPr>
@@ -4363,7 +4667,7 @@
                 <w:noProof/>
                 <w:webHidden/>
               </w:rPr>
-              <w:t>30</w:t>
+              <w:t>32</w:t>
             </w:r>
             <w:r>
               <w:rPr>
@@ -4388,7 +4692,7 @@
               <w:lang w:eastAsia="en-GB"/>
             </w:rPr>
           </w:pPr>
-          <w:hyperlink w:anchor="_Toc447981122" w:history="1">
+          <w:hyperlink w:anchor="_Toc448247923" w:history="1">
             <w:r>
               <w:rPr>
                 <w:rStyle w:val="Hyperlink"/>
@@ -4431,7 +4735,7 @@
                 <w:noProof/>
                 <w:webHidden/>
               </w:rPr>
-              <w:instrText xml:space="preserve"> PAGEREF _Toc447981122 \h </w:instrText>
+              <w:instrText xml:space="preserve"> PAGEREF _Toc448247923 \h </w:instrText>
             </w:r>
             <w:r>
               <w:rPr>
@@ -4451,7 +4755,7 @@
                 <w:noProof/>
                 <w:webHidden/>
               </w:rPr>
-              <w:t>30</w:t>
+              <w:t>32</w:t>
             </w:r>
             <w:r>
               <w:rPr>
@@ -4476,7 +4780,7 @@
               <w:lang w:eastAsia="en-GB"/>
             </w:rPr>
           </w:pPr>
-          <w:hyperlink w:anchor="_Toc447981123" w:history="1">
+          <w:hyperlink w:anchor="_Toc448247924" w:history="1">
             <w:r>
               <w:rPr>
                 <w:rStyle w:val="Hyperlink"/>
@@ -4519,7 +4823,7 @@
                 <w:noProof/>
                 <w:webHidden/>
               </w:rPr>
-              <w:instrText xml:space="preserve"> PAGEREF _Toc447981123 \h </w:instrText>
+              <w:instrText xml:space="preserve"> PAGEREF _Toc448247924 \h </w:instrText>
             </w:r>
             <w:r>
               <w:rPr>
@@ -4539,7 +4843,7 @@
                 <w:noProof/>
                 <w:webHidden/>
               </w:rPr>
-              <w:t>31</w:t>
+              <w:t>33</w:t>
             </w:r>
             <w:r>
               <w:rPr>
@@ -4564,7 +4868,7 @@
               <w:lang w:eastAsia="en-GB"/>
             </w:rPr>
           </w:pPr>
-          <w:hyperlink w:anchor="_Toc447981124" w:history="1">
+          <w:hyperlink w:anchor="_Toc448247925" w:history="1">
             <w:r>
               <w:rPr>
                 <w:rStyle w:val="Hyperlink"/>
@@ -4607,7 +4911,7 @@
                 <w:noProof/>
                 <w:webHidden/>
               </w:rPr>
-              <w:instrText xml:space="preserve"> PAGEREF _Toc447981124 \h </w:instrText>
+              <w:instrText xml:space="preserve"> PAGEREF _Toc448247925 \h </w:instrText>
             </w:r>
             <w:r>
               <w:rPr>
@@ -4627,7 +4931,7 @@
                 <w:noProof/>
                 <w:webHidden/>
               </w:rPr>
-              <w:t>33</w:t>
+              <w:t>35</w:t>
             </w:r>
             <w:r>
               <w:rPr>
@@ -4652,7 +4956,7 @@
               <w:lang w:eastAsia="en-GB"/>
             </w:rPr>
           </w:pPr>
-          <w:hyperlink w:anchor="_Toc447981125" w:history="1">
+          <w:hyperlink w:anchor="_Toc448247926" w:history="1">
             <w:r>
               <w:rPr>
                 <w:rStyle w:val="Hyperlink"/>
@@ -4695,7 +4999,7 @@
                 <w:noProof/>
                 <w:webHidden/>
               </w:rPr>
-              <w:instrText xml:space="preserve"> PAGEREF _Toc447981125 \h </w:instrText>
+              <w:instrText xml:space="preserve"> PAGEREF _Toc448247926 \h </w:instrText>
             </w:r>
             <w:r>
               <w:rPr>
@@ -4715,7 +5019,7 @@
                 <w:noProof/>
                 <w:webHidden/>
               </w:rPr>
-              <w:t>35</w:t>
+              <w:t>37</w:t>
             </w:r>
             <w:r>
               <w:rPr>
@@ -4740,7 +5044,7 @@
               <w:lang w:eastAsia="en-GB"/>
             </w:rPr>
           </w:pPr>
-          <w:hyperlink w:anchor="_Toc447981126" w:history="1">
+          <w:hyperlink w:anchor="_Toc448247927" w:history="1">
             <w:r>
               <w:rPr>
                 <w:rStyle w:val="Hyperlink"/>
@@ -4767,7 +5071,7 @@
                 <w:noProof/>
                 <w:webHidden/>
               </w:rPr>
-              <w:instrText xml:space="preserve"> PAGEREF _Toc447981126 \h </w:instrText>
+              <w:instrText xml:space="preserve"> PAGEREF _Toc448247927 \h </w:instrText>
             </w:r>
             <w:r>
               <w:rPr>
@@ -4787,7 +5091,7 @@
                 <w:noProof/>
                 <w:webHidden/>
               </w:rPr>
-              <w:t>36</w:t>
+              <w:t>38</w:t>
             </w:r>
             <w:r>
               <w:rPr>
@@ -4823,7 +5127,7 @@
       <w:bookmarkStart w:id="0" w:name="_Toc192777705"/>
       <w:bookmarkStart w:id="1" w:name="_Toc222978592"/>
       <w:bookmarkStart w:id="2" w:name="_Toc444866604"/>
-      <w:bookmarkStart w:id="3" w:name="_Toc447981080"/>
+      <w:bookmarkStart w:id="3" w:name="_Toc448247878"/>
       <w:r>
         <w:lastRenderedPageBreak/>
         <w:t xml:space="preserve">Background, Analysis </w:t>
@@ -4848,13 +5152,13 @@
         <w:jc w:val="both"/>
       </w:pPr>
       <w:bookmarkStart w:id="4" w:name="_Toc444866605"/>
-      <w:bookmarkStart w:id="5" w:name="_Toc447981081"/>
-      <w:bookmarkStart w:id="6" w:name="_Toc192777706"/>
+      <w:bookmarkStart w:id="5" w:name="_Toc192777706"/>
+      <w:bookmarkStart w:id="6" w:name="_Toc448247879"/>
       <w:r>
         <w:t>Background</w:t>
       </w:r>
       <w:bookmarkEnd w:id="4"/>
-      <w:bookmarkEnd w:id="5"/>
+      <w:bookmarkEnd w:id="6"/>
       <w:r>
         <w:t xml:space="preserve"> </w:t>
       </w:r>
@@ -4885,7 +5189,10 @@
         <w:t xml:space="preserve"> </w:t>
       </w:r>
       <w:r>
-        <w:t>android developers</w:t>
+        <w:t>Android</w:t>
+      </w:r>
+      <w:r>
+        <w:t xml:space="preserve"> developers</w:t>
       </w:r>
       <w:sdt>
         <w:sdtPr>
@@ -4920,7 +5227,13 @@
         </w:sdtContent>
       </w:sdt>
       <w:r>
-        <w:t xml:space="preserve">, where I was able to find tutorials on many aspects of android development as well as tips for </w:t>
+        <w:t xml:space="preserve">, where I was able to find tutorials on many aspects of </w:t>
+      </w:r>
+      <w:r>
+        <w:t>Android</w:t>
+      </w:r>
+      <w:r>
+        <w:t xml:space="preserve"> development as well as tips for </w:t>
       </w:r>
       <w:r>
         <w:t>new developers on getting started.</w:t>
@@ -4942,7 +5255,13 @@
         <w:t>Although</w:t>
       </w:r>
       <w:r>
-        <w:t xml:space="preserve"> I had no previous experience of developing android applications</w:t>
+        <w:t xml:space="preserve"> I had no previous experience of developing </w:t>
+      </w:r>
+      <w:r>
+        <w:t>Android</w:t>
+      </w:r>
+      <w:r>
+        <w:t xml:space="preserve"> applications</w:t>
       </w:r>
       <w:r>
         <w:t>,</w:t>
@@ -4975,7 +5294,13 @@
         <w:t>modules</w:t>
       </w:r>
       <w:r>
-        <w:t xml:space="preserve"> and when I learnt that android applications are written in Java</w:t>
+        <w:t xml:space="preserve"> and when I learnt that </w:t>
+      </w:r>
+      <w:r>
+        <w:t>Android</w:t>
+      </w:r>
+      <w:r>
+        <w:t xml:space="preserve"> applications are written in Java</w:t>
       </w:r>
       <w:r>
         <w:t>,</w:t>
@@ -4984,7 +5309,10 @@
         <w:t xml:space="preserve"> I thought </w:t>
       </w:r>
       <w:r>
-        <w:t>android app development would be an area where I could develop the skills I initially</w:t>
+        <w:t>Android</w:t>
+      </w:r>
+      <w:r>
+        <w:t xml:space="preserve"> app development would be an area where I could develop the skills I initially</w:t>
       </w:r>
       <w:r>
         <w:t xml:space="preserve"> gained from studying Java</w:t>
@@ -5042,16 +5370,37 @@
         <w:jc w:val="both"/>
       </w:pPr>
       <w:r>
-        <w:t xml:space="preserve">The first tutorial I followed walks you through creating a basic app in Android Studio; the official IDE for Android. The tutorial includes setting up </w:t>
-      </w:r>
-      <w:r>
-        <w:t xml:space="preserve">Android Studio, creating an application with a simple user interface and starting another activity. The tutorial </w:t>
+        <w:t xml:space="preserve">The first tutorial I followed walks you through creating a basic app in </w:t>
+      </w:r>
+      <w:r>
+        <w:t>Android</w:t>
+      </w:r>
+      <w:r>
+        <w:t xml:space="preserve"> Studio; the official IDE for </w:t>
+      </w:r>
+      <w:r>
+        <w:t>Android</w:t>
+      </w:r>
+      <w:r>
+        <w:t xml:space="preserve">. The tutorial includes setting up </w:t>
+      </w:r>
+      <w:r>
+        <w:t>Android</w:t>
+      </w:r>
+      <w:r>
+        <w:t xml:space="preserve"> Studio, creating an application with a simple user interface and starting another activity. The tutorial </w:t>
       </w:r>
       <w:r>
         <w:t>guides</w:t>
       </w:r>
       <w:r>
-        <w:t xml:space="preserve"> you through the basic functions of Android Studio</w:t>
+        <w:t xml:space="preserve"> you through the basic functions of </w:t>
+      </w:r>
+      <w:r>
+        <w:t>Android</w:t>
+      </w:r>
+      <w:r>
+        <w:t xml:space="preserve"> Studio</w:t>
       </w:r>
       <w:r>
         <w:t>,</w:t>
@@ -5076,10 +5425,22 @@
         <w:jc w:val="both"/>
       </w:pPr>
       <w:r>
-        <w:t>This Android developer’s tutorial introduced me to the basic func</w:t>
-      </w:r>
-      <w:r>
-        <w:t>tions and structures of android, where</w:t>
+        <w:t xml:space="preserve">This </w:t>
+      </w:r>
+      <w:r>
+        <w:t>Android</w:t>
+      </w:r>
+      <w:r>
+        <w:t xml:space="preserve"> developer’s tutorial introduced me to the basic func</w:t>
+      </w:r>
+      <w:r>
+        <w:t xml:space="preserve">tions and structures of </w:t>
+      </w:r>
+      <w:r>
+        <w:t>Android</w:t>
+      </w:r>
+      <w:r>
+        <w:t>, where</w:t>
       </w:r>
       <w:r>
         <w:t xml:space="preserve"> I learnt how to add items such as buttons and textboxes using xml </w:t>
@@ -5094,20 +5455,32 @@
         <w:t>s</w:t>
       </w:r>
       <w:r>
-        <w:t xml:space="preserve"> to java classes. Another lesson in the tutorial was to move between android activities, a core function needed when developing applications. </w:t>
-      </w:r>
-    </w:p>
-    <w:p>
-      <w:pPr>
-        <w:jc w:val="both"/>
-      </w:pPr>
-    </w:p>
-    <w:p>
-      <w:pPr>
-        <w:jc w:val="both"/>
-      </w:pPr>
-      <w:r>
-        <w:t>As this was my first time using Android Studio it gave me a chance to use the UI designer</w:t>
+        <w:t xml:space="preserve"> to java classes. Another lesson in the tutorial was to move between </w:t>
+      </w:r>
+      <w:r>
+        <w:t>Android</w:t>
+      </w:r>
+      <w:r>
+        <w:t xml:space="preserve"> activities, a core function needed when developing applications. </w:t>
+      </w:r>
+    </w:p>
+    <w:p>
+      <w:pPr>
+        <w:jc w:val="both"/>
+      </w:pPr>
+    </w:p>
+    <w:p>
+      <w:pPr>
+        <w:jc w:val="both"/>
+      </w:pPr>
+      <w:r>
+        <w:t xml:space="preserve">As this was my first time using </w:t>
+      </w:r>
+      <w:r>
+        <w:t>Android</w:t>
+      </w:r>
+      <w:r>
+        <w:t xml:space="preserve"> Studio it gave me a chance to use the UI designer</w:t>
       </w:r>
       <w:r>
         <w:t>,</w:t>
@@ -5384,7 +5757,7 @@
         <w:jc w:val="both"/>
       </w:pPr>
       <w:bookmarkStart w:id="7" w:name="_Toc444866606"/>
-      <w:bookmarkStart w:id="8" w:name="_Toc447981082"/>
+      <w:bookmarkStart w:id="8" w:name="_Toc448247880"/>
       <w:r>
         <w:t>Analysis</w:t>
       </w:r>
@@ -5542,7 +5915,7 @@
           <w:lang w:val="en-US"/>
         </w:rPr>
       </w:pPr>
-      <w:bookmarkStart w:id="9" w:name="_Toc447981083"/>
+      <w:bookmarkStart w:id="9" w:name="_Toc448247881"/>
       <w:r>
         <w:rPr>
           <w:lang w:val="en-US"/>
@@ -6557,7 +6930,7 @@
           <w:lang w:val="en-US"/>
         </w:rPr>
       </w:pPr>
-      <w:bookmarkStart w:id="10" w:name="_Toc447981084"/>
+      <w:bookmarkStart w:id="10" w:name="_Toc448247882"/>
       <w:r>
         <w:rPr>
           <w:lang w:val="en-US"/>
@@ -6792,7 +7165,7 @@
         <mc:AlternateContent>
           <mc:Choice Requires="wpg">
             <w:drawing>
-              <wp:anchor distT="0" distB="0" distL="114300" distR="114300" simplePos="0" relativeHeight="251669504" behindDoc="0" locked="0" layoutInCell="1" allowOverlap="1">
+              <wp:anchor distT="0" distB="0" distL="114300" distR="114300" simplePos="0" relativeHeight="251666432" behindDoc="0" locked="0" layoutInCell="1" allowOverlap="1" wp14:anchorId="46D54A2A" wp14:editId="7F8AF4BC">
                 <wp:simplePos x="0" y="0"/>
                 <wp:positionH relativeFrom="column">
                   <wp:posOffset>-9525</wp:posOffset>
@@ -6915,7 +7288,7 @@
           </mc:Choice>
           <mc:Fallback>
             <w:pict>
-              <v:group id="Group 17" o:spid="_x0000_s1026" style="position:absolute;left:0;text-align:left;margin-left:-.75pt;margin-top:58.35pt;width:415.5pt;height:106.5pt;z-index:251669504" coordsize="52768,13525" o:gfxdata="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">
+              <v:group w14:anchorId="46D54A2A" id="Group 17" o:spid="_x0000_s1026" style="position:absolute;left:0;text-align:left;margin-left:-.75pt;margin-top:58.35pt;width:415.5pt;height:106.5pt;z-index:251666432" coordsize="52768,13525" o:gfxdata="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">
                 <v:shapetype id="_x0000_t75" coordsize="21600,21600" o:spt="75" o:preferrelative="t" path="m@4@5l@4@11@9@11@9@5xe" filled="f" stroked="f">
                   <v:stroke joinstyle="miter"/>
                   <v:formulas>
@@ -7046,7 +7419,7 @@
           <w:lang w:val="en-US"/>
         </w:rPr>
       </w:pPr>
-      <w:bookmarkStart w:id="11" w:name="_Toc447981085"/>
+      <w:bookmarkStart w:id="11" w:name="_Toc448247883"/>
       <w:r>
         <w:rPr>
           <w:lang w:val="en-US"/>
@@ -7246,7 +7619,7 @@
           <w:lang w:val="en-US"/>
         </w:rPr>
       </w:pPr>
-      <w:bookmarkStart w:id="12" w:name="_Toc447981086"/>
+      <w:bookmarkStart w:id="12" w:name="_Toc448247884"/>
       <w:r>
         <w:rPr>
           <w:lang w:val="en-US"/>
@@ -7529,7 +7902,19 @@
         <w:rPr>
           <w:lang w:val="en-US"/>
         </w:rPr>
-        <w:t xml:space="preserve">which they had uploaded. The data could then be read straight from the database and into my Android application. One drawback to this method was that the topics which were going to be covered in the app already had content available on the University’s website. This meant that the data would </w:t>
+        <w:t xml:space="preserve">which they had uploaded. The data could then be read straight from the database and into my </w:t>
+      </w:r>
+      <w:r>
+        <w:rPr>
+          <w:lang w:val="en-US"/>
+        </w:rPr>
+        <w:t>Android</w:t>
+      </w:r>
+      <w:r>
+        <w:rPr>
+          <w:lang w:val="en-US"/>
+        </w:rPr>
+        <w:t xml:space="preserve"> application. One drawback to this method was that the topics which were going to be covered in the app already had content available on the University’s website. This meant that the data would </w:t>
       </w:r>
       <w:r>
         <w:rPr>
@@ -7803,7 +8188,19 @@
         <w:rPr>
           <w:lang w:val="en-US"/>
         </w:rPr>
-        <w:t xml:space="preserve"> either Android </w:t>
+        <w:t xml:space="preserve"> either </w:t>
+      </w:r>
+      <w:r>
+        <w:rPr>
+          <w:lang w:val="en-US"/>
+        </w:rPr>
+        <w:t>Android</w:t>
+      </w:r>
+      <w:r>
+        <w:rPr>
+          <w:lang w:val="en-US"/>
+        </w:rPr>
+        <w:t xml:space="preserve"> </w:t>
       </w:r>
       <w:r>
         <w:rPr>
@@ -7837,7 +8234,7 @@
           <w:lang w:val="en-US"/>
         </w:rPr>
       </w:pPr>
-      <w:bookmarkStart w:id="13" w:name="_Toc447981087"/>
+      <w:bookmarkStart w:id="13" w:name="_Toc448247885"/>
       <w:r>
         <w:rPr>
           <w:lang w:val="en-US"/>
@@ -8085,7 +8482,19 @@
         <w:rPr>
           <w:lang w:val="en-US"/>
         </w:rPr>
-        <w:t xml:space="preserve"> when developing an application using PhoneGap. There is also some design issues due to mobile differences, for example android phones have a back button whereas iOS does not, </w:t>
+        <w:t xml:space="preserve"> when developing an application using PhoneGap. There is also some design issues due to mobile differences, for example </w:t>
+      </w:r>
+      <w:r>
+        <w:rPr>
+          <w:lang w:val="en-US"/>
+        </w:rPr>
+        <w:t>Android</w:t>
+      </w:r>
+      <w:r>
+        <w:rPr>
+          <w:lang w:val="en-US"/>
+        </w:rPr>
+        <w:t xml:space="preserve"> phones have a back button whereas iOS does not, </w:t>
       </w:r>
       <w:r>
         <w:rPr>
@@ -8131,7 +8540,19 @@
         <w:rPr>
           <w:lang w:val="en-US"/>
         </w:rPr>
-        <w:t>Another reason why I decided to develop an app native to Android is because I had experience using Java and had</w:t>
+        <w:t xml:space="preserve">Another reason why I decided to develop an app native to </w:t>
+      </w:r>
+      <w:r>
+        <w:rPr>
+          <w:lang w:val="en-US"/>
+        </w:rPr>
+        <w:t>Android</w:t>
+      </w:r>
+      <w:r>
+        <w:rPr>
+          <w:lang w:val="en-US"/>
+        </w:rPr>
+        <w:t xml:space="preserve"> is because I had experience using Java and had</w:t>
       </w:r>
       <w:r>
         <w:rPr>
@@ -8207,7 +8628,19 @@
         <w:rPr>
           <w:lang w:val="en-US"/>
         </w:rPr>
-        <w:t xml:space="preserve">I also had a discussion with my Major Project Supervisor Bernie about which option may be the best. We decided that it was best to target a native Android App and if the finished product was good enough to be used then the Marketing Department could </w:t>
+        <w:t xml:space="preserve">I also had a discussion with my Major Project Supervisor Bernie about which option may be the best. We decided that it was best to target a native </w:t>
+      </w:r>
+      <w:r>
+        <w:rPr>
+          <w:lang w:val="en-US"/>
+        </w:rPr>
+        <w:t>Android</w:t>
+      </w:r>
+      <w:r>
+        <w:rPr>
+          <w:lang w:val="en-US"/>
+        </w:rPr>
+        <w:t xml:space="preserve"> App and if the finished product was good enough to be used then the Marketing Department could </w:t>
       </w:r>
       <w:r>
         <w:rPr>
@@ -8253,7 +8686,31 @@
         <w:rPr>
           <w:lang w:val="en-US"/>
         </w:rPr>
-        <w:t>A final factor which influenced choosing Android was its larger market share than any other mobile operating system available. According to IDC, at the second quarter of 2015 82.8% of mobile units shipped were Android devices</w:t>
+        <w:t xml:space="preserve">A final factor which influenced choosing </w:t>
+      </w:r>
+      <w:r>
+        <w:rPr>
+          <w:lang w:val="en-US"/>
+        </w:rPr>
+        <w:t>Android</w:t>
+      </w:r>
+      <w:r>
+        <w:rPr>
+          <w:lang w:val="en-US"/>
+        </w:rPr>
+        <w:t xml:space="preserve"> was its larger market share than any other mobile operating system available. According to IDC, at the second quarter of 2015 82.8% of mobile units shipped were </w:t>
+      </w:r>
+      <w:r>
+        <w:rPr>
+          <w:lang w:val="en-US"/>
+        </w:rPr>
+        <w:t>Android</w:t>
+      </w:r>
+      <w:r>
+        <w:rPr>
+          <w:lang w:val="en-US"/>
+        </w:rPr>
+        <w:t xml:space="preserve"> devices</w:t>
       </w:r>
       <w:sdt>
         <w:sdtPr>
@@ -8324,7 +8781,7 @@
         <w:jc w:val="both"/>
       </w:pPr>
       <w:bookmarkStart w:id="14" w:name="_Toc444866607"/>
-      <w:bookmarkStart w:id="15" w:name="_Toc447981088"/>
+      <w:bookmarkStart w:id="15" w:name="_Toc448247886"/>
       <w:r>
         <w:lastRenderedPageBreak/>
         <w:t>Process</w:t>
@@ -8469,8 +8926,8 @@
       <w:bookmarkStart w:id="16" w:name="_Toc192777707"/>
       <w:bookmarkStart w:id="17" w:name="_Toc222978596"/>
       <w:bookmarkStart w:id="18" w:name="_Toc444866608"/>
-      <w:bookmarkStart w:id="19" w:name="_Toc447981089"/>
-      <w:bookmarkEnd w:id="6"/>
+      <w:bookmarkStart w:id="19" w:name="_Toc448247887"/>
+      <w:bookmarkEnd w:id="5"/>
       <w:r>
         <w:t>Design</w:t>
       </w:r>
@@ -8623,7 +9080,13 @@
         <w:t xml:space="preserve"> depending on the complexity of the feature</w:t>
       </w:r>
       <w:r>
-        <w:t xml:space="preserve"> the amount of methods it contains will vary. Some features are considered as activities in an android system, this means the user is able to interact with them and as a result they require their own layout file. Where activities are very much alike it is possible to re-use layout files in order to save time and space, but there may be special occasions where similar activities require different layouts.  </w:t>
+        <w:t xml:space="preserve"> the amount of methods it contains will vary. Some features are considered as activities in an </w:t>
+      </w:r>
+      <w:r>
+        <w:t>Android</w:t>
+      </w:r>
+      <w:r>
+        <w:t xml:space="preserve"> system, this means the user is able to interact with them and as a result they require their own layout file. Where activities are very much alike it is possible to re-use layout files in order to save time and space, but there may be special occasions where similar activities require different layouts.  </w:t>
       </w:r>
     </w:p>
     <w:p>
@@ -8632,14 +9095,14 @@
       </w:pPr>
       <w:bookmarkStart w:id="20" w:name="_Toc222978597"/>
       <w:bookmarkStart w:id="21" w:name="_Toc444866609"/>
-      <w:bookmarkStart w:id="22" w:name="_Toc447981090"/>
-      <w:bookmarkStart w:id="23" w:name="_Toc192777708"/>
+      <w:bookmarkStart w:id="22" w:name="_Toc192777708"/>
+      <w:bookmarkStart w:id="23" w:name="_Toc448247888"/>
       <w:r>
         <w:t>Overall Architecture</w:t>
       </w:r>
       <w:bookmarkEnd w:id="20"/>
       <w:bookmarkEnd w:id="21"/>
-      <w:bookmarkEnd w:id="22"/>
+      <w:bookmarkEnd w:id="23"/>
     </w:p>
     <w:p>
       <w:pPr>
@@ -8814,7 +9277,7 @@
       <w:pPr>
         <w:pStyle w:val="Heading3"/>
       </w:pPr>
-      <w:bookmarkStart w:id="24" w:name="_Toc447981091"/>
+      <w:bookmarkStart w:id="24" w:name="_Toc448247889"/>
       <w:r>
         <w:t>Data Storage</w:t>
       </w:r>
@@ -8825,7 +9288,13 @@
         <w:jc w:val="both"/>
       </w:pPr>
       <w:r>
-        <w:t>The data used to populate the pages within the app needs to be stored within a data structure. There are five possible storage options listed on the Android Developer’s website</w:t>
+        <w:t xml:space="preserve">The data used to populate the pages within the app needs to be stored within a data structure. There are five possible storage options listed on the </w:t>
+      </w:r>
+      <w:r>
+        <w:t>Android</w:t>
+      </w:r>
+      <w:r>
+        <w:t xml:space="preserve"> Developer’s website</w:t>
       </w:r>
       <w:sdt>
         <w:sdtPr>
@@ -9018,7 +9487,7 @@
       </w:pPr>
       <w:bookmarkStart w:id="25" w:name="_Toc222978598"/>
       <w:bookmarkStart w:id="26" w:name="_Toc444866610"/>
-      <w:bookmarkStart w:id="27" w:name="_Toc447981092"/>
+      <w:bookmarkStart w:id="27" w:name="_Toc448247890"/>
       <w:r>
         <w:t>Detailed Design</w:t>
       </w:r>
@@ -9044,7 +9513,7 @@
       <w:pPr>
         <w:pStyle w:val="Heading3"/>
       </w:pPr>
-      <w:bookmarkStart w:id="28" w:name="_Toc447981093"/>
+      <w:bookmarkStart w:id="28" w:name="_Toc448247891"/>
       <w:r>
         <w:t>Class – AppData</w:t>
       </w:r>
@@ -9284,7 +9753,7 @@
       <w:pPr>
         <w:pStyle w:val="Heading3"/>
       </w:pPr>
-      <w:bookmarkStart w:id="29" w:name="_Toc447981094"/>
+      <w:bookmarkStart w:id="29" w:name="_Toc448247892"/>
       <w:r>
         <w:t>Class – MainMenu</w:t>
       </w:r>
@@ -9388,7 +9857,13 @@
         <w:jc w:val="both"/>
       </w:pPr>
       <w:r>
-        <w:t xml:space="preserve">The final method used within this app is to override Android’s handling of pressing the back button. Ordinarily if the back button is pressed then the app will move to the current activity’s parent activity </w:t>
+        <w:t xml:space="preserve">The final method used within this app is to override </w:t>
+      </w:r>
+      <w:r>
+        <w:t>Android</w:t>
+      </w:r>
+      <w:r>
+        <w:t xml:space="preserve">’s handling of pressing the back button. Ordinarily if the back button is pressed then the app will move to the current activity’s parent activity </w:t>
       </w:r>
       <w:r>
         <w:t>(</w:t>
@@ -9397,7 +9872,13 @@
         <w:t>which is de</w:t>
       </w:r>
       <w:r>
-        <w:t>clared in the Android Manifesto)</w:t>
+        <w:t xml:space="preserve">clared in the </w:t>
+      </w:r>
+      <w:r>
+        <w:t>Android</w:t>
+      </w:r>
+      <w:r>
+        <w:t xml:space="preserve"> Manifesto)</w:t>
       </w:r>
       <w:r>
         <w:t xml:space="preserve"> if there is no parent activity then it will rewind to the last used activity. As the menu is the applications main page there is no need for a parent activity and also no need to move back to the splash screen</w:t>
@@ -9413,7 +9894,7 @@
       <w:pPr>
         <w:pStyle w:val="Heading3"/>
       </w:pPr>
-      <w:bookmarkStart w:id="30" w:name="_Toc447981095"/>
+      <w:bookmarkStart w:id="30" w:name="_Toc448247893"/>
       <w:r>
         <w:t xml:space="preserve">Classes Containing </w:t>
       </w:r>
@@ -9543,7 +10024,13 @@
       </w:pPr>
       <w:r>
         <w:lastRenderedPageBreak/>
-        <w:t xml:space="preserve">Present in all activities within an Android application is </w:t>
+        <w:t xml:space="preserve">Present in all activities within an </w:t>
+      </w:r>
+      <w:r>
+        <w:t>Android</w:t>
+      </w:r>
+      <w:r>
+        <w:t xml:space="preserve"> application is </w:t>
       </w:r>
       <w:r>
         <w:t>an</w:t>
@@ -9602,7 +10089,7 @@
       <w:pPr>
         <w:pStyle w:val="Heading3"/>
       </w:pPr>
-      <w:bookmarkStart w:id="31" w:name="_Toc447981096"/>
+      <w:bookmarkStart w:id="31" w:name="_Toc448247894"/>
       <w:r>
         <w:t xml:space="preserve">Classes </w:t>
       </w:r>
@@ -9885,17 +10372,20 @@
         <w:jc w:val="both"/>
       </w:pPr>
       <w:r>
-        <w:t xml:space="preserve">There will be a method required in order to separate the received data into the four prescribed sections. This method will make use of Jsoup library functions, parsing string data into a document, selecting the needed content and finally returning four separate outputs. These outputs can be displayed immediately as part of the method, </w:t>
+        <w:t xml:space="preserve">There will be a method required in order to separate the received data into the four prescribed sections. This method will make use of Jsoup library functions, parsing string data into a document, selecting the needed content and finally returning four separate outputs. These outputs can be displayed immediately as part of the method, though it is a better idea to store them as class variables and </w:t>
+      </w:r>
+      <w:r>
+        <w:t>the</w:t>
+      </w:r>
+      <w:r>
+        <w:t xml:space="preserve">n assign them to </w:t>
       </w:r>
       <w:r>
         <w:lastRenderedPageBreak/>
-        <w:t xml:space="preserve">though it is a better idea to store them as class variables and </w:t>
-      </w:r>
-      <w:r>
-        <w:t>the</w:t>
-      </w:r>
-      <w:r>
-        <w:t>n assign them to android views; t</w:t>
+        <w:t>Android</w:t>
+      </w:r>
+      <w:r>
+        <w:t xml:space="preserve"> views; t</w:t>
       </w:r>
       <w:r>
         <w:t>his should hopefully reduce data loss when switching between sections.</w:t>
@@ -9923,7 +10413,7 @@
       <w:pPr>
         <w:pStyle w:val="Heading3"/>
       </w:pPr>
-      <w:bookmarkStart w:id="32" w:name="_Toc447981097"/>
+      <w:bookmarkStart w:id="32" w:name="_Toc448247895"/>
       <w:r>
         <w:t>Classes C</w:t>
       </w:r>
@@ -10075,7 +10565,7 @@
       <w:pPr>
         <w:pStyle w:val="Heading3"/>
       </w:pPr>
-      <w:bookmarkStart w:id="33" w:name="_Toc447981098"/>
+      <w:bookmarkStart w:id="33" w:name="_Toc448247896"/>
       <w:r>
         <w:t xml:space="preserve">Classes </w:t>
       </w:r>
@@ -10291,7 +10781,13 @@
         <w:t>,</w:t>
       </w:r>
       <w:r>
-        <w:t xml:space="preserve"> a check needs to be run on the loaded data to catch any exceptions. Once successfully loaded the list can be displayed on the screen within an Android list view. This is probably the most appropriate view to display the content in as the layout of the list will be neatly displayed and the list view will also be clickable. </w:t>
+        <w:t xml:space="preserve"> a check needs to be run on the loaded data to catch any exceptions. Once successfully loaded the list can be displayed on the screen within an </w:t>
+      </w:r>
+      <w:r>
+        <w:t>Android</w:t>
+      </w:r>
+      <w:r>
+        <w:t xml:space="preserve"> list view. This is probably the most appropriate view to display the content in as the layout of the list will be neatly displayed and the list view will also be clickable. </w:t>
       </w:r>
     </w:p>
     <w:p>
@@ -10510,7 +11006,7 @@
       </w:pPr>
       <w:bookmarkStart w:id="34" w:name="_Toc222978600"/>
       <w:bookmarkStart w:id="35" w:name="_Toc444866612"/>
-      <w:bookmarkStart w:id="36" w:name="_Toc447981099"/>
+      <w:bookmarkStart w:id="36" w:name="_Toc448247897"/>
       <w:r>
         <w:lastRenderedPageBreak/>
         <w:t>User Interface Design</w:t>
@@ -10785,7 +11281,7 @@
       <w:pPr>
         <w:pStyle w:val="Heading3"/>
       </w:pPr>
-      <w:bookmarkStart w:id="37" w:name="_Toc447981100"/>
+      <w:bookmarkStart w:id="37" w:name="_Toc448247898"/>
       <w:r>
         <w:t>Menu Design</w:t>
       </w:r>
@@ -10833,7 +11329,13 @@
         <w:jc w:val="both"/>
       </w:pPr>
       <w:r>
-        <w:t>One of my first ideas was to use a library for the menu page, I looked at a few options online at Android Arsenal</w:t>
+        <w:t xml:space="preserve">One of my first ideas was to use a library for the menu page, I looked at a few options online at </w:t>
+      </w:r>
+      <w:r>
+        <w:t>Android</w:t>
+      </w:r>
+      <w:r>
+        <w:t xml:space="preserve"> Arsenal</w:t>
       </w:r>
       <w:sdt>
         <w:sdtPr>
@@ -10880,7 +11382,25 @@
         <w:t xml:space="preserve"> library. </w:t>
       </w:r>
       <w:r>
-        <w:t xml:space="preserve">I found a few libraries which were based around Androids navigation drawer, where a menu bar appears when the user swipes across the screen or selects the menu button in the upper left of the screen. This menu style is commonly used within Android applications and it became a front runner from the start. </w:t>
+        <w:t xml:space="preserve">I found a few libraries which were based around </w:t>
+      </w:r>
+      <w:r>
+        <w:t>Android</w:t>
+      </w:r>
+      <w:r>
+        <w:t xml:space="preserve">s </w:t>
+      </w:r>
+      <w:r>
+        <w:t>Navigation Drawer</w:t>
+      </w:r>
+      <w:r>
+        <w:t xml:space="preserve">, where a menu bar appears when the user swipes across the screen or selects the menu button in the upper left of the screen. This menu style is commonly used within </w:t>
+      </w:r>
+      <w:r>
+        <w:t>Android</w:t>
+      </w:r>
+      <w:r>
+        <w:t xml:space="preserve"> applications and it became a front runner from the start. </w:t>
       </w:r>
       <w:r>
         <w:t xml:space="preserve">There were also libraries featuring </w:t>
@@ -10915,7 +11435,13 @@
         <w:t xml:space="preserve"> I started </w:t>
       </w:r>
       <w:r>
-        <w:t xml:space="preserve">working towards implementing a navigation drawer as it seemed </w:t>
+        <w:t xml:space="preserve">working towards implementing a </w:t>
+      </w:r>
+      <w:r>
+        <w:t>Navigation Drawer</w:t>
+      </w:r>
+      <w:r>
+        <w:t xml:space="preserve"> as it seemed </w:t>
       </w:r>
       <w:r>
         <w:t>to be the most logical route to tak</w:t>
@@ -10959,7 +11485,19 @@
         </w:sdtContent>
       </w:sdt>
       <w:r>
-        <w:t xml:space="preserve"> which I used alongside the navigation drawers developers page on the Android site in order to create </w:t>
+        <w:t xml:space="preserve"> which I used alongside the </w:t>
+      </w:r>
+      <w:r>
+        <w:t>Navigation Drawer</w:t>
+      </w:r>
+      <w:r>
+        <w:t xml:space="preserve">s developers page on the </w:t>
+      </w:r>
+      <w:r>
+        <w:t>Android</w:t>
+      </w:r>
+      <w:r>
+        <w:t xml:space="preserve"> site in order to create </w:t>
       </w:r>
       <w:r>
         <w:t>the</w:t>
@@ -10978,7 +11516,13 @@
         <w:jc w:val="both"/>
       </w:pPr>
       <w:r>
-        <w:t xml:space="preserve">Within a navigation drawer menu there are two aspects which need to be created; </w:t>
+        <w:t xml:space="preserve">Within a </w:t>
+      </w:r>
+      <w:r>
+        <w:t>Navigation Drawer</w:t>
+      </w:r>
+      <w:r>
+        <w:t xml:space="preserve"> menu there are two aspects which need to be created; </w:t>
       </w:r>
       <w:r>
         <w:t xml:space="preserve">firstly </w:t>
@@ -11076,7 +11620,13 @@
         <w:t xml:space="preserve">possible </w:t>
       </w:r>
       <w:r>
-        <w:t xml:space="preserve">customisation to the navigation drawer is to change its </w:t>
+        <w:t xml:space="preserve">customisation to the </w:t>
+      </w:r>
+      <w:r>
+        <w:t>Navigation Drawer</w:t>
+      </w:r>
+      <w:r>
+        <w:t xml:space="preserve"> is to change its </w:t>
       </w:r>
       <w:r>
         <w:t xml:space="preserve">background and text </w:t>
@@ -11121,7 +11671,7 @@
       <w:pPr>
         <w:pStyle w:val="Heading3"/>
       </w:pPr>
-      <w:bookmarkStart w:id="38" w:name="_Toc447981101"/>
+      <w:bookmarkStart w:id="38" w:name="_Toc448247899"/>
       <w:r>
         <w:t>Single Page topic areas</w:t>
       </w:r>
@@ -11171,7 +11721,7 @@
         <mc:AlternateContent>
           <mc:Choice Requires="wpg">
             <w:drawing>
-              <wp:anchor distT="0" distB="0" distL="114300" distR="114300" simplePos="0" relativeHeight="251657216" behindDoc="0" locked="0" layoutInCell="1" allowOverlap="1">
+              <wp:anchor distT="0" distB="0" distL="114300" distR="114300" simplePos="0" relativeHeight="251654144" behindDoc="0" locked="0" layoutInCell="1" allowOverlap="1" wp14:anchorId="10DBDB71" wp14:editId="5D7E3D5D">
                 <wp:simplePos x="0" y="0"/>
                 <wp:positionH relativeFrom="column">
                   <wp:posOffset>752475</wp:posOffset>
@@ -11327,7 +11877,7 @@
           </mc:Choice>
           <mc:Fallback>
             <w:pict>
-              <v:group id="Group 10" o:spid="_x0000_s1029" style="position:absolute;left:0;text-align:left;margin-left:59.25pt;margin-top:63.85pt;width:296.25pt;height:180.1pt;z-index:251657216" coordsize="37623,22872" o:gfxdata="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">
+              <v:group w14:anchorId="10DBDB71" id="Group 10" o:spid="_x0000_s1029" style="position:absolute;left:0;text-align:left;margin-left:59.25pt;margin-top:63.85pt;width:296.25pt;height:180.1pt;z-index:251654144" coordsize="37623,22872" o:gfxdata="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">
                 <v:group id="Group 3" o:spid="_x0000_s1030" style="position:absolute;left:285;width:37148;height:21336" coordsize="48101,33762" o:gfxdata="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">
                   <v:shape id="Picture 2" o:spid="_x0000_s1031" type="#_x0000_t75" style="position:absolute;width:19221;height:33235;visibility:visible;mso-wrap-style:square" o:gfxdata="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">
                     <v:imagedata r:id="rId13" o:title=""/>
@@ -11374,7 +11924,13 @@
         </mc:AlternateContent>
       </w:r>
       <w:r>
-        <w:t xml:space="preserve">The next area of the design to focus on is the area for displaying content. Depending on how the data is stored an Android </w:t>
+        <w:t xml:space="preserve">The next area of the design to focus on is the area for displaying content. Depending on how the data is stored an </w:t>
+      </w:r>
+      <w:r>
+        <w:t>Android</w:t>
+      </w:r>
+      <w:r>
+        <w:t xml:space="preserve"> </w:t>
       </w:r>
       <w:r>
         <w:t>Text View</w:t>
@@ -11430,7 +11986,7 @@
       <w:pPr>
         <w:pStyle w:val="Heading3"/>
       </w:pPr>
-      <w:bookmarkStart w:id="39" w:name="_Toc447981102"/>
+      <w:bookmarkStart w:id="39" w:name="_Toc448247900"/>
       <w:r>
         <w:t>Pages Containing Large Amounts of Content</w:t>
       </w:r>
@@ -11575,7 +12131,7 @@
         <mc:AlternateContent>
           <mc:Choice Requires="wpg">
             <w:drawing>
-              <wp:anchor distT="0" distB="0" distL="114300" distR="114300" simplePos="0" relativeHeight="251660288" behindDoc="0" locked="0" layoutInCell="1" allowOverlap="1">
+              <wp:anchor distT="0" distB="0" distL="114300" distR="114300" simplePos="0" relativeHeight="251657216" behindDoc="0" locked="0" layoutInCell="1" allowOverlap="1" wp14:anchorId="4F050548" wp14:editId="0EA87599">
                 <wp:simplePos x="0" y="0"/>
                 <wp:positionH relativeFrom="column">
                   <wp:posOffset>0</wp:posOffset>
@@ -11731,7 +12287,7 @@
           </mc:Choice>
           <mc:Fallback>
             <w:pict>
-              <v:group id="Group 12" o:spid="_x0000_s1034" style="position:absolute;margin-left:0;margin-top:20.75pt;width:414.75pt;height:315pt;z-index:251660288" coordsize="52673,40005" o:gfxdata="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">
+              <v:group w14:anchorId="4F050548" id="Group 12" o:spid="_x0000_s1034" style="position:absolute;margin-left:0;margin-top:20.75pt;width:414.75pt;height:315pt;z-index:251657216" coordsize="52673,40005" o:gfxdata="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">
                 <v:group id="Group 6" o:spid="_x0000_s1035" style="position:absolute;width:52673;height:37814" coordsize="56356,43910" o:gfxdata="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">
                   <v:shape id="Picture 4" o:spid="_x0000_s1036" type="#_x0000_t75" style="position:absolute;width:25101;height:43529;visibility:visible;mso-wrap-style:square" o:gfxdata="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">
                     <v:imagedata r:id="rId17" o:title=""/>
@@ -11799,7 +12355,7 @@
       <w:pPr>
         <w:pStyle w:val="Heading2"/>
       </w:pPr>
-      <w:bookmarkStart w:id="40" w:name="_Toc447981103"/>
+      <w:bookmarkStart w:id="40" w:name="_Toc448247901"/>
       <w:r>
         <w:t>Jsoup</w:t>
       </w:r>
@@ -12034,12 +12590,12 @@
       </w:pPr>
       <w:bookmarkStart w:id="41" w:name="_Toc222978602"/>
       <w:bookmarkStart w:id="42" w:name="_Toc444866614"/>
-      <w:bookmarkStart w:id="43" w:name="_Toc447981104"/>
+      <w:bookmarkStart w:id="43" w:name="_Toc448247902"/>
       <w:r>
         <w:lastRenderedPageBreak/>
         <w:t>Implementation</w:t>
       </w:r>
-      <w:bookmarkEnd w:id="23"/>
+      <w:bookmarkEnd w:id="22"/>
       <w:bookmarkEnd w:id="41"/>
       <w:bookmarkEnd w:id="42"/>
       <w:bookmarkEnd w:id="43"/>
@@ -12201,7 +12757,13 @@
         <w:t>worked towards including pages for topic areas before I created a comprehensive user interface. My thoughts were that the user interface side of the app could be fine-tuned once all the content was incorporated</w:t>
       </w:r>
       <w:r>
-        <w:t xml:space="preserve"> so I first created a menu screen based around the navigation drawer in order to add and test content. </w:t>
+        <w:t xml:space="preserve"> so I first created a menu screen based around the </w:t>
+      </w:r>
+      <w:r>
+        <w:t>Navigation Drawer</w:t>
+      </w:r>
+      <w:r>
+        <w:t xml:space="preserve"> in order to add and test content. </w:t>
       </w:r>
     </w:p>
     <w:p>
@@ -12212,7 +12774,7 @@
           <w:szCs w:val="32"/>
         </w:rPr>
       </w:pPr>
-      <w:bookmarkStart w:id="45" w:name="_Toc447981105"/>
+      <w:bookmarkStart w:id="45" w:name="_Toc448247903"/>
       <w:r>
         <w:t>Features</w:t>
       </w:r>
@@ -12251,7 +12813,7 @@
       <w:pPr>
         <w:pStyle w:val="Heading3"/>
       </w:pPr>
-      <w:bookmarkStart w:id="46" w:name="_Toc447981106"/>
+      <w:bookmarkStart w:id="46" w:name="_Toc448247904"/>
       <w:r>
         <w:t xml:space="preserve">Filling </w:t>
       </w:r>
@@ -12408,7 +12970,7 @@
       <w:pPr>
         <w:pStyle w:val="Heading3"/>
       </w:pPr>
-      <w:bookmarkStart w:id="47" w:name="_Toc447981107"/>
+      <w:bookmarkStart w:id="47" w:name="_Toc448247905"/>
       <w:r>
         <w:t>Offline Storage of Data</w:t>
       </w:r>
@@ -12466,7 +13028,7 @@
             <w:fldChar w:fldCharType="begin"/>
           </w:r>
           <w:r>
-            <w:instrText xml:space="preserve"> CITATION Sta13 \l 2057 </w:instrText>
+            <w:instrText xml:space="preserve">CITATION Sta13 \l 2057 </w:instrText>
           </w:r>
           <w:r>
             <w:fldChar w:fldCharType="separate"/>
@@ -12538,7 +13100,7 @@
             <w:fldChar w:fldCharType="begin"/>
           </w:r>
           <w:r>
-            <w:instrText xml:space="preserve"> CITATION Sta10 \l 2057 </w:instrText>
+            <w:instrText xml:space="preserve">CITATION Sta10 \l 2057 </w:instrText>
           </w:r>
           <w:r>
             <w:fldChar w:fldCharType="separate"/>
@@ -12570,7 +13132,13 @@
         <w:t xml:space="preserve"> found on Stack Overflow</w:t>
       </w:r>
       <w:r>
-        <w:t xml:space="preserve"> uses a Connectivity Manager which means you need to allow the app permission to view the network state of the device, this is declared in the Android Manifesto for the project. </w:t>
+        <w:t xml:space="preserve"> uses a Connectivity Manager which means you need to allow the app permission to view the network state of the device, this is declared in the </w:t>
+      </w:r>
+      <w:r>
+        <w:t>Android</w:t>
+      </w:r>
+      <w:r>
+        <w:t xml:space="preserve"> Manifesto for the project. </w:t>
       </w:r>
       <w:r>
         <w:t xml:space="preserve">The final method is listed in Appendix </w:t>
@@ -12619,7 +13187,7 @@
         <mc:AlternateContent>
           <mc:Choice Requires="wpg">
             <w:drawing>
-              <wp:anchor distT="180340" distB="180340" distL="180340" distR="180340" simplePos="0" relativeHeight="251666432" behindDoc="0" locked="0" layoutInCell="1" allowOverlap="1" wp14:anchorId="47229865" wp14:editId="153D46D1">
+              <wp:anchor distT="180340" distB="180340" distL="180340" distR="180340" simplePos="0" relativeHeight="251663360" behindDoc="0" locked="0" layoutInCell="1" allowOverlap="1" wp14:anchorId="6FB42B45" wp14:editId="6DECFB36">
                 <wp:simplePos x="0" y="0"/>
                 <wp:positionH relativeFrom="column">
                   <wp:posOffset>3705225</wp:posOffset>
@@ -12748,7 +13316,7 @@
           </mc:Choice>
           <mc:Fallback>
             <w:pict>
-              <v:group w14:anchorId="47229865" id="Group 15" o:spid="_x0000_s1039" style="position:absolute;left:0;text-align:left;margin-left:291.75pt;margin-top:102.45pt;width:123pt;height:241.5pt;z-index:251666432;mso-wrap-distance-left:14.2pt;mso-wrap-distance-top:14.2pt;mso-wrap-distance-right:14.2pt;mso-wrap-distance-bottom:14.2pt;mso-width-relative:margin;mso-height-relative:margin" coordsize="15614,30670" o:gfxdata="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">
+              <v:group w14:anchorId="6FB42B45" id="Group 15" o:spid="_x0000_s1039" style="position:absolute;left:0;text-align:left;margin-left:291.75pt;margin-top:102.45pt;width:123pt;height:241.5pt;z-index:251663360;mso-wrap-distance-left:14.2pt;mso-wrap-distance-top:14.2pt;mso-wrap-distance-right:14.2pt;mso-wrap-distance-bottom:14.2pt;mso-width-relative:margin;mso-height-relative:margin" coordsize="15614,30670" o:gfxdata="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">
                 <v:shape id="Picture 8" o:spid="_x0000_s1040" type="#_x0000_t75" style="position:absolute;width:15614;height:27768;visibility:visible;mso-wrap-style:square" o:gfxdata="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">
                   <v:imagedata r:id="rId20" o:title=""/>
                   <v:path arrowok="t"/>
@@ -12933,7 +13501,7 @@
       <w:pPr>
         <w:pStyle w:val="Heading3"/>
       </w:pPr>
-      <w:bookmarkStart w:id="48" w:name="_Toc447981108"/>
+      <w:bookmarkStart w:id="48" w:name="_Toc448247906"/>
       <w:r>
         <w:t>Updating the Apps Content</w:t>
       </w:r>
@@ -13013,7 +13581,13 @@
         <w:jc w:val="both"/>
       </w:pPr>
       <w:r>
-        <w:t xml:space="preserve">After it was decided that the content would be updated manually I had another choice of where to place the option; either as an item in the menu along with the topics or within its own options menu. I kept the feature separate and added a drop down menu within the menu page’s toolbar, as this is the most common place you would find an options menu within an Android app. </w:t>
+        <w:t xml:space="preserve">After it was decided that the content would be updated manually I had another choice of where to place the option; either as an item in the menu along with the topics or within its own options menu. I kept the feature separate and added a drop down menu within the menu page’s toolbar, as this is the most common place you would find an options menu within an </w:t>
+      </w:r>
+      <w:r>
+        <w:t>Android</w:t>
+      </w:r>
+      <w:r>
+        <w:t xml:space="preserve"> app. </w:t>
       </w:r>
       <w:r>
         <w:t>Having a separate option menu gave me an advantage if I was to find any other options which were required, as they to</w:t>
@@ -13040,7 +13614,7 @@
           <w:szCs w:val="32"/>
         </w:rPr>
       </w:pPr>
-      <w:bookmarkStart w:id="49" w:name="_Toc447981109"/>
+      <w:bookmarkStart w:id="49" w:name="_Toc448247907"/>
       <w:r>
         <w:lastRenderedPageBreak/>
         <w:t>User</w:t>
@@ -13102,7 +13676,13 @@
         <w:t>This phase consisted of small tasks wh</w:t>
       </w:r>
       <w:r>
-        <w:t xml:space="preserve">ich would finish the professional feel of the app; changing text styles, optimising the layout of Android elements, implementing the University colour scheme and finishing the home screen/main menu. </w:t>
+        <w:t xml:space="preserve">ich would finish the professional feel of the app; changing text styles, optimising the layout of </w:t>
+      </w:r>
+      <w:r>
+        <w:t>Android</w:t>
+      </w:r>
+      <w:r>
+        <w:t xml:space="preserve"> elements, implementing the University colour scheme and finishing the home screen/main menu. </w:t>
       </w:r>
     </w:p>
     <w:p>
@@ -13127,9 +13707,11 @@
       <w:pPr>
         <w:pStyle w:val="Heading3"/>
       </w:pPr>
+      <w:bookmarkStart w:id="50" w:name="_Toc448247908"/>
       <w:r>
         <w:t>Single Page Topic Areas</w:t>
       </w:r>
+      <w:bookmarkEnd w:id="50"/>
     </w:p>
     <w:p>
       <w:pPr>
@@ -13143,7 +13725,7 @@
         <mc:AlternateContent>
           <mc:Choice Requires="wpg">
             <w:drawing>
-              <wp:anchor distT="180340" distB="180340" distL="180340" distR="180340" simplePos="0" relativeHeight="251673600" behindDoc="0" locked="0" layoutInCell="1" allowOverlap="1" wp14:anchorId="1F50AE56" wp14:editId="753CEA3D">
+              <wp:anchor distT="180340" distB="180340" distL="180340" distR="180340" simplePos="0" relativeHeight="251670528" behindDoc="0" locked="0" layoutInCell="1" allowOverlap="1" wp14:anchorId="376E3E47" wp14:editId="1B5806C8">
                 <wp:simplePos x="0" y="0"/>
                 <wp:positionH relativeFrom="column">
                   <wp:posOffset>3438525</wp:posOffset>
@@ -13272,7 +13854,7 @@
           </mc:Choice>
           <mc:Fallback>
             <w:pict>
-              <v:group w14:anchorId="1F50AE56" id="Group 19" o:spid="_x0000_s1042" style="position:absolute;left:0;text-align:left;margin-left:270.75pt;margin-top:.9pt;width:2in;height:282.05pt;z-index:251673600;mso-wrap-distance-left:14.2pt;mso-wrap-distance-top:14.2pt;mso-wrap-distance-right:14.2pt;mso-wrap-distance-bottom:14.2pt;mso-width-relative:margin;mso-height-relative:margin" coordsize="18268,35814" o:gfxdata="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">
+              <v:group w14:anchorId="376E3E47" id="Group 19" o:spid="_x0000_s1042" style="position:absolute;left:0;text-align:left;margin-left:270.75pt;margin-top:.9pt;width:2in;height:282.05pt;z-index:251670528;mso-wrap-distance-left:14.2pt;mso-wrap-distance-top:14.2pt;mso-wrap-distance-right:14.2pt;mso-wrap-distance-bottom:14.2pt;mso-width-relative:margin;mso-height-relative:margin" coordsize="18268,35814" o:gfxdata="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">
                 <v:shape id="Picture 14" o:spid="_x0000_s1043" type="#_x0000_t75" style="position:absolute;width:18268;height:32480;visibility:visible;mso-wrap-style:square" o:gfxdata="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">
                   <v:imagedata r:id="rId22" o:title=""/>
                   <v:path arrowok="t"/>
@@ -13335,7 +13917,13 @@
         <w:jc w:val="both"/>
       </w:pPr>
       <w:r>
-        <w:t xml:space="preserve">The remainder of the screen was used to display content within an Android </w:t>
+        <w:t xml:space="preserve">The remainder of the screen was used to display content within an </w:t>
+      </w:r>
+      <w:r>
+        <w:t>Android</w:t>
+      </w:r>
+      <w:r>
+        <w:t xml:space="preserve"> </w:t>
       </w:r>
       <w:r>
         <w:t>Web View</w:t>
@@ -13397,9 +13985,11 @@
       <w:pPr>
         <w:pStyle w:val="Heading3"/>
       </w:pPr>
+      <w:bookmarkStart w:id="51" w:name="_Toc448247909"/>
       <w:r>
         <w:t>Pages Containing Large Amounts of Content</w:t>
       </w:r>
+      <w:bookmarkEnd w:id="51"/>
     </w:p>
     <w:p>
       <w:pPr>
@@ -13415,7 +14005,13 @@
         <w:t xml:space="preserve">he </w:t>
       </w:r>
       <w:r>
-        <w:t xml:space="preserve">implemented design uses an Android Tab Host Widget and </w:t>
+        <w:t xml:space="preserve">implemented design uses an </w:t>
+      </w:r>
+      <w:r>
+        <w:t>Android</w:t>
+      </w:r>
+      <w:r>
+        <w:t xml:space="preserve"> Tab Host Widget and </w:t>
       </w:r>
       <w:r>
         <w:t xml:space="preserve">within the Tab Host individual </w:t>
@@ -13452,7 +14048,13 @@
         <w:t>at the top of the page, keeping consistency with other pages within the app. The title is set programmatically for pages with large amounts of content as the title is changeable depending on the users input.</w:t>
       </w:r>
       <w:r>
-        <w:t xml:space="preserve"> Below the toolbar is the Android Tab Host, containing multiple tabs as appropriate. In cases where the amount of tabs is larger than the screen will allow the Tab Host scrolls horizontally. </w:t>
+        <w:t xml:space="preserve"> Below the toolbar is the </w:t>
+      </w:r>
+      <w:r>
+        <w:t>Android</w:t>
+      </w:r>
+      <w:r>
+        <w:t xml:space="preserve"> Tab Host, containing multiple tabs as appropriate. In cases where the amount of tabs is larger than the screen will allow the Tab Host scrolls horizontally. </w:t>
       </w:r>
     </w:p>
     <w:p>
@@ -13473,7 +14075,7 @@
         <mc:AlternateContent>
           <mc:Choice Requires="wpg">
             <w:drawing>
-              <wp:anchor distT="180340" distB="180340" distL="180340" distR="180340" simplePos="0" relativeHeight="251677696" behindDoc="0" locked="0" layoutInCell="1" allowOverlap="1" wp14:anchorId="4E691234" wp14:editId="2FEC28BD">
+              <wp:anchor distT="180340" distB="180340" distL="180340" distR="180340" simplePos="0" relativeHeight="251674624" behindDoc="0" locked="0" layoutInCell="1" allowOverlap="1" wp14:anchorId="1B08EA18" wp14:editId="4009607A">
                 <wp:simplePos x="0" y="0"/>
                 <wp:positionH relativeFrom="margin">
                   <wp:align>right</wp:align>
@@ -13604,7 +14206,7 @@
           </mc:Choice>
           <mc:Fallback>
             <w:pict>
-              <v:group w14:anchorId="4E691234" id="Group 22" o:spid="_x0000_s1045" style="position:absolute;left:0;text-align:left;margin-left:90.55pt;margin-top:0;width:141.75pt;height:276.1pt;z-index:251677696;mso-wrap-distance-left:14.2pt;mso-wrap-distance-top:14.2pt;mso-wrap-distance-right:14.2pt;mso-wrap-distance-bottom:14.2pt;mso-position-horizontal:right;mso-position-horizontal-relative:margin;mso-width-relative:margin;mso-height-relative:margin" coordsize="18002,35052" o:gfxdata="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